<commit_message>
exercise 2: Adding the color count
</commit_message>
<xml_diff>
--- a/trabalho2/PIB_1617v_LI61N-MI2N_G3_TP2.docx
+++ b/trabalho2/PIB_1617v_LI61N-MI2N_G3_TP2.docx
@@ -1666,7 +1666,14 @@
         <w:rPr>
           <w:lang w:val="pt-PT"/>
         </w:rPr>
-        <w:t>Função coloring_medical_images</w:t>
+        <w:t xml:space="preserve">Função </w:t>
+      </w:r>
+      <w:proofErr w:type="spellStart"/>
+      <w:r>
+        <w:rPr>
+          <w:lang w:val="pt-PT"/>
+        </w:rPr>
+        <w:t>coloring_medical_images</w:t>
       </w:r>
       <w:r>
         <w:rPr>
@@ -1675,6 +1682,7 @@
         <w:t>.m</w:t>
       </w:r>
       <w:bookmarkEnd w:id="2"/>
+      <w:proofErr w:type="spellEnd"/>
     </w:p>
     <w:p>
       <w:pPr>
@@ -1705,6 +1713,7 @@
         </w:rPr>
         <w:t xml:space="preserve">Realize a coloração das imagens médicas originais e das imagens produzidas pela função </w:t>
       </w:r>
+      <w:proofErr w:type="spellStart"/>
       <w:r>
         <w:rPr>
           <w:rFonts w:ascii="CMTT10" w:eastAsiaTheme="minorHAnsi" w:hAnsi="CMTT10" w:cs="CMTT10"/>
@@ -1715,6 +1724,7 @@
         </w:rPr>
         <w:t>medical_image_enhancement.m</w:t>
       </w:r>
+      <w:proofErr w:type="spellEnd"/>
       <w:r>
         <w:rPr>
           <w:rFonts w:ascii="NimbusRomNo9L-Regu" w:eastAsiaTheme="minorHAnsi" w:hAnsi="NimbusRomNo9L-Regu" w:cs="NimbusRomNo9L-Regu"/>
@@ -1750,7 +1760,39 @@
           <w:rFonts w:asciiTheme="minorHAnsi" w:hAnsiTheme="minorHAnsi"/>
           <w:lang w:val="pt-PT"/>
         </w:rPr>
-        <w:t>A técnica escolhida foi a intensity slicing.</w:t>
+        <w:t xml:space="preserve">A técnica escolhida foi a </w:t>
+      </w:r>
+      <w:proofErr w:type="spellStart"/>
+      <w:r>
+        <w:rPr>
+          <w:rFonts w:asciiTheme="minorHAnsi" w:hAnsiTheme="minorHAnsi"/>
+          <w:lang w:val="pt-PT"/>
+        </w:rPr>
+        <w:t>intensity</w:t>
+      </w:r>
+      <w:proofErr w:type="spellEnd"/>
+      <w:r>
+        <w:rPr>
+          <w:rFonts w:asciiTheme="minorHAnsi" w:hAnsiTheme="minorHAnsi"/>
+          <w:lang w:val="pt-PT"/>
+        </w:rPr>
+        <w:t xml:space="preserve"> </w:t>
+      </w:r>
+      <w:proofErr w:type="spellStart"/>
+      <w:r>
+        <w:rPr>
+          <w:rFonts w:asciiTheme="minorHAnsi" w:hAnsiTheme="minorHAnsi"/>
+          <w:lang w:val="pt-PT"/>
+        </w:rPr>
+        <w:t>slicing</w:t>
+      </w:r>
+      <w:proofErr w:type="spellEnd"/>
+      <w:r>
+        <w:rPr>
+          <w:rFonts w:asciiTheme="minorHAnsi" w:hAnsiTheme="minorHAnsi"/>
+          <w:lang w:val="pt-PT"/>
+        </w:rPr>
+        <w:t>.</w:t>
       </w:r>
     </w:p>
     <w:p>
@@ -2123,7 +2165,7 @@
             <v:path o:extrusionok="f" gradientshapeok="t" o:connecttype="rect"/>
             <o:lock v:ext="edit" aspectratio="t"/>
           </v:shapetype>
-          <v:shape id="_x0000_i1025" type="#_x0000_t75" style="width:62.25pt;height:96pt">
+          <v:shape id="_x0000_i1025" type="#_x0000_t75" style="width:62.2pt;height:96.2pt">
             <v:imagedata r:id="rId14" o:title="PET1"/>
           </v:shape>
         </w:pict>
@@ -2189,7 +2231,7 @@
           <w:lang w:val="pt-PT"/>
         </w:rPr>
         <w:pict>
-          <v:shape id="_x0000_i1026" type="#_x0000_t75" style="width:62.25pt;height:96pt">
+          <v:shape id="_x0000_i1026" type="#_x0000_t75" style="width:62.2pt;height:95.6pt">
             <v:imagedata r:id="rId16" o:title="PET1"/>
           </v:shape>
         </w:pict>
@@ -2200,7 +2242,7 @@
           <w:lang w:val="pt-PT"/>
         </w:rPr>
         <w:pict>
-          <v:shape id="_x0000_i1027" type="#_x0000_t75" style="width:62.25pt;height:96.75pt">
+          <v:shape id="_x0000_i1027" type="#_x0000_t75" style="width:62.2pt;height:96.2pt">
             <v:imagedata r:id="rId17" o:title="PET1transf"/>
           </v:shape>
         </w:pict>
@@ -3173,8 +3215,8 @@
           <w:lang w:val="pt-PT" w:eastAsia="pt-PT"/>
         </w:rPr>
         <w:pict>
-          <v:shape id="_x0000_i1046" type="#_x0000_t75" style="width:118.5pt;height:87.75pt">
-            <v:imagedata r:id="rId32" o:title="US1.tiftransf"/>
+          <v:shape id="_x0000_i1028" type="#_x0000_t75" style="width:118.65pt;height:88.15pt">
+            <v:imagedata r:id="rId32" o:title="US1"/>
           </v:shape>
         </w:pict>
       </w:r>
@@ -3184,38 +3226,11 @@
           <w:lang w:val="pt-PT" w:eastAsia="pt-PT"/>
         </w:rPr>
         <w:pict>
-          <v:shape id="_x0000_i1047" type="#_x0000_t75" style="width:115.5pt;height:87.75pt">
+          <v:shape id="_x0000_i1029" type="#_x0000_t75" style="width:115.2pt;height:88.15pt">
             <v:imagedata r:id="rId33" o:title="US1transf"/>
           </v:shape>
         </w:pict>
       </w:r>
-    </w:p>
-    <w:p>
-      <w:pPr>
-        <w:pStyle w:val="Corpodetexto"/>
-        <w:rPr>
-          <w:rFonts w:asciiTheme="minorHAnsi" w:eastAsiaTheme="minorHAnsi" w:hAnsiTheme="minorHAnsi" w:cs="Courier New"/>
-          <w:lang w:val="pt-PT"/>
-        </w:rPr>
-      </w:pPr>
-    </w:p>
-    <w:p>
-      <w:pPr>
-        <w:pStyle w:val="Corpodetexto"/>
-        <w:rPr>
-          <w:rFonts w:asciiTheme="minorHAnsi" w:eastAsiaTheme="minorHAnsi" w:hAnsiTheme="minorHAnsi" w:cs="Courier New"/>
-          <w:lang w:val="pt-PT"/>
-        </w:rPr>
-      </w:pPr>
-    </w:p>
-    <w:p>
-      <w:pPr>
-        <w:pStyle w:val="Corpodetexto"/>
-        <w:rPr>
-          <w:rFonts w:asciiTheme="minorHAnsi" w:eastAsiaTheme="minorHAnsi" w:hAnsiTheme="minorHAnsi" w:cs="Courier New"/>
-          <w:lang w:val="pt-PT"/>
-        </w:rPr>
-      </w:pPr>
     </w:p>
     <w:p>
       <w:pPr>
@@ -3239,6 +3254,571 @@
           <w:lang w:val="pt-PT"/>
         </w:rPr>
       </w:pPr>
+      <w:r>
+        <w:rPr>
+          <w:rFonts w:asciiTheme="minorHAnsi" w:eastAsiaTheme="minorHAnsi" w:hAnsiTheme="minorHAnsi" w:cs="Courier New"/>
+          <w:lang w:val="pt-PT"/>
+        </w:rPr>
+        <w:t xml:space="preserve">Em todas as imagens é notável </w:t>
+      </w:r>
+      <w:r>
+        <w:rPr>
+          <w:rFonts w:ascii="NimbusRomNo9L-Regu" w:eastAsiaTheme="minorHAnsi" w:hAnsi="NimbusRomNo9L-Regu" w:cs="NimbusRomNo9L-Regu"/>
+          <w:sz w:val="20"/>
+          <w:szCs w:val="20"/>
+          <w:lang w:val="pt-PT"/>
+        </w:rPr>
+        <w:t>diferença</w:t>
+      </w:r>
+      <w:r>
+        <w:rPr>
+          <w:rFonts w:ascii="NimbusRomNo9L-Regu" w:eastAsiaTheme="minorHAnsi" w:hAnsi="NimbusRomNo9L-Regu" w:cs="NimbusRomNo9L-Regu"/>
+          <w:sz w:val="20"/>
+          <w:szCs w:val="20"/>
+          <w:lang w:val="pt-PT"/>
+        </w:rPr>
+        <w:t>s</w:t>
+      </w:r>
+      <w:r>
+        <w:rPr>
+          <w:rFonts w:ascii="NimbusRomNo9L-Regu" w:eastAsiaTheme="minorHAnsi" w:hAnsi="NimbusRomNo9L-Regu" w:cs="NimbusRomNo9L-Regu"/>
+          <w:sz w:val="20"/>
+          <w:szCs w:val="20"/>
+          <w:lang w:val="pt-PT"/>
+        </w:rPr>
+        <w:t xml:space="preserve"> entre os resultados da coloração da imagem</w:t>
+      </w:r>
+    </w:p>
+    <w:p>
+      <w:pPr>
+        <w:pStyle w:val="Corpodetexto"/>
+        <w:rPr>
+          <w:rFonts w:asciiTheme="minorHAnsi" w:eastAsiaTheme="minorHAnsi" w:hAnsiTheme="minorHAnsi" w:cs="Courier New"/>
+          <w:lang w:val="pt-PT"/>
+        </w:rPr>
+      </w:pPr>
+      <w:r>
+        <w:rPr>
+          <w:rFonts w:ascii="NimbusRomNo9L-Regu" w:eastAsiaTheme="minorHAnsi" w:hAnsi="NimbusRomNo9L-Regu" w:cs="NimbusRomNo9L-Regu"/>
+          <w:sz w:val="20"/>
+          <w:szCs w:val="20"/>
+          <w:lang w:val="pt-PT"/>
+        </w:rPr>
+        <w:t xml:space="preserve">original e da coloração da imagem produzida pela função </w:t>
+      </w:r>
+      <w:proofErr w:type="spellStart"/>
+      <w:r>
+        <w:rPr>
+          <w:rFonts w:ascii="CMTT10" w:eastAsiaTheme="minorHAnsi" w:hAnsi="CMTT10" w:cs="CMTT10"/>
+          <w:sz w:val="20"/>
+          <w:szCs w:val="20"/>
+          <w:lang w:val="pt-PT"/>
+        </w:rPr>
+        <w:t>medical_image_enhancement.m</w:t>
+      </w:r>
+      <w:proofErr w:type="spellEnd"/>
+    </w:p>
+    <w:p>
+      <w:pPr>
+        <w:pStyle w:val="Corpodetexto"/>
+        <w:rPr>
+          <w:rFonts w:asciiTheme="minorHAnsi" w:eastAsiaTheme="minorHAnsi" w:hAnsiTheme="minorHAnsi" w:cs="Courier New"/>
+          <w:lang w:val="pt-PT"/>
+        </w:rPr>
+      </w:pPr>
+    </w:p>
+    <w:p>
+      <w:pPr>
+        <w:pStyle w:val="Corpodetexto"/>
+        <w:rPr>
+          <w:rFonts w:asciiTheme="minorHAnsi" w:eastAsiaTheme="minorHAnsi" w:hAnsiTheme="minorHAnsi" w:cs="Courier New"/>
+          <w:lang w:val="pt-PT"/>
+        </w:rPr>
+      </w:pPr>
+    </w:p>
+    <w:p>
+      <w:pPr>
+        <w:pStyle w:val="Cabealho2"/>
+        <w:rPr>
+          <w:lang w:val="pt-PT"/>
+        </w:rPr>
+      </w:pPr>
+      <w:r>
+        <w:rPr>
+          <w:lang w:val="pt-PT"/>
+        </w:rPr>
+        <w:t>Exercício 2</w:t>
+      </w:r>
+    </w:p>
+    <w:p>
+      <w:pPr>
+        <w:pStyle w:val="Cabealho3"/>
+        <w:rPr>
+          <w:lang w:val="pt-PT"/>
+        </w:rPr>
+      </w:pPr>
+      <w:r>
+        <w:rPr>
+          <w:lang w:val="pt-PT"/>
+        </w:rPr>
+        <w:t xml:space="preserve">Função </w:t>
+      </w:r>
+      <w:r>
+        <w:rPr>
+          <w:rFonts w:eastAsiaTheme="minorHAnsi"/>
+          <w:lang w:val="pt-PT"/>
+        </w:rPr>
+        <w:t>rgb2safeColo</w:t>
+      </w:r>
+      <w:r>
+        <w:rPr>
+          <w:rFonts w:eastAsiaTheme="minorHAnsi"/>
+          <w:lang w:val="pt-PT"/>
+        </w:rPr>
+        <w:t>r</w:t>
+      </w:r>
+      <w:r>
+        <w:rPr>
+          <w:lang w:val="pt-PT"/>
+        </w:rPr>
+        <w:t>.m</w:t>
+      </w:r>
+    </w:p>
+    <w:p>
+      <w:pPr>
+        <w:pStyle w:val="PargrafodaLista"/>
+        <w:widowControl/>
+        <w:numPr>
+          <w:ilvl w:val="0"/>
+          <w:numId w:val="22"/>
+        </w:numPr>
+        <w:autoSpaceDE w:val="0"/>
+        <w:autoSpaceDN w:val="0"/>
+        <w:adjustRightInd w:val="0"/>
+        <w:rPr>
+          <w:rFonts w:ascii="NimbusRomNo9L-Regu" w:eastAsiaTheme="minorHAnsi" w:hAnsi="NimbusRomNo9L-Regu" w:cs="NimbusRomNo9L-Regu"/>
+          <w:b/>
+          <w:sz w:val="20"/>
+          <w:szCs w:val="20"/>
+          <w:lang w:val="pt-PT"/>
+        </w:rPr>
+      </w:pPr>
+      <w:r>
+        <w:rPr>
+          <w:rFonts w:ascii="NimbusRomNo9L-Regu" w:eastAsiaTheme="minorHAnsi" w:hAnsi="NimbusRomNo9L-Regu" w:cs="NimbusRomNo9L-Regu"/>
+          <w:b/>
+          <w:sz w:val="20"/>
+          <w:szCs w:val="20"/>
+          <w:lang w:val="pt-PT"/>
+        </w:rPr>
+        <w:t>C</w:t>
+      </w:r>
+      <w:r>
+        <w:rPr>
+          <w:rFonts w:ascii="NimbusRomNo9L-Regu" w:eastAsiaTheme="minorHAnsi" w:hAnsi="NimbusRomNo9L-Regu" w:cs="NimbusRomNo9L-Regu"/>
+          <w:b/>
+          <w:sz w:val="20"/>
+          <w:szCs w:val="20"/>
+          <w:lang w:val="pt-PT"/>
+        </w:rPr>
+        <w:t>onvert</w:t>
+      </w:r>
+      <w:r>
+        <w:rPr>
+          <w:rFonts w:ascii="NimbusRomNo9L-Regu" w:eastAsiaTheme="minorHAnsi" w:hAnsi="NimbusRomNo9L-Regu" w:cs="NimbusRomNo9L-Regu"/>
+          <w:b/>
+          <w:sz w:val="20"/>
+          <w:szCs w:val="20"/>
+          <w:lang w:val="pt-PT"/>
+        </w:rPr>
+        <w:t>a</w:t>
+      </w:r>
+      <w:r>
+        <w:rPr>
+          <w:rFonts w:ascii="NimbusRomNo9L-Regu" w:eastAsiaTheme="minorHAnsi" w:hAnsi="NimbusRomNo9L-Regu" w:cs="NimbusRomNo9L-Regu"/>
+          <w:b/>
+          <w:sz w:val="20"/>
+          <w:szCs w:val="20"/>
+          <w:lang w:val="pt-PT"/>
+        </w:rPr>
+        <w:t xml:space="preserve"> uma imagem RGB na sua versão </w:t>
+      </w:r>
+      <w:r>
+        <w:rPr>
+          <w:rFonts w:ascii="NimbusRomNo9L-ReguItal" w:eastAsiaTheme="minorHAnsi" w:hAnsi="NimbusRomNo9L-ReguItal" w:cs="NimbusRomNo9L-ReguItal"/>
+          <w:b/>
+          <w:sz w:val="20"/>
+          <w:szCs w:val="20"/>
+          <w:lang w:val="pt-PT"/>
+        </w:rPr>
+        <w:t xml:space="preserve">web safe color </w:t>
+      </w:r>
+      <w:r>
+        <w:rPr>
+          <w:rFonts w:ascii="NimbusRomNo9L-Regu" w:eastAsiaTheme="minorHAnsi" w:hAnsi="NimbusRomNo9L-Regu" w:cs="NimbusRomNo9L-Regu"/>
+          <w:b/>
+          <w:sz w:val="20"/>
+          <w:szCs w:val="20"/>
+          <w:lang w:val="pt-PT"/>
+        </w:rPr>
+        <w:t xml:space="preserve">ou </w:t>
+      </w:r>
+      <w:r>
+        <w:rPr>
+          <w:rFonts w:ascii="NimbusRomNo9L-ReguItal" w:eastAsiaTheme="minorHAnsi" w:hAnsi="NimbusRomNo9L-ReguItal" w:cs="NimbusRomNo9L-ReguItal"/>
+          <w:b/>
+          <w:sz w:val="20"/>
+          <w:szCs w:val="20"/>
+          <w:lang w:val="pt-PT"/>
+        </w:rPr>
+        <w:t>web</w:t>
+      </w:r>
+      <w:r>
+        <w:rPr>
+          <w:rFonts w:ascii="NimbusRomNo9L-ReguItal" w:eastAsiaTheme="minorHAnsi" w:hAnsi="NimbusRomNo9L-ReguItal" w:cs="NimbusRomNo9L-ReguItal"/>
+          <w:b/>
+          <w:sz w:val="20"/>
+          <w:szCs w:val="20"/>
+          <w:lang w:val="pt-PT"/>
+        </w:rPr>
+        <w:t xml:space="preserve"> </w:t>
+      </w:r>
+      <w:proofErr w:type="spellStart"/>
+      <w:r>
+        <w:rPr>
+          <w:rFonts w:ascii="NimbusRomNo9L-ReguItal" w:eastAsiaTheme="minorHAnsi" w:hAnsi="NimbusRomNo9L-ReguItal" w:cs="NimbusRomNo9L-ReguItal"/>
+          <w:b/>
+          <w:sz w:val="20"/>
+          <w:szCs w:val="20"/>
+          <w:lang w:val="pt-PT"/>
+        </w:rPr>
+        <w:t>safest</w:t>
+      </w:r>
+      <w:proofErr w:type="spellEnd"/>
+      <w:r>
+        <w:rPr>
+          <w:rFonts w:ascii="NimbusRomNo9L-ReguItal" w:eastAsiaTheme="minorHAnsi" w:hAnsi="NimbusRomNo9L-ReguItal" w:cs="NimbusRomNo9L-ReguItal"/>
+          <w:b/>
+          <w:sz w:val="20"/>
+          <w:szCs w:val="20"/>
+          <w:lang w:val="pt-PT"/>
+        </w:rPr>
+        <w:t xml:space="preserve"> color</w:t>
+      </w:r>
+      <w:r>
+        <w:rPr>
+          <w:rFonts w:ascii="NimbusRomNo9L-Regu" w:eastAsiaTheme="minorHAnsi" w:hAnsi="NimbusRomNo9L-Regu" w:cs="NimbusRomNo9L-Regu"/>
+          <w:b/>
+          <w:sz w:val="20"/>
+          <w:szCs w:val="20"/>
+          <w:lang w:val="pt-PT"/>
+        </w:rPr>
+        <w:t>, m</w:t>
+      </w:r>
+      <w:r>
+        <w:rPr>
+          <w:rFonts w:ascii="NimbusRomNo9L-Regu" w:eastAsiaTheme="minorHAnsi" w:hAnsi="NimbusRomNo9L-Regu" w:cs="NimbusRomNo9L-Regu"/>
+          <w:b/>
+          <w:sz w:val="20"/>
+          <w:szCs w:val="20"/>
+          <w:lang w:val="pt-PT"/>
+        </w:rPr>
+        <w:t>ediante um parâmetro de entrada,</w:t>
+      </w:r>
+      <w:r>
+        <w:rPr>
+          <w:rFonts w:ascii="NimbusRomNo9L-Regu" w:eastAsiaTheme="minorHAnsi" w:hAnsi="NimbusRomNo9L-Regu" w:cs="NimbusRomNo9L-Regu"/>
+          <w:b/>
+          <w:sz w:val="20"/>
+          <w:szCs w:val="20"/>
+          <w:lang w:val="pt-PT"/>
+        </w:rPr>
+        <w:t xml:space="preserve"> retorna</w:t>
+      </w:r>
+      <w:r>
+        <w:rPr>
+          <w:rFonts w:ascii="NimbusRomNo9L-Regu" w:eastAsiaTheme="minorHAnsi" w:hAnsi="NimbusRomNo9L-Regu" w:cs="NimbusRomNo9L-Regu"/>
+          <w:b/>
+          <w:sz w:val="20"/>
+          <w:szCs w:val="20"/>
+          <w:lang w:val="pt-PT"/>
+        </w:rPr>
+        <w:t>ndo</w:t>
+      </w:r>
+      <w:r>
+        <w:rPr>
+          <w:rFonts w:ascii="NimbusRomNo9L-Regu" w:eastAsiaTheme="minorHAnsi" w:hAnsi="NimbusRomNo9L-Regu" w:cs="NimbusRomNo9L-Regu"/>
+          <w:b/>
+          <w:sz w:val="20"/>
+          <w:szCs w:val="20"/>
+          <w:lang w:val="pt-PT"/>
+        </w:rPr>
+        <w:t xml:space="preserve"> o número de cores distintas</w:t>
+      </w:r>
+      <w:r>
+        <w:rPr>
+          <w:rFonts w:ascii="NimbusRomNo9L-Regu" w:eastAsiaTheme="minorHAnsi" w:hAnsi="NimbusRomNo9L-Regu" w:cs="NimbusRomNo9L-Regu"/>
+          <w:b/>
+          <w:sz w:val="20"/>
+          <w:szCs w:val="20"/>
+          <w:lang w:val="pt-PT"/>
+        </w:rPr>
+        <w:t xml:space="preserve"> </w:t>
+      </w:r>
+      <w:r>
+        <w:rPr>
+          <w:rFonts w:ascii="NimbusRomNo9L-Regu" w:eastAsiaTheme="minorHAnsi" w:hAnsi="NimbusRomNo9L-Regu" w:cs="NimbusRomNo9L-Regu"/>
+          <w:b/>
+          <w:sz w:val="20"/>
+          <w:szCs w:val="20"/>
+          <w:lang w:val="pt-PT"/>
+        </w:rPr>
+        <w:t xml:space="preserve">da imagem resultante. </w:t>
+      </w:r>
+    </w:p>
+    <w:p>
+      <w:pPr>
+        <w:pStyle w:val="Corpodetexto"/>
+        <w:rPr>
+          <w:rFonts w:asciiTheme="minorHAnsi" w:hAnsiTheme="minorHAnsi"/>
+          <w:lang w:val="pt-PT"/>
+        </w:rPr>
+      </w:pPr>
+    </w:p>
+    <w:p>
+      <w:pPr>
+        <w:pStyle w:val="Corpodetexto"/>
+        <w:rPr>
+          <w:rFonts w:asciiTheme="minorHAnsi" w:hAnsiTheme="minorHAnsi"/>
+          <w:lang w:val="pt-PT"/>
+        </w:rPr>
+      </w:pPr>
+      <w:r>
+        <w:rPr>
+          <w:rFonts w:asciiTheme="minorHAnsi" w:hAnsiTheme="minorHAnsi"/>
+          <w:highlight w:val="yellow"/>
+          <w:lang w:val="pt-PT"/>
+        </w:rPr>
+        <w:t>O critério escolhido foi:</w:t>
+      </w:r>
+    </w:p>
+    <w:p>
+      <w:pPr>
+        <w:pStyle w:val="Corpodetexto"/>
+        <w:rPr>
+          <w:rFonts w:asciiTheme="minorHAnsi" w:hAnsiTheme="minorHAnsi"/>
+          <w:lang w:val="pt-PT"/>
+        </w:rPr>
+      </w:pPr>
+      <w:r>
+        <w:rPr>
+          <w:rFonts w:asciiTheme="minorHAnsi" w:hAnsiTheme="minorHAnsi"/>
+          <w:lang w:val="pt-PT"/>
+        </w:rPr>
+        <w:t xml:space="preserve">Para as safe </w:t>
+      </w:r>
+      <w:proofErr w:type="spellStart"/>
+      <w:r>
+        <w:rPr>
+          <w:rFonts w:asciiTheme="minorHAnsi" w:hAnsiTheme="minorHAnsi"/>
+          <w:lang w:val="pt-PT"/>
+        </w:rPr>
+        <w:t>colors</w:t>
+      </w:r>
+      <w:proofErr w:type="spellEnd"/>
+      <w:r>
+        <w:rPr>
+          <w:rFonts w:asciiTheme="minorHAnsi" w:hAnsiTheme="minorHAnsi"/>
+          <w:lang w:val="pt-PT"/>
+        </w:rPr>
+        <w:t xml:space="preserve"> </w:t>
+      </w:r>
+    </w:p>
+    <w:p>
+      <w:pPr>
+        <w:pStyle w:val="Corpodetexto"/>
+        <w:rPr>
+          <w:rFonts w:asciiTheme="minorHAnsi" w:hAnsiTheme="minorHAnsi"/>
+          <w:lang w:val="pt-PT"/>
+        </w:rPr>
+      </w:pPr>
+      <w:r>
+        <w:rPr>
+          <w:noProof/>
+          <w:lang w:val="pt-PT" w:eastAsia="pt-PT"/>
+        </w:rPr>
+        <w:drawing>
+          <wp:inline distT="0" distB="0" distL="0" distR="0" wp14:anchorId="60F673F8" wp14:editId="69CBCD8E">
+            <wp:extent cx="1652114" cy="1214196"/>
+            <wp:effectExtent l="0" t="0" r="0" b="0"/>
+            <wp:docPr id="3" name="Imagem 3"/>
+            <wp:cNvGraphicFramePr>
+              <a:graphicFrameLocks xmlns:a="http://schemas.openxmlformats.org/drawingml/2006/main" noChangeAspect="1"/>
+            </wp:cNvGraphicFramePr>
+            <a:graphic xmlns:a="http://schemas.openxmlformats.org/drawingml/2006/main">
+              <a:graphicData uri="http://schemas.openxmlformats.org/drawingml/2006/picture">
+                <pic:pic xmlns:pic="http://schemas.openxmlformats.org/drawingml/2006/picture">
+                  <pic:nvPicPr>
+                    <pic:cNvPr id="1" name=""/>
+                    <pic:cNvPicPr/>
+                  </pic:nvPicPr>
+                  <pic:blipFill rotWithShape="1">
+                    <a:blip r:embed="rId34"/>
+                    <a:srcRect l="10329" t="39786" r="72872" b="38266"/>
+                    <a:stretch/>
+                  </pic:blipFill>
+                  <pic:spPr bwMode="auto">
+                    <a:xfrm>
+                      <a:off x="0" y="0"/>
+                      <a:ext cx="1653394" cy="1215136"/>
+                    </a:xfrm>
+                    <a:prstGeom prst="rect">
+                      <a:avLst/>
+                    </a:prstGeom>
+                    <a:ln>
+                      <a:noFill/>
+                    </a:ln>
+                    <a:extLst>
+                      <a:ext uri="{53640926-AAD7-44D8-BBD7-CCE9431645EC}">
+                        <a14:shadowObscured xmlns:a14="http://schemas.microsoft.com/office/drawing/2010/main"/>
+                      </a:ext>
+                    </a:extLst>
+                  </pic:spPr>
+                </pic:pic>
+              </a:graphicData>
+            </a:graphic>
+          </wp:inline>
+        </w:drawing>
+      </w:r>
+    </w:p>
+    <w:p>
+      <w:pPr>
+        <w:pStyle w:val="Corpodetexto"/>
+        <w:rPr>
+          <w:rFonts w:asciiTheme="minorHAnsi" w:hAnsiTheme="minorHAnsi"/>
+          <w:lang w:val="pt-PT"/>
+        </w:rPr>
+      </w:pPr>
+      <w:r>
+        <w:rPr>
+          <w:rFonts w:asciiTheme="minorHAnsi" w:hAnsiTheme="minorHAnsi"/>
+          <w:lang w:val="pt-PT"/>
+        </w:rPr>
+        <w:t xml:space="preserve">Para as </w:t>
+      </w:r>
+      <w:proofErr w:type="spellStart"/>
+      <w:r>
+        <w:rPr>
+          <w:rFonts w:asciiTheme="minorHAnsi" w:hAnsiTheme="minorHAnsi"/>
+          <w:lang w:val="pt-PT"/>
+        </w:rPr>
+        <w:t>safest</w:t>
+      </w:r>
+      <w:proofErr w:type="spellEnd"/>
+      <w:r>
+        <w:rPr>
+          <w:rFonts w:asciiTheme="minorHAnsi" w:hAnsiTheme="minorHAnsi"/>
+          <w:lang w:val="pt-PT"/>
+        </w:rPr>
+        <w:t xml:space="preserve"> </w:t>
+      </w:r>
+      <w:proofErr w:type="spellStart"/>
+      <w:r>
+        <w:rPr>
+          <w:rFonts w:asciiTheme="minorHAnsi" w:hAnsiTheme="minorHAnsi"/>
+          <w:lang w:val="pt-PT"/>
+        </w:rPr>
+        <w:t>colors</w:t>
+      </w:r>
+      <w:proofErr w:type="spellEnd"/>
+    </w:p>
+    <w:p>
+      <w:pPr>
+        <w:pStyle w:val="Corpodetexto"/>
+        <w:rPr>
+          <w:rFonts w:asciiTheme="minorHAnsi" w:hAnsiTheme="minorHAnsi"/>
+          <w:lang w:val="pt-PT"/>
+        </w:rPr>
+      </w:pPr>
+      <w:r>
+        <w:rPr>
+          <w:noProof/>
+          <w:lang w:val="pt-PT" w:eastAsia="pt-PT"/>
+        </w:rPr>
+        <w:drawing>
+          <wp:inline distT="0" distB="0" distL="0" distR="0" wp14:anchorId="081EE15E" wp14:editId="23B896BD">
+            <wp:extent cx="2874873" cy="1561510"/>
+            <wp:effectExtent l="0" t="0" r="0" b="0"/>
+            <wp:docPr id="4" name="Imagem 4"/>
+            <wp:cNvGraphicFramePr>
+              <a:graphicFrameLocks xmlns:a="http://schemas.openxmlformats.org/drawingml/2006/main" noChangeAspect="1"/>
+            </wp:cNvGraphicFramePr>
+            <a:graphic xmlns:a="http://schemas.openxmlformats.org/drawingml/2006/main">
+              <a:graphicData uri="http://schemas.openxmlformats.org/drawingml/2006/picture">
+                <pic:pic xmlns:pic="http://schemas.openxmlformats.org/drawingml/2006/picture">
+                  <pic:nvPicPr>
+                    <pic:cNvPr id="1" name=""/>
+                    <pic:cNvPicPr/>
+                  </pic:nvPicPr>
+                  <pic:blipFill rotWithShape="1">
+                    <a:blip r:embed="rId35"/>
+                    <a:srcRect l="14389" t="26509" r="55605" b="44518"/>
+                    <a:stretch/>
+                  </pic:blipFill>
+                  <pic:spPr bwMode="auto">
+                    <a:xfrm>
+                      <a:off x="0" y="0"/>
+                      <a:ext cx="2906821" cy="1578863"/>
+                    </a:xfrm>
+                    <a:prstGeom prst="rect">
+                      <a:avLst/>
+                    </a:prstGeom>
+                    <a:ln>
+                      <a:noFill/>
+                    </a:ln>
+                    <a:extLst>
+                      <a:ext uri="{53640926-AAD7-44D8-BBD7-CCE9431645EC}">
+                        <a14:shadowObscured xmlns:a14="http://schemas.microsoft.com/office/drawing/2010/main"/>
+                      </a:ext>
+                    </a:extLst>
+                  </pic:spPr>
+                </pic:pic>
+              </a:graphicData>
+            </a:graphic>
+          </wp:inline>
+        </w:drawing>
+      </w:r>
+    </w:p>
+    <w:p>
+      <w:pPr>
+        <w:pStyle w:val="Corpodetexto"/>
+        <w:rPr>
+          <w:rFonts w:asciiTheme="minorHAnsi" w:hAnsiTheme="minorHAnsi"/>
+          <w:lang w:val="pt-PT"/>
+        </w:rPr>
+      </w:pPr>
+    </w:p>
+    <w:p>
+      <w:pPr>
+        <w:pStyle w:val="Corpodetexto"/>
+        <w:numPr>
+          <w:ilvl w:val="0"/>
+          <w:numId w:val="16"/>
+        </w:numPr>
+        <w:rPr>
+          <w:rFonts w:asciiTheme="minorHAnsi" w:hAnsiTheme="minorHAnsi"/>
+          <w:b/>
+          <w:lang w:val="pt-PT"/>
+        </w:rPr>
+      </w:pPr>
+      <w:r>
+        <w:rPr>
+          <w:rFonts w:asciiTheme="minorHAnsi" w:hAnsiTheme="minorHAnsi"/>
+          <w:b/>
+          <w:lang w:val="pt-PT"/>
+        </w:rPr>
+        <w:t>Apresentação de resultados</w:t>
+      </w:r>
     </w:p>
     <w:p>
       <w:pPr>
@@ -3247,9 +3827,63 @@
         <w:autoSpaceDN w:val="0"/>
         <w:adjustRightInd w:val="0"/>
         <w:rPr>
-          <w:rFonts w:ascii="NimbusRomNo9L-Regu" w:eastAsiaTheme="minorHAnsi" w:hAnsi="NimbusRomNo9L-Regu" w:cs="NimbusRomNo9L-Regu"/>
+          <w:rFonts w:ascii="Courier New" w:eastAsiaTheme="minorHAnsi" w:hAnsi="Courier New" w:cs="Courier New"/>
+          <w:color w:val="A020F0"/>
           <w:sz w:val="20"/>
           <w:szCs w:val="20"/>
+          <w:lang w:val="pt-PT"/>
+        </w:rPr>
+      </w:pPr>
+      <w:r>
+        <w:rPr>
+          <w:rFonts w:asciiTheme="minorHAnsi" w:hAnsiTheme="minorHAnsi"/>
+          <w:lang w:val="pt-PT"/>
+        </w:rPr>
+        <w:t>Exemplo</w:t>
+      </w:r>
+      <w:r>
+        <w:rPr>
+          <w:rFonts w:asciiTheme="minorHAnsi" w:hAnsiTheme="minorHAnsi"/>
+          <w:lang w:val="pt-PT"/>
+        </w:rPr>
+        <w:t xml:space="preserve">: </w:t>
+      </w:r>
+      <w:r>
+        <w:rPr>
+          <w:rFonts w:ascii="Courier New" w:eastAsiaTheme="minorHAnsi" w:hAnsi="Courier New" w:cs="Courier New"/>
+          <w:color w:val="A020F0"/>
+          <w:sz w:val="20"/>
+          <w:szCs w:val="20"/>
+          <w:lang w:val="pt-PT"/>
+        </w:rPr>
+        <w:t>codeCard1</w:t>
+      </w:r>
+      <w:r>
+        <w:rPr>
+          <w:rFonts w:ascii="Courier New" w:eastAsiaTheme="minorHAnsi" w:hAnsi="Courier New" w:cs="Courier New"/>
+          <w:color w:val="A020F0"/>
+          <w:sz w:val="20"/>
+          <w:szCs w:val="20"/>
+          <w:lang w:val="pt-PT"/>
+        </w:rPr>
+        <w:t>.</w:t>
+      </w:r>
+      <w:r>
+        <w:rPr>
+          <w:rFonts w:ascii="Courier New" w:eastAsiaTheme="minorHAnsi" w:hAnsi="Courier New" w:cs="Courier New"/>
+          <w:color w:val="A020F0"/>
+          <w:sz w:val="20"/>
+          <w:szCs w:val="20"/>
+          <w:lang w:val="pt-PT"/>
+        </w:rPr>
+        <w:t>png</w:t>
+      </w:r>
+    </w:p>
+    <w:p>
+      <w:pPr>
+        <w:pStyle w:val="Corpodetexto"/>
+        <w:rPr>
+          <w:rFonts w:asciiTheme="minorHAnsi" w:eastAsiaTheme="minorHAnsi" w:hAnsiTheme="minorHAnsi" w:cs="Courier New"/>
           <w:lang w:val="pt-PT"/>
         </w:rPr>
       </w:pPr>
@@ -3261,17 +3895,237 @@
         <w:autoSpaceDN w:val="0"/>
         <w:adjustRightInd w:val="0"/>
         <w:rPr>
+          <w:rFonts w:ascii="Courier New" w:eastAsiaTheme="minorHAnsi" w:hAnsi="Courier New" w:cs="Courier New"/>
+          <w:color w:val="A020F0"/>
+          <w:sz w:val="20"/>
+          <w:szCs w:val="20"/>
+          <w:lang w:val="pt-PT"/>
+        </w:rPr>
+      </w:pPr>
+      <w:r>
+        <w:rPr>
+          <w:rFonts w:asciiTheme="minorHAnsi" w:hAnsiTheme="minorHAnsi"/>
+          <w:lang w:val="pt-PT"/>
+        </w:rPr>
+        <w:t>Exemplo</w:t>
+      </w:r>
+      <w:r>
+        <w:rPr>
+          <w:rFonts w:asciiTheme="minorHAnsi" w:hAnsiTheme="minorHAnsi"/>
+          <w:lang w:val="pt-PT"/>
+        </w:rPr>
+        <w:t xml:space="preserve">: </w:t>
+      </w:r>
+      <w:r>
+        <w:rPr>
+          <w:rFonts w:ascii="Courier New" w:eastAsiaTheme="minorHAnsi" w:hAnsi="Courier New" w:cs="Courier New"/>
+          <w:color w:val="A020F0"/>
+          <w:sz w:val="20"/>
+          <w:szCs w:val="20"/>
+          <w:lang w:val="pt-PT"/>
+        </w:rPr>
+        <w:t>codeCard2</w:t>
+      </w:r>
+      <w:r>
+        <w:rPr>
+          <w:rFonts w:ascii="Courier New" w:eastAsiaTheme="minorHAnsi" w:hAnsi="Courier New" w:cs="Courier New"/>
+          <w:color w:val="A020F0"/>
+          <w:sz w:val="20"/>
+          <w:szCs w:val="20"/>
+          <w:lang w:val="pt-PT"/>
+        </w:rPr>
+        <w:t>.</w:t>
+      </w:r>
+      <w:r>
+        <w:rPr>
+          <w:rFonts w:ascii="Courier New" w:eastAsiaTheme="minorHAnsi" w:hAnsi="Courier New" w:cs="Courier New"/>
+          <w:color w:val="A020F0"/>
+          <w:sz w:val="20"/>
+          <w:szCs w:val="20"/>
+          <w:lang w:val="pt-PT"/>
+        </w:rPr>
+        <w:t>png</w:t>
+      </w:r>
+    </w:p>
+    <w:p>
+      <w:pPr>
+        <w:pStyle w:val="Corpodetexto"/>
+        <w:rPr>
+          <w:rFonts w:asciiTheme="minorHAnsi" w:eastAsiaTheme="minorHAnsi" w:hAnsiTheme="minorHAnsi" w:cs="Courier New"/>
+          <w:lang w:val="pt-PT"/>
+        </w:rPr>
+      </w:pPr>
+    </w:p>
+    <w:p>
+      <w:pPr>
+        <w:widowControl/>
+        <w:autoSpaceDE w:val="0"/>
+        <w:autoSpaceDN w:val="0"/>
+        <w:adjustRightInd w:val="0"/>
+        <w:rPr>
           <w:rFonts w:ascii="NimbusRomNo9L-Regu" w:eastAsiaTheme="minorHAnsi" w:hAnsi="NimbusRomNo9L-Regu" w:cs="NimbusRomNo9L-Regu"/>
           <w:sz w:val="20"/>
           <w:szCs w:val="20"/>
           <w:lang w:val="pt-PT"/>
         </w:rPr>
       </w:pPr>
+    </w:p>
+    <w:p>
+      <w:pPr>
+        <w:pStyle w:val="Corpodetexto"/>
+        <w:rPr>
+          <w:rFonts w:ascii="NimbusRomNo9L-Regu" w:eastAsiaTheme="minorHAnsi" w:hAnsi="NimbusRomNo9L-Regu" w:cs="NimbusRomNo9L-Regu"/>
+          <w:sz w:val="20"/>
+          <w:szCs w:val="20"/>
+          <w:lang w:val="pt-PT"/>
+        </w:rPr>
+      </w:pPr>
+      <w:r>
+        <w:rPr>
+          <w:rFonts w:ascii="NimbusRomNo9L-Regu" w:eastAsiaTheme="minorHAnsi" w:hAnsi="NimbusRomNo9L-Regu" w:cs="NimbusRomNo9L-Regu"/>
+          <w:sz w:val="20"/>
+          <w:szCs w:val="20"/>
+          <w:lang w:val="pt-PT"/>
+        </w:rPr>
+        <w:t>Comente relativamente à qualidade visual de cada imagem.</w:t>
+      </w:r>
+    </w:p>
+    <w:p>
+      <w:pPr>
+        <w:pStyle w:val="Corpodetexto"/>
+        <w:rPr>
+          <w:rFonts w:ascii="NimbusRomNo9L-Regu" w:eastAsiaTheme="minorHAnsi" w:hAnsi="NimbusRomNo9L-Regu" w:cs="NimbusRomNo9L-Regu"/>
+          <w:sz w:val="20"/>
+          <w:szCs w:val="20"/>
+          <w:lang w:val="pt-PT"/>
+        </w:rPr>
+      </w:pPr>
+    </w:p>
+    <w:p>
+      <w:pPr>
+        <w:pStyle w:val="Cabealho2"/>
+        <w:rPr>
+          <w:lang w:val="pt-PT"/>
+        </w:rPr>
+      </w:pPr>
+      <w:r>
+        <w:rPr>
+          <w:lang w:val="pt-PT"/>
+        </w:rPr>
+        <w:t>Exercício 3</w:t>
+      </w:r>
+    </w:p>
+    <w:p>
+      <w:pPr>
+        <w:pStyle w:val="Corpodetexto"/>
+        <w:rPr>
+          <w:rFonts w:asciiTheme="minorHAnsi" w:eastAsiaTheme="minorHAnsi" w:hAnsiTheme="minorHAnsi" w:cs="Courier New"/>
+          <w:lang w:val="pt-PT"/>
+        </w:rPr>
+      </w:pPr>
+    </w:p>
+    <w:p>
+      <w:pPr>
+        <w:pStyle w:val="Corpodetexto"/>
+        <w:rPr>
+          <w:rFonts w:asciiTheme="minorHAnsi" w:eastAsiaTheme="minorHAnsi" w:hAnsiTheme="minorHAnsi" w:cs="Courier New"/>
+          <w:lang w:val="pt-PT"/>
+        </w:rPr>
+      </w:pPr>
+    </w:p>
+    <w:p>
+      <w:pPr>
+        <w:pStyle w:val="Corpodetexto"/>
+        <w:rPr>
+          <w:rFonts w:asciiTheme="minorHAnsi" w:eastAsiaTheme="minorHAnsi" w:hAnsiTheme="minorHAnsi" w:cs="Courier New"/>
+          <w:lang w:val="pt-PT"/>
+        </w:rPr>
+      </w:pPr>
+    </w:p>
+    <w:p>
+      <w:pPr>
+        <w:pStyle w:val="Cabealho2"/>
+        <w:rPr>
+          <w:lang w:val="pt-PT"/>
+        </w:rPr>
+      </w:pPr>
+      <w:r>
+        <w:rPr>
+          <w:lang w:val="pt-PT"/>
+        </w:rPr>
+        <w:t xml:space="preserve">Exercício </w:t>
+      </w:r>
+      <w:r>
+        <w:rPr>
+          <w:lang w:val="pt-PT"/>
+        </w:rPr>
+        <w:t>4</w:t>
+      </w:r>
       <w:bookmarkStart w:id="3" w:name="_GoBack"/>
       <w:bookmarkEnd w:id="3"/>
     </w:p>
+    <w:p>
+      <w:pPr>
+        <w:pStyle w:val="Corpodetexto"/>
+        <w:rPr>
+          <w:rFonts w:asciiTheme="minorHAnsi" w:eastAsiaTheme="minorHAnsi" w:hAnsiTheme="minorHAnsi" w:cs="Courier New"/>
+          <w:lang w:val="pt-PT"/>
+        </w:rPr>
+      </w:pPr>
+    </w:p>
+    <w:p>
+      <w:pPr>
+        <w:pStyle w:val="Corpodetexto"/>
+        <w:rPr>
+          <w:rFonts w:asciiTheme="minorHAnsi" w:eastAsiaTheme="minorHAnsi" w:hAnsiTheme="minorHAnsi" w:cs="Courier New"/>
+          <w:lang w:val="pt-PT"/>
+        </w:rPr>
+      </w:pPr>
+    </w:p>
+    <w:p>
+      <w:pPr>
+        <w:widowControl/>
+        <w:autoSpaceDE w:val="0"/>
+        <w:autoSpaceDN w:val="0"/>
+        <w:adjustRightInd w:val="0"/>
+        <w:rPr>
+          <w:rFonts w:ascii="NimbusRomNo9L-Regu" w:eastAsiaTheme="minorHAnsi" w:hAnsi="NimbusRomNo9L-Regu" w:cs="NimbusRomNo9L-Regu"/>
+          <w:sz w:val="20"/>
+          <w:szCs w:val="20"/>
+          <w:lang w:val="pt-PT"/>
+        </w:rPr>
+      </w:pPr>
+    </w:p>
+    <w:p>
+      <w:pPr>
+        <w:widowControl/>
+        <w:autoSpaceDE w:val="0"/>
+        <w:autoSpaceDN w:val="0"/>
+        <w:adjustRightInd w:val="0"/>
+        <w:rPr>
+          <w:rFonts w:ascii="NimbusRomNo9L-Regu" w:eastAsiaTheme="minorHAnsi" w:hAnsi="NimbusRomNo9L-Regu" w:cs="NimbusRomNo9L-Regu"/>
+          <w:sz w:val="20"/>
+          <w:szCs w:val="20"/>
+          <w:lang w:val="pt-PT"/>
+        </w:rPr>
+      </w:pPr>
+    </w:p>
+    <w:p>
+      <w:pPr>
+        <w:widowControl/>
+        <w:autoSpaceDE w:val="0"/>
+        <w:autoSpaceDN w:val="0"/>
+        <w:adjustRightInd w:val="0"/>
+        <w:rPr>
+          <w:rFonts w:ascii="NimbusRomNo9L-Regu" w:eastAsiaTheme="minorHAnsi" w:hAnsi="NimbusRomNo9L-Regu" w:cs="NimbusRomNo9L-Regu"/>
+          <w:sz w:val="20"/>
+          <w:szCs w:val="20"/>
+          <w:lang w:val="pt-PT"/>
+        </w:rPr>
+      </w:pPr>
+    </w:p>
     <w:sectPr>
-      <w:footerReference w:type="default" r:id="rId34"/>
+      <w:footerReference w:type="default" r:id="rId36"/>
       <w:pgSz w:w="11910" w:h="16840"/>
       <w:pgMar w:top="1220" w:right="1260" w:bottom="1220" w:left="1200" w:header="0" w:footer="1029" w:gutter="0"/>
       <w:cols w:space="720"/>
@@ -3390,7 +4244,7 @@
             <w:noProof/>
             <w:lang w:val="pt-PT"/>
           </w:rPr>
-          <w:t>4</w:t>
+          <w:t>5</w:t>
         </w:r>
         <w:r>
           <w:fldChar w:fldCharType="end"/>
@@ -3880,6 +4734,119 @@
     </w:lvl>
   </w:abstractNum>
   <w:abstractNum w:abstractNumId="4" w15:restartNumberingAfterBreak="0">
+    <w:nsid w:val="1B6D5E6B"/>
+    <w:multiLevelType w:val="hybridMultilevel"/>
+    <w:tmpl w:val="FC6EB86A"/>
+    <w:lvl w:ilvl="0" w:tplc="0816000B">
+      <w:start w:val="1"/>
+      <w:numFmt w:val="bullet"/>
+      <w:lvlText w:val=""/>
+      <w:lvlJc w:val="left"/>
+      <w:pPr>
+        <w:ind w:left="720" w:hanging="360"/>
+      </w:pPr>
+      <w:rPr>
+        <w:rFonts w:ascii="Wingdings" w:hAnsi="Wingdings" w:hint="default"/>
+      </w:rPr>
+    </w:lvl>
+    <w:lvl w:ilvl="1" w:tplc="08160003" w:tentative="1">
+      <w:start w:val="1"/>
+      <w:numFmt w:val="bullet"/>
+      <w:lvlText w:val="o"/>
+      <w:lvlJc w:val="left"/>
+      <w:pPr>
+        <w:ind w:left="1440" w:hanging="360"/>
+      </w:pPr>
+      <w:rPr>
+        <w:rFonts w:ascii="Courier New" w:hAnsi="Courier New" w:cs="Courier New" w:hint="default"/>
+      </w:rPr>
+    </w:lvl>
+    <w:lvl w:ilvl="2" w:tplc="08160005" w:tentative="1">
+      <w:start w:val="1"/>
+      <w:numFmt w:val="bullet"/>
+      <w:lvlText w:val=""/>
+      <w:lvlJc w:val="left"/>
+      <w:pPr>
+        <w:ind w:left="2160" w:hanging="360"/>
+      </w:pPr>
+      <w:rPr>
+        <w:rFonts w:ascii="Wingdings" w:hAnsi="Wingdings" w:hint="default"/>
+      </w:rPr>
+    </w:lvl>
+    <w:lvl w:ilvl="3" w:tplc="08160001" w:tentative="1">
+      <w:start w:val="1"/>
+      <w:numFmt w:val="bullet"/>
+      <w:lvlText w:val=""/>
+      <w:lvlJc w:val="left"/>
+      <w:pPr>
+        <w:ind w:left="2880" w:hanging="360"/>
+      </w:pPr>
+      <w:rPr>
+        <w:rFonts w:ascii="Symbol" w:hAnsi="Symbol" w:hint="default"/>
+      </w:rPr>
+    </w:lvl>
+    <w:lvl w:ilvl="4" w:tplc="08160003" w:tentative="1">
+      <w:start w:val="1"/>
+      <w:numFmt w:val="bullet"/>
+      <w:lvlText w:val="o"/>
+      <w:lvlJc w:val="left"/>
+      <w:pPr>
+        <w:ind w:left="3600" w:hanging="360"/>
+      </w:pPr>
+      <w:rPr>
+        <w:rFonts w:ascii="Courier New" w:hAnsi="Courier New" w:cs="Courier New" w:hint="default"/>
+      </w:rPr>
+    </w:lvl>
+    <w:lvl w:ilvl="5" w:tplc="08160005" w:tentative="1">
+      <w:start w:val="1"/>
+      <w:numFmt w:val="bullet"/>
+      <w:lvlText w:val=""/>
+      <w:lvlJc w:val="left"/>
+      <w:pPr>
+        <w:ind w:left="4320" w:hanging="360"/>
+      </w:pPr>
+      <w:rPr>
+        <w:rFonts w:ascii="Wingdings" w:hAnsi="Wingdings" w:hint="default"/>
+      </w:rPr>
+    </w:lvl>
+    <w:lvl w:ilvl="6" w:tplc="08160001" w:tentative="1">
+      <w:start w:val="1"/>
+      <w:numFmt w:val="bullet"/>
+      <w:lvlText w:val=""/>
+      <w:lvlJc w:val="left"/>
+      <w:pPr>
+        <w:ind w:left="5040" w:hanging="360"/>
+      </w:pPr>
+      <w:rPr>
+        <w:rFonts w:ascii="Symbol" w:hAnsi="Symbol" w:hint="default"/>
+      </w:rPr>
+    </w:lvl>
+    <w:lvl w:ilvl="7" w:tplc="08160003" w:tentative="1">
+      <w:start w:val="1"/>
+      <w:numFmt w:val="bullet"/>
+      <w:lvlText w:val="o"/>
+      <w:lvlJc w:val="left"/>
+      <w:pPr>
+        <w:ind w:left="5760" w:hanging="360"/>
+      </w:pPr>
+      <w:rPr>
+        <w:rFonts w:ascii="Courier New" w:hAnsi="Courier New" w:cs="Courier New" w:hint="default"/>
+      </w:rPr>
+    </w:lvl>
+    <w:lvl w:ilvl="8" w:tplc="08160005" w:tentative="1">
+      <w:start w:val="1"/>
+      <w:numFmt w:val="bullet"/>
+      <w:lvlText w:val=""/>
+      <w:lvlJc w:val="left"/>
+      <w:pPr>
+        <w:ind w:left="6480" w:hanging="360"/>
+      </w:pPr>
+      <w:rPr>
+        <w:rFonts w:ascii="Wingdings" w:hAnsi="Wingdings" w:hint="default"/>
+      </w:rPr>
+    </w:lvl>
+  </w:abstractNum>
+  <w:abstractNum w:abstractNumId="5" w15:restartNumberingAfterBreak="0">
     <w:nsid w:val="1C354405"/>
     <w:multiLevelType w:val="hybridMultilevel"/>
     <w:tmpl w:val="7BB693D6"/>
@@ -3986,7 +4953,7 @@
       </w:rPr>
     </w:lvl>
   </w:abstractNum>
-  <w:abstractNum w:abstractNumId="5" w15:restartNumberingAfterBreak="0">
+  <w:abstractNum w:abstractNumId="6" w15:restartNumberingAfterBreak="0">
     <w:nsid w:val="29F259D3"/>
     <w:multiLevelType w:val="hybridMultilevel"/>
     <w:tmpl w:val="F616707A"/>
@@ -4075,7 +5042,7 @@
       </w:pPr>
     </w:lvl>
   </w:abstractNum>
-  <w:abstractNum w:abstractNumId="6" w15:restartNumberingAfterBreak="0">
+  <w:abstractNum w:abstractNumId="7" w15:restartNumberingAfterBreak="0">
     <w:nsid w:val="30601BF5"/>
     <w:multiLevelType w:val="hybridMultilevel"/>
     <w:tmpl w:val="2C1CA956"/>
@@ -4188,7 +5155,7 @@
       </w:rPr>
     </w:lvl>
   </w:abstractNum>
-  <w:abstractNum w:abstractNumId="7" w15:restartNumberingAfterBreak="0">
+  <w:abstractNum w:abstractNumId="8" w15:restartNumberingAfterBreak="0">
     <w:nsid w:val="328729DC"/>
     <w:multiLevelType w:val="hybridMultilevel"/>
     <w:tmpl w:val="318E747E"/>
@@ -4301,7 +5268,7 @@
       </w:rPr>
     </w:lvl>
   </w:abstractNum>
-  <w:abstractNum w:abstractNumId="8" w15:restartNumberingAfterBreak="0">
+  <w:abstractNum w:abstractNumId="9" w15:restartNumberingAfterBreak="0">
     <w:nsid w:val="32F632C2"/>
     <w:multiLevelType w:val="hybridMultilevel"/>
     <w:tmpl w:val="F056AD84"/>
@@ -4408,7 +5375,7 @@
       </w:rPr>
     </w:lvl>
   </w:abstractNum>
-  <w:abstractNum w:abstractNumId="9" w15:restartNumberingAfterBreak="0">
+  <w:abstractNum w:abstractNumId="10" w15:restartNumberingAfterBreak="0">
     <w:nsid w:val="3C3F7CAF"/>
     <w:multiLevelType w:val="hybridMultilevel"/>
     <w:tmpl w:val="574EC858"/>
@@ -4494,7 +5461,7 @@
       </w:pPr>
     </w:lvl>
   </w:abstractNum>
-  <w:abstractNum w:abstractNumId="10" w15:restartNumberingAfterBreak="0">
+  <w:abstractNum w:abstractNumId="11" w15:restartNumberingAfterBreak="0">
     <w:nsid w:val="44937841"/>
     <w:multiLevelType w:val="hybridMultilevel"/>
     <w:tmpl w:val="5F8C0930"/>
@@ -4601,7 +5568,96 @@
       </w:rPr>
     </w:lvl>
   </w:abstractNum>
-  <w:abstractNum w:abstractNumId="11" w15:restartNumberingAfterBreak="0">
+  <w:abstractNum w:abstractNumId="12" w15:restartNumberingAfterBreak="0">
+    <w:nsid w:val="49092A20"/>
+    <w:multiLevelType w:val="hybridMultilevel"/>
+    <w:tmpl w:val="B9383800"/>
+    <w:lvl w:ilvl="0" w:tplc="08160017">
+      <w:start w:val="1"/>
+      <w:numFmt w:val="lowerLetter"/>
+      <w:lvlText w:val="%1)"/>
+      <w:lvlJc w:val="left"/>
+      <w:pPr>
+        <w:ind w:left="720" w:hanging="360"/>
+      </w:pPr>
+      <w:rPr>
+        <w:rFonts w:hint="default"/>
+      </w:rPr>
+    </w:lvl>
+    <w:lvl w:ilvl="1" w:tplc="08160019" w:tentative="1">
+      <w:start w:val="1"/>
+      <w:numFmt w:val="lowerLetter"/>
+      <w:lvlText w:val="%2."/>
+      <w:lvlJc w:val="left"/>
+      <w:pPr>
+        <w:ind w:left="1440" w:hanging="360"/>
+      </w:pPr>
+    </w:lvl>
+    <w:lvl w:ilvl="2" w:tplc="0816001B" w:tentative="1">
+      <w:start w:val="1"/>
+      <w:numFmt w:val="lowerRoman"/>
+      <w:lvlText w:val="%3."/>
+      <w:lvlJc w:val="right"/>
+      <w:pPr>
+        <w:ind w:left="2160" w:hanging="180"/>
+      </w:pPr>
+    </w:lvl>
+    <w:lvl w:ilvl="3" w:tplc="0816000F" w:tentative="1">
+      <w:start w:val="1"/>
+      <w:numFmt w:val="decimal"/>
+      <w:lvlText w:val="%4."/>
+      <w:lvlJc w:val="left"/>
+      <w:pPr>
+        <w:ind w:left="2880" w:hanging="360"/>
+      </w:pPr>
+    </w:lvl>
+    <w:lvl w:ilvl="4" w:tplc="08160019" w:tentative="1">
+      <w:start w:val="1"/>
+      <w:numFmt w:val="lowerLetter"/>
+      <w:lvlText w:val="%5."/>
+      <w:lvlJc w:val="left"/>
+      <w:pPr>
+        <w:ind w:left="3600" w:hanging="360"/>
+      </w:pPr>
+    </w:lvl>
+    <w:lvl w:ilvl="5" w:tplc="0816001B" w:tentative="1">
+      <w:start w:val="1"/>
+      <w:numFmt w:val="lowerRoman"/>
+      <w:lvlText w:val="%6."/>
+      <w:lvlJc w:val="right"/>
+      <w:pPr>
+        <w:ind w:left="4320" w:hanging="180"/>
+      </w:pPr>
+    </w:lvl>
+    <w:lvl w:ilvl="6" w:tplc="0816000F" w:tentative="1">
+      <w:start w:val="1"/>
+      <w:numFmt w:val="decimal"/>
+      <w:lvlText w:val="%7."/>
+      <w:lvlJc w:val="left"/>
+      <w:pPr>
+        <w:ind w:left="5040" w:hanging="360"/>
+      </w:pPr>
+    </w:lvl>
+    <w:lvl w:ilvl="7" w:tplc="08160019" w:tentative="1">
+      <w:start w:val="1"/>
+      <w:numFmt w:val="lowerLetter"/>
+      <w:lvlText w:val="%8."/>
+      <w:lvlJc w:val="left"/>
+      <w:pPr>
+        <w:ind w:left="5760" w:hanging="360"/>
+      </w:pPr>
+    </w:lvl>
+    <w:lvl w:ilvl="8" w:tplc="0816001B" w:tentative="1">
+      <w:start w:val="1"/>
+      <w:numFmt w:val="lowerRoman"/>
+      <w:lvlText w:val="%9."/>
+      <w:lvlJc w:val="right"/>
+      <w:pPr>
+        <w:ind w:left="6480" w:hanging="180"/>
+      </w:pPr>
+    </w:lvl>
+  </w:abstractNum>
+  <w:abstractNum w:abstractNumId="13" w15:restartNumberingAfterBreak="0">
     <w:nsid w:val="492430B0"/>
     <w:multiLevelType w:val="hybridMultilevel"/>
     <w:tmpl w:val="2CDC7712"/>
@@ -4714,7 +5770,7 @@
       </w:rPr>
     </w:lvl>
   </w:abstractNum>
-  <w:abstractNum w:abstractNumId="12" w15:restartNumberingAfterBreak="0">
+  <w:abstractNum w:abstractNumId="14" w15:restartNumberingAfterBreak="0">
     <w:nsid w:val="4AEB4CAC"/>
     <w:multiLevelType w:val="hybridMultilevel"/>
     <w:tmpl w:val="79787BCC"/>
@@ -4827,7 +5883,7 @@
       </w:rPr>
     </w:lvl>
   </w:abstractNum>
-  <w:abstractNum w:abstractNumId="13" w15:restartNumberingAfterBreak="0">
+  <w:abstractNum w:abstractNumId="15" w15:restartNumberingAfterBreak="0">
     <w:nsid w:val="561A5FED"/>
     <w:multiLevelType w:val="hybridMultilevel"/>
     <w:tmpl w:val="6A5CB3CE"/>
@@ -4940,7 +5996,7 @@
       </w:rPr>
     </w:lvl>
   </w:abstractNum>
-  <w:abstractNum w:abstractNumId="14" w15:restartNumberingAfterBreak="0">
+  <w:abstractNum w:abstractNumId="16" w15:restartNumberingAfterBreak="0">
     <w:nsid w:val="57650EB5"/>
     <w:multiLevelType w:val="hybridMultilevel"/>
     <w:tmpl w:val="DE8069F0"/>
@@ -5053,7 +6109,7 @@
       </w:rPr>
     </w:lvl>
   </w:abstractNum>
-  <w:abstractNum w:abstractNumId="15" w15:restartNumberingAfterBreak="0">
+  <w:abstractNum w:abstractNumId="17" w15:restartNumberingAfterBreak="0">
     <w:nsid w:val="60527F37"/>
     <w:multiLevelType w:val="hybridMultilevel"/>
     <w:tmpl w:val="8DF093BA"/>
@@ -5166,7 +6222,7 @@
       </w:rPr>
     </w:lvl>
   </w:abstractNum>
-  <w:abstractNum w:abstractNumId="16" w15:restartNumberingAfterBreak="0">
+  <w:abstractNum w:abstractNumId="18" w15:restartNumberingAfterBreak="0">
     <w:nsid w:val="61542849"/>
     <w:multiLevelType w:val="hybridMultilevel"/>
     <w:tmpl w:val="6ED42182"/>
@@ -5279,7 +6335,7 @@
       </w:rPr>
     </w:lvl>
   </w:abstractNum>
-  <w:abstractNum w:abstractNumId="17" w15:restartNumberingAfterBreak="0">
+  <w:abstractNum w:abstractNumId="19" w15:restartNumberingAfterBreak="0">
     <w:nsid w:val="76A977F7"/>
     <w:multiLevelType w:val="hybridMultilevel"/>
     <w:tmpl w:val="1518A6D6"/>
@@ -5392,7 +6448,7 @@
       </w:rPr>
     </w:lvl>
   </w:abstractNum>
-  <w:abstractNum w:abstractNumId="18" w15:restartNumberingAfterBreak="0">
+  <w:abstractNum w:abstractNumId="20" w15:restartNumberingAfterBreak="0">
     <w:nsid w:val="78193B37"/>
     <w:multiLevelType w:val="hybridMultilevel"/>
     <w:tmpl w:val="F6A606DA"/>
@@ -5478,7 +6534,7 @@
       </w:pPr>
     </w:lvl>
   </w:abstractNum>
-  <w:abstractNum w:abstractNumId="19" w15:restartNumberingAfterBreak="0">
+  <w:abstractNum w:abstractNumId="21" w15:restartNumberingAfterBreak="0">
     <w:nsid w:val="78D968FE"/>
     <w:multiLevelType w:val="hybridMultilevel"/>
     <w:tmpl w:val="8A1E3C16"/>
@@ -5571,61 +6627,67 @@
     <w:abstractNumId w:val="1"/>
   </w:num>
   <w:num w:numId="2">
-    <w:abstractNumId w:val="16"/>
+    <w:abstractNumId w:val="18"/>
   </w:num>
   <w:num w:numId="3">
-    <w:abstractNumId w:val="10"/>
+    <w:abstractNumId w:val="11"/>
   </w:num>
   <w:num w:numId="4">
     <w:abstractNumId w:val="2"/>
   </w:num>
   <w:num w:numId="5">
-    <w:abstractNumId w:val="8"/>
+    <w:abstractNumId w:val="9"/>
   </w:num>
   <w:num w:numId="6">
     <w:abstractNumId w:val="0"/>
   </w:num>
   <w:num w:numId="7">
-    <w:abstractNumId w:val="4"/>
+    <w:abstractNumId w:val="5"/>
   </w:num>
   <w:num w:numId="8">
-    <w:abstractNumId w:val="6"/>
+    <w:abstractNumId w:val="7"/>
   </w:num>
   <w:num w:numId="9">
     <w:abstractNumId w:val="3"/>
   </w:num>
   <w:num w:numId="10">
-    <w:abstractNumId w:val="7"/>
+    <w:abstractNumId w:val="8"/>
   </w:num>
   <w:num w:numId="11">
+    <w:abstractNumId w:val="16"/>
+  </w:num>
+  <w:num w:numId="12">
+    <w:abstractNumId w:val="6"/>
+  </w:num>
+  <w:num w:numId="13">
+    <w:abstractNumId w:val="17"/>
+  </w:num>
+  <w:num w:numId="14">
+    <w:abstractNumId w:val="21"/>
+  </w:num>
+  <w:num w:numId="15">
+    <w:abstractNumId w:val="13"/>
+  </w:num>
+  <w:num w:numId="16">
     <w:abstractNumId w:val="14"/>
   </w:num>
-  <w:num w:numId="12">
-    <w:abstractNumId w:val="5"/>
+  <w:num w:numId="17">
+    <w:abstractNumId w:val="19"/>
   </w:num>
-  <w:num w:numId="13">
+  <w:num w:numId="18">
+    <w:abstractNumId w:val="20"/>
+  </w:num>
+  <w:num w:numId="19">
     <w:abstractNumId w:val="15"/>
   </w:num>
-  <w:num w:numId="14">
-    <w:abstractNumId w:val="19"/>
+  <w:num w:numId="20">
+    <w:abstractNumId w:val="10"/>
   </w:num>
-  <w:num w:numId="15">
-    <w:abstractNumId w:val="11"/>
-  </w:num>
-  <w:num w:numId="16">
+  <w:num w:numId="21">
     <w:abstractNumId w:val="12"/>
   </w:num>
-  <w:num w:numId="17">
-    <w:abstractNumId w:val="17"/>
-  </w:num>
-  <w:num w:numId="18">
-    <w:abstractNumId w:val="18"/>
-  </w:num>
-  <w:num w:numId="19">
-    <w:abstractNumId w:val="13"/>
-  </w:num>
-  <w:num w:numId="20">
-    <w:abstractNumId w:val="9"/>
+  <w:num w:numId="22">
+    <w:abstractNumId w:val="4"/>
   </w:num>
 </w:numbering>
 </file>
@@ -7091,7 +8153,7 @@
 </file>
 
 <file path=customXml/itemProps1.xml><?xml version="1.0" encoding="utf-8"?>
-<ds:datastoreItem xmlns:ds="http://schemas.openxmlformats.org/officeDocument/2006/customXml" ds:itemID="{AF7646ED-008E-4C52-9912-8769C70C468E}">
+<ds:datastoreItem xmlns:ds="http://schemas.openxmlformats.org/officeDocument/2006/customXml" ds:itemID="{FBEB2D62-AE5D-4A1E-AC04-CA9588CEE553}">
   <ds:schemaRefs>
     <ds:schemaRef ds:uri="http://schemas.openxmlformats.org/officeDocument/2006/bibliography"/>
   </ds:schemaRefs>

</xml_diff>

<commit_message>
completing report on exercises 2 and 4
</commit_message>
<xml_diff>
--- a/trabalho2/PIB_1617v_LI61N-MI2N_G3_TP2.docx
+++ b/trabalho2/PIB_1617v_LI61N-MI2N_G3_TP2.docx
@@ -1623,7 +1623,7 @@
     </w:p>
     <w:p>
       <w:pPr>
-        <w:pStyle w:val="Cabealho1"/>
+        <w:pStyle w:val="Ttulo1"/>
         <w:rPr>
           <w:lang w:val="pt-PT"/>
         </w:rPr>
@@ -1743,6 +1743,8 @@
         <w:rPr>
           <w:rFonts w:asciiTheme="minorHAnsi" w:hAnsiTheme="minorHAnsi"/>
           <w:b/>
+          <w:sz w:val="20"/>
+          <w:szCs w:val="20"/>
           <w:lang w:val="pt-PT"/>
         </w:rPr>
       </w:pPr>
@@ -1752,12 +1754,16 @@
         <w:pStyle w:val="Corpodetexto"/>
         <w:rPr>
           <w:rFonts w:asciiTheme="minorHAnsi" w:hAnsiTheme="minorHAnsi"/>
+          <w:sz w:val="20"/>
+          <w:szCs w:val="20"/>
           <w:lang w:val="pt-PT"/>
         </w:rPr>
       </w:pPr>
       <w:r>
         <w:rPr>
           <w:rFonts w:asciiTheme="minorHAnsi" w:hAnsiTheme="minorHAnsi"/>
+          <w:sz w:val="20"/>
+          <w:szCs w:val="20"/>
           <w:lang w:val="pt-PT"/>
         </w:rPr>
         <w:t xml:space="preserve">A técnica escolhida foi a </w:t>
@@ -1766,6 +1772,8 @@
       <w:r>
         <w:rPr>
           <w:rFonts w:asciiTheme="minorHAnsi" w:hAnsiTheme="minorHAnsi"/>
+          <w:sz w:val="20"/>
+          <w:szCs w:val="20"/>
           <w:lang w:val="pt-PT"/>
         </w:rPr>
         <w:t>intensity</w:t>
@@ -1774,6 +1782,8 @@
       <w:r>
         <w:rPr>
           <w:rFonts w:asciiTheme="minorHAnsi" w:hAnsiTheme="minorHAnsi"/>
+          <w:sz w:val="20"/>
+          <w:szCs w:val="20"/>
           <w:lang w:val="pt-PT"/>
         </w:rPr>
         <w:t xml:space="preserve"> </w:t>
@@ -1782,6 +1792,8 @@
       <w:r>
         <w:rPr>
           <w:rFonts w:asciiTheme="minorHAnsi" w:hAnsiTheme="minorHAnsi"/>
+          <w:sz w:val="20"/>
+          <w:szCs w:val="20"/>
           <w:lang w:val="pt-PT"/>
         </w:rPr>
         <w:t>slicing</w:t>
@@ -1790,6 +1802,8 @@
       <w:r>
         <w:rPr>
           <w:rFonts w:asciiTheme="minorHAnsi" w:hAnsiTheme="minorHAnsi"/>
+          <w:sz w:val="20"/>
+          <w:szCs w:val="20"/>
           <w:lang w:val="pt-PT"/>
         </w:rPr>
         <w:t>.</w:t>
@@ -1800,6 +1814,8 @@
         <w:pStyle w:val="Corpodetexto"/>
         <w:rPr>
           <w:rFonts w:asciiTheme="minorHAnsi" w:hAnsiTheme="minorHAnsi"/>
+          <w:sz w:val="20"/>
+          <w:szCs w:val="20"/>
           <w:lang w:val="pt-PT"/>
         </w:rPr>
       </w:pPr>
@@ -1814,6 +1830,8 @@
         <w:rPr>
           <w:rFonts w:asciiTheme="minorHAnsi" w:hAnsiTheme="minorHAnsi"/>
           <w:b/>
+          <w:sz w:val="20"/>
+          <w:szCs w:val="20"/>
           <w:lang w:val="pt-PT"/>
         </w:rPr>
       </w:pPr>
@@ -1821,6 +1839,8 @@
         <w:rPr>
           <w:rFonts w:asciiTheme="minorHAnsi" w:hAnsiTheme="minorHAnsi"/>
           <w:b/>
+          <w:sz w:val="20"/>
+          <w:szCs w:val="20"/>
           <w:lang w:val="pt-PT"/>
         </w:rPr>
         <w:t>Apresentação de resultados</w:t>
@@ -1843,6 +1863,8 @@
       <w:r>
         <w:rPr>
           <w:rFonts w:asciiTheme="minorHAnsi" w:hAnsiTheme="minorHAnsi"/>
+          <w:sz w:val="20"/>
+          <w:szCs w:val="20"/>
           <w:lang w:val="pt-PT"/>
         </w:rPr>
         <w:t xml:space="preserve">Exemplo de imagem binária: </w:t>
@@ -1866,12 +1888,16 @@
         <w:adjustRightInd w:val="0"/>
         <w:rPr>
           <w:rFonts w:asciiTheme="minorHAnsi" w:eastAsiaTheme="minorHAnsi" w:hAnsiTheme="minorHAnsi" w:cs="Courier New"/>
+          <w:sz w:val="20"/>
+          <w:szCs w:val="20"/>
           <w:lang w:val="pt-PT"/>
         </w:rPr>
       </w:pPr>
       <w:r>
         <w:rPr>
           <w:noProof/>
+          <w:sz w:val="20"/>
+          <w:szCs w:val="20"/>
           <w:lang w:val="pt-PT" w:eastAsia="pt-PT"/>
         </w:rPr>
         <w:drawing>
@@ -1926,6 +1952,8 @@
       <w:r>
         <w:rPr>
           <w:noProof/>
+          <w:sz w:val="20"/>
+          <w:szCs w:val="20"/>
           <w:lang w:val="pt-PT" w:eastAsia="pt-PT"/>
         </w:rPr>
         <w:drawing>
@@ -1980,6 +2008,8 @@
       <w:r>
         <w:rPr>
           <w:noProof/>
+          <w:sz w:val="20"/>
+          <w:szCs w:val="20"/>
           <w:lang w:val="pt-PT" w:eastAsia="pt-PT"/>
         </w:rPr>
         <w:drawing>
@@ -2034,6 +2064,8 @@
       <w:r>
         <w:rPr>
           <w:noProof/>
+          <w:sz w:val="20"/>
+          <w:szCs w:val="20"/>
           <w:lang w:val="pt-PT" w:eastAsia="pt-PT"/>
         </w:rPr>
         <w:drawing>
@@ -2094,6 +2126,8 @@
         <w:adjustRightInd w:val="0"/>
         <w:rPr>
           <w:rFonts w:asciiTheme="minorHAnsi" w:eastAsiaTheme="minorHAnsi" w:hAnsiTheme="minorHAnsi" w:cs="Courier New"/>
+          <w:sz w:val="20"/>
+          <w:szCs w:val="20"/>
           <w:lang w:val="pt-PT"/>
         </w:rPr>
       </w:pPr>
@@ -2106,14 +2140,16 @@
         <w:adjustRightInd w:val="0"/>
         <w:rPr>
           <w:rFonts w:ascii="Courier New" w:eastAsiaTheme="minorHAnsi" w:hAnsi="Courier New" w:cs="Courier New"/>
-          <w:sz w:val="24"/>
-          <w:szCs w:val="24"/>
+          <w:sz w:val="20"/>
+          <w:szCs w:val="20"/>
           <w:lang w:val="pt-PT"/>
         </w:rPr>
       </w:pPr>
       <w:r>
         <w:rPr>
           <w:rFonts w:asciiTheme="minorHAnsi" w:hAnsiTheme="minorHAnsi"/>
+          <w:sz w:val="20"/>
+          <w:szCs w:val="20"/>
           <w:lang w:val="pt-PT"/>
         </w:rPr>
         <w:t xml:space="preserve">Exemplo de imagem binária: </w:t>
@@ -2137,12 +2173,16 @@
         <w:adjustRightInd w:val="0"/>
         <w:rPr>
           <w:rFonts w:asciiTheme="minorHAnsi" w:eastAsiaTheme="minorHAnsi" w:hAnsiTheme="minorHAnsi" w:cs="Courier New"/>
+          <w:sz w:val="20"/>
+          <w:szCs w:val="20"/>
           <w:lang w:val="pt-PT"/>
         </w:rPr>
       </w:pPr>
       <w:r>
         <w:rPr>
           <w:rFonts w:asciiTheme="minorHAnsi" w:eastAsiaTheme="minorHAnsi" w:hAnsiTheme="minorHAnsi" w:cs="Courier New"/>
+          <w:sz w:val="20"/>
+          <w:szCs w:val="20"/>
           <w:lang w:val="pt-PT"/>
         </w:rPr>
         <w:pict>
@@ -2165,7 +2205,7 @@
             <v:path o:extrusionok="f" gradientshapeok="t" o:connecttype="rect"/>
             <o:lock v:ext="edit" aspectratio="t"/>
           </v:shapetype>
-          <v:shape id="_x0000_i1025" type="#_x0000_t75" style="width:62.2pt;height:96.2pt">
+          <v:shape id="_x0000_i1025" type="#_x0000_t75" style="width:62.35pt;height:96.2pt">
             <v:imagedata r:id="rId14" o:title="PET1"/>
           </v:shape>
         </w:pict>
@@ -2174,6 +2214,8 @@
         <w:rPr>
           <w:rFonts w:asciiTheme="minorHAnsi" w:eastAsiaTheme="minorHAnsi" w:hAnsiTheme="minorHAnsi" w:cs="Courier New"/>
           <w:noProof/>
+          <w:sz w:val="20"/>
+          <w:szCs w:val="20"/>
           <w:lang w:val="pt-PT" w:eastAsia="pt-PT"/>
         </w:rPr>
         <w:drawing>
@@ -2228,10 +2270,12 @@
       <w:r>
         <w:rPr>
           <w:rFonts w:asciiTheme="minorHAnsi" w:eastAsiaTheme="minorHAnsi" w:hAnsiTheme="minorHAnsi" w:cs="Courier New"/>
+          <w:sz w:val="20"/>
+          <w:szCs w:val="20"/>
           <w:lang w:val="pt-PT"/>
         </w:rPr>
         <w:pict>
-          <v:shape id="_x0000_i1026" type="#_x0000_t75" style="width:62.2pt;height:95.6pt">
+          <v:shape id="_x0000_i1026" type="#_x0000_t75" style="width:62.35pt;height:95.65pt">
             <v:imagedata r:id="rId16" o:title="PET1"/>
           </v:shape>
         </w:pict>
@@ -2239,10 +2283,12 @@
       <w:r>
         <w:rPr>
           <w:rFonts w:asciiTheme="minorHAnsi" w:eastAsiaTheme="minorHAnsi" w:hAnsiTheme="minorHAnsi" w:cs="Courier New"/>
+          <w:sz w:val="20"/>
+          <w:szCs w:val="20"/>
           <w:lang w:val="pt-PT"/>
         </w:rPr>
         <w:pict>
-          <v:shape id="_x0000_i1027" type="#_x0000_t75" style="width:62.2pt;height:96.2pt">
+          <v:shape id="_x0000_i1027" type="#_x0000_t75" style="width:61.8pt;height:96.7pt">
             <v:imagedata r:id="rId17" o:title="PET1transf"/>
           </v:shape>
         </w:pict>
@@ -2256,6 +2302,8 @@
         <w:adjustRightInd w:val="0"/>
         <w:rPr>
           <w:rFonts w:asciiTheme="minorHAnsi" w:eastAsiaTheme="minorHAnsi" w:hAnsiTheme="minorHAnsi" w:cs="Courier New"/>
+          <w:sz w:val="20"/>
+          <w:szCs w:val="20"/>
           <w:lang w:val="pt-PT"/>
         </w:rPr>
       </w:pPr>
@@ -2268,14 +2316,16 @@
         <w:adjustRightInd w:val="0"/>
         <w:rPr>
           <w:rFonts w:ascii="Courier New" w:eastAsiaTheme="minorHAnsi" w:hAnsi="Courier New" w:cs="Courier New"/>
-          <w:sz w:val="24"/>
-          <w:szCs w:val="24"/>
+          <w:sz w:val="20"/>
+          <w:szCs w:val="20"/>
           <w:lang w:val="pt-PT"/>
         </w:rPr>
       </w:pPr>
       <w:r>
         <w:rPr>
           <w:rFonts w:asciiTheme="minorHAnsi" w:hAnsiTheme="minorHAnsi"/>
+          <w:sz w:val="20"/>
+          <w:szCs w:val="20"/>
           <w:lang w:val="pt-PT"/>
         </w:rPr>
         <w:t xml:space="preserve">Exemplo de imagem binária: </w:t>
@@ -2299,12 +2349,16 @@
         <w:adjustRightInd w:val="0"/>
         <w:rPr>
           <w:rFonts w:asciiTheme="minorHAnsi" w:eastAsiaTheme="minorHAnsi" w:hAnsiTheme="minorHAnsi" w:cs="Courier New"/>
+          <w:sz w:val="20"/>
+          <w:szCs w:val="20"/>
           <w:lang w:val="pt-PT"/>
         </w:rPr>
       </w:pPr>
       <w:r>
         <w:rPr>
           <w:noProof/>
+          <w:sz w:val="20"/>
+          <w:szCs w:val="20"/>
           <w:lang w:val="pt-PT" w:eastAsia="pt-PT"/>
         </w:rPr>
         <w:drawing>
@@ -2359,6 +2413,8 @@
       <w:r>
         <w:rPr>
           <w:noProof/>
+          <w:sz w:val="20"/>
+          <w:szCs w:val="20"/>
           <w:lang w:val="pt-PT" w:eastAsia="pt-PT"/>
         </w:rPr>
         <w:drawing>
@@ -2413,6 +2469,8 @@
       <w:r>
         <w:rPr>
           <w:noProof/>
+          <w:sz w:val="20"/>
+          <w:szCs w:val="20"/>
           <w:lang w:val="pt-PT" w:eastAsia="pt-PT"/>
         </w:rPr>
         <w:drawing>
@@ -2467,6 +2525,8 @@
       <w:r>
         <w:rPr>
           <w:noProof/>
+          <w:sz w:val="20"/>
+          <w:szCs w:val="20"/>
           <w:lang w:val="pt-PT" w:eastAsia="pt-PT"/>
         </w:rPr>
         <w:drawing>
@@ -2527,6 +2587,8 @@
         <w:adjustRightInd w:val="0"/>
         <w:rPr>
           <w:rFonts w:asciiTheme="minorHAnsi" w:eastAsiaTheme="minorHAnsi" w:hAnsiTheme="minorHAnsi" w:cs="Courier New"/>
+          <w:sz w:val="20"/>
+          <w:szCs w:val="20"/>
           <w:lang w:val="pt-PT"/>
         </w:rPr>
       </w:pPr>
@@ -2548,6 +2610,8 @@
       <w:r>
         <w:rPr>
           <w:rFonts w:asciiTheme="minorHAnsi" w:hAnsiTheme="minorHAnsi"/>
+          <w:sz w:val="20"/>
+          <w:szCs w:val="20"/>
           <w:lang w:val="pt-PT"/>
         </w:rPr>
         <w:t xml:space="preserve">Exemplo de imagem binária: </w:t>
@@ -2568,12 +2632,16 @@
         <w:pStyle w:val="Corpodetexto"/>
         <w:rPr>
           <w:rFonts w:asciiTheme="minorHAnsi" w:eastAsiaTheme="minorHAnsi" w:hAnsiTheme="minorHAnsi" w:cs="Courier New"/>
+          <w:sz w:val="20"/>
+          <w:szCs w:val="20"/>
           <w:lang w:val="pt-PT"/>
         </w:rPr>
       </w:pPr>
       <w:r>
         <w:rPr>
           <w:noProof/>
+          <w:sz w:val="20"/>
+          <w:szCs w:val="20"/>
           <w:lang w:val="pt-PT" w:eastAsia="pt-PT"/>
         </w:rPr>
         <w:drawing>
@@ -2628,6 +2696,8 @@
       <w:r>
         <w:rPr>
           <w:noProof/>
+          <w:sz w:val="20"/>
+          <w:szCs w:val="20"/>
           <w:lang w:val="pt-PT" w:eastAsia="pt-PT"/>
         </w:rPr>
         <w:drawing>
@@ -2682,6 +2752,8 @@
       <w:r>
         <w:rPr>
           <w:noProof/>
+          <w:sz w:val="20"/>
+          <w:szCs w:val="20"/>
           <w:lang w:val="pt-PT" w:eastAsia="pt-PT"/>
         </w:rPr>
         <w:drawing>
@@ -2736,6 +2808,8 @@
       <w:r>
         <w:rPr>
           <w:noProof/>
+          <w:sz w:val="20"/>
+          <w:szCs w:val="20"/>
           <w:lang w:val="pt-PT" w:eastAsia="pt-PT"/>
         </w:rPr>
         <w:drawing>
@@ -2793,6 +2867,8 @@
         <w:pStyle w:val="Corpodetexto"/>
         <w:rPr>
           <w:rFonts w:asciiTheme="minorHAnsi" w:eastAsiaTheme="minorHAnsi" w:hAnsiTheme="minorHAnsi" w:cs="Courier New"/>
+          <w:sz w:val="20"/>
+          <w:szCs w:val="20"/>
           <w:lang w:val="pt-PT"/>
         </w:rPr>
       </w:pPr>
@@ -2814,6 +2890,8 @@
       <w:r>
         <w:rPr>
           <w:rFonts w:asciiTheme="minorHAnsi" w:hAnsiTheme="minorHAnsi"/>
+          <w:sz w:val="20"/>
+          <w:szCs w:val="20"/>
           <w:lang w:val="pt-PT"/>
         </w:rPr>
         <w:t xml:space="preserve">Exemplo de imagem binária: </w:t>
@@ -2834,12 +2912,16 @@
         <w:pStyle w:val="Corpodetexto"/>
         <w:rPr>
           <w:rFonts w:asciiTheme="minorHAnsi" w:eastAsiaTheme="minorHAnsi" w:hAnsiTheme="minorHAnsi" w:cs="Courier New"/>
+          <w:sz w:val="20"/>
+          <w:szCs w:val="20"/>
           <w:lang w:val="pt-PT"/>
         </w:rPr>
       </w:pPr>
       <w:r>
         <w:rPr>
           <w:noProof/>
+          <w:sz w:val="20"/>
+          <w:szCs w:val="20"/>
           <w:lang w:val="pt-PT" w:eastAsia="pt-PT"/>
         </w:rPr>
         <w:lastRenderedPageBreak/>
@@ -2895,6 +2977,8 @@
       <w:r>
         <w:rPr>
           <w:noProof/>
+          <w:sz w:val="20"/>
+          <w:szCs w:val="20"/>
           <w:lang w:val="pt-PT" w:eastAsia="pt-PT"/>
         </w:rPr>
         <w:drawing>
@@ -2949,6 +3033,8 @@
       <w:r>
         <w:rPr>
           <w:noProof/>
+          <w:sz w:val="20"/>
+          <w:szCs w:val="20"/>
           <w:lang w:val="pt-PT" w:eastAsia="pt-PT"/>
         </w:rPr>
         <w:drawing>
@@ -3003,6 +3089,8 @@
       <w:r>
         <w:rPr>
           <w:noProof/>
+          <w:sz w:val="20"/>
+          <w:szCs w:val="20"/>
           <w:lang w:val="pt-PT" w:eastAsia="pt-PT"/>
         </w:rPr>
         <w:drawing>
@@ -3060,6 +3148,8 @@
         <w:pStyle w:val="Corpodetexto"/>
         <w:rPr>
           <w:rFonts w:asciiTheme="minorHAnsi" w:eastAsiaTheme="minorHAnsi" w:hAnsiTheme="minorHAnsi" w:cs="Courier New"/>
+          <w:sz w:val="20"/>
+          <w:szCs w:val="20"/>
           <w:lang w:val="pt-PT"/>
         </w:rPr>
       </w:pPr>
@@ -3072,12 +3162,16 @@
         <w:adjustRightInd w:val="0"/>
         <w:rPr>
           <w:rFonts w:asciiTheme="minorHAnsi" w:eastAsiaTheme="minorHAnsi" w:hAnsiTheme="minorHAnsi" w:cs="Courier New"/>
+          <w:sz w:val="20"/>
+          <w:szCs w:val="20"/>
           <w:lang w:val="pt-PT"/>
         </w:rPr>
       </w:pPr>
       <w:r>
         <w:rPr>
           <w:rFonts w:asciiTheme="minorHAnsi" w:hAnsiTheme="minorHAnsi"/>
+          <w:sz w:val="20"/>
+          <w:szCs w:val="20"/>
           <w:lang w:val="pt-PT"/>
         </w:rPr>
         <w:t xml:space="preserve">Exemplo de imagem binária: </w:t>
@@ -3098,12 +3192,16 @@
         <w:pStyle w:val="Corpodetexto"/>
         <w:rPr>
           <w:rFonts w:asciiTheme="minorHAnsi" w:eastAsiaTheme="minorHAnsi" w:hAnsiTheme="minorHAnsi" w:cs="Courier New"/>
+          <w:sz w:val="20"/>
+          <w:szCs w:val="20"/>
           <w:lang w:val="pt-PT"/>
         </w:rPr>
       </w:pPr>
       <w:r>
         <w:rPr>
           <w:noProof/>
+          <w:sz w:val="20"/>
+          <w:szCs w:val="20"/>
           <w:lang w:val="pt-PT" w:eastAsia="pt-PT"/>
         </w:rPr>
         <w:drawing>
@@ -3158,6 +3256,8 @@
       <w:r>
         <w:rPr>
           <w:noProof/>
+          <w:sz w:val="20"/>
+          <w:szCs w:val="20"/>
           <w:lang w:val="pt-PT" w:eastAsia="pt-PT"/>
         </w:rPr>
         <w:drawing>
@@ -3212,10 +3312,12 @@
       <w:r>
         <w:rPr>
           <w:noProof/>
+          <w:sz w:val="20"/>
+          <w:szCs w:val="20"/>
           <w:lang w:val="pt-PT" w:eastAsia="pt-PT"/>
         </w:rPr>
         <w:pict>
-          <v:shape id="_x0000_i1028" type="#_x0000_t75" style="width:118.65pt;height:88.15pt">
+          <v:shape id="_x0000_i1028" type="#_x0000_t75" style="width:118.75pt;height:88.1pt">
             <v:imagedata r:id="rId32" o:title="US1"/>
           </v:shape>
         </w:pict>
@@ -3223,10 +3325,12 @@
       <w:r>
         <w:rPr>
           <w:noProof/>
+          <w:sz w:val="20"/>
+          <w:szCs w:val="20"/>
           <w:lang w:val="pt-PT" w:eastAsia="pt-PT"/>
         </w:rPr>
         <w:pict>
-          <v:shape id="_x0000_i1029" type="#_x0000_t75" style="width:115.2pt;height:88.15pt">
+          <v:shape id="_x0000_i1029" type="#_x0000_t75" style="width:115.5pt;height:88.1pt">
             <v:imagedata r:id="rId33" o:title="US1transf"/>
           </v:shape>
         </w:pict>
@@ -3237,6 +3341,8 @@
         <w:pStyle w:val="Corpodetexto"/>
         <w:rPr>
           <w:rFonts w:asciiTheme="minorHAnsi" w:eastAsiaTheme="minorHAnsi" w:hAnsiTheme="minorHAnsi" w:cs="Courier New"/>
+          <w:sz w:val="20"/>
+          <w:szCs w:val="20"/>
           <w:lang w:val="pt-PT"/>
         </w:rPr>
       </w:pPr>
@@ -3248,18 +3354,38 @@
         <w:autoSpaceDN w:val="0"/>
         <w:adjustRightInd w:val="0"/>
         <w:rPr>
+          <w:rFonts w:asciiTheme="minorHAnsi" w:eastAsiaTheme="minorHAnsi" w:hAnsiTheme="minorHAnsi" w:cs="Courier New"/>
+          <w:sz w:val="20"/>
+          <w:szCs w:val="20"/>
+          <w:lang w:val="pt-PT"/>
+        </w:rPr>
+      </w:pPr>
+      <w:r>
+        <w:rPr>
+          <w:rFonts w:asciiTheme="minorHAnsi" w:eastAsiaTheme="minorHAnsi" w:hAnsiTheme="minorHAnsi" w:cs="Courier New"/>
+          <w:sz w:val="20"/>
+          <w:szCs w:val="20"/>
+          <w:lang w:val="pt-PT"/>
+        </w:rPr>
+        <w:t xml:space="preserve">Em todas </w:t>
+      </w:r>
+      <w:r>
+        <w:rPr>
+          <w:rFonts w:asciiTheme="minorHAnsi" w:eastAsiaTheme="minorHAnsi" w:hAnsiTheme="minorHAnsi" w:cs="Courier New"/>
+          <w:sz w:val="20"/>
+          <w:szCs w:val="20"/>
+          <w:lang w:val="pt-PT"/>
+        </w:rPr>
+        <w:t xml:space="preserve">os exemplos é notável a </w:t>
+      </w:r>
+      <w:r>
+        <w:rPr>
           <w:rFonts w:ascii="NimbusRomNo9L-Regu" w:eastAsiaTheme="minorHAnsi" w:hAnsi="NimbusRomNo9L-Regu" w:cs="NimbusRomNo9L-Regu"/>
           <w:sz w:val="20"/>
           <w:szCs w:val="20"/>
           <w:lang w:val="pt-PT"/>
         </w:rPr>
-      </w:pPr>
-      <w:r>
-        <w:rPr>
-          <w:rFonts w:asciiTheme="minorHAnsi" w:eastAsiaTheme="minorHAnsi" w:hAnsiTheme="minorHAnsi" w:cs="Courier New"/>
-          <w:lang w:val="pt-PT"/>
-        </w:rPr>
-        <w:t xml:space="preserve">Em todas as imagens é notável </w:t>
+        <w:t>diferença entre os resultados da coloração da imagem</w:t>
       </w:r>
       <w:r>
         <w:rPr>
@@ -3268,7 +3394,7 @@
           <w:szCs w:val="20"/>
           <w:lang w:val="pt-PT"/>
         </w:rPr>
-        <w:t>diferença</w:t>
+        <w:t xml:space="preserve"> </w:t>
       </w:r>
       <w:r>
         <w:rPr>
@@ -3277,16 +3403,27 @@
           <w:szCs w:val="20"/>
           <w:lang w:val="pt-PT"/>
         </w:rPr>
-        <w:t>s</w:t>
-      </w:r>
-      <w:r>
-        <w:rPr>
-          <w:rFonts w:ascii="NimbusRomNo9L-Regu" w:eastAsiaTheme="minorHAnsi" w:hAnsi="NimbusRomNo9L-Regu" w:cs="NimbusRomNo9L-Regu"/>
-          <w:sz w:val="20"/>
-          <w:szCs w:val="20"/>
-          <w:lang w:val="pt-PT"/>
-        </w:rPr>
-        <w:t xml:space="preserve"> entre os resultados da coloração da imagem</w:t>
+        <w:t xml:space="preserve">original e da coloração da imagem produzida pela função </w:t>
+      </w:r>
+      <w:proofErr w:type="spellStart"/>
+      <w:r>
+        <w:rPr>
+          <w:rFonts w:ascii="CMTT10" w:eastAsiaTheme="minorHAnsi" w:hAnsi="CMTT10" w:cs="CMTT10"/>
+          <w:sz w:val="20"/>
+          <w:szCs w:val="20"/>
+          <w:lang w:val="pt-PT"/>
+        </w:rPr>
+        <w:t>medical_image_enhancement.m</w:t>
+      </w:r>
+      <w:proofErr w:type="spellEnd"/>
+      <w:r>
+        <w:rPr>
+          <w:rFonts w:ascii="CMTT10" w:eastAsiaTheme="minorHAnsi" w:hAnsi="CMTT10" w:cs="CMTT10"/>
+          <w:sz w:val="20"/>
+          <w:szCs w:val="20"/>
+          <w:lang w:val="pt-PT"/>
+        </w:rPr>
+        <w:t>. Esta última quando colorida apresenta mais detalhes visíveis ao sistema visual humano.</w:t>
       </w:r>
     </w:p>
     <w:p>
@@ -3294,44 +3431,19 @@
         <w:pStyle w:val="Corpodetexto"/>
         <w:rPr>
           <w:rFonts w:asciiTheme="minorHAnsi" w:eastAsiaTheme="minorHAnsi" w:hAnsiTheme="minorHAnsi" w:cs="Courier New"/>
-          <w:lang w:val="pt-PT"/>
-        </w:rPr>
-      </w:pPr>
-      <w:r>
-        <w:rPr>
-          <w:rFonts w:ascii="NimbusRomNo9L-Regu" w:eastAsiaTheme="minorHAnsi" w:hAnsi="NimbusRomNo9L-Regu" w:cs="NimbusRomNo9L-Regu"/>
-          <w:sz w:val="20"/>
-          <w:szCs w:val="20"/>
-          <w:lang w:val="pt-PT"/>
-        </w:rPr>
-        <w:t xml:space="preserve">original e da coloração da imagem produzida pela função </w:t>
-      </w:r>
-      <w:proofErr w:type="spellStart"/>
-      <w:r>
-        <w:rPr>
-          <w:rFonts w:ascii="CMTT10" w:eastAsiaTheme="minorHAnsi" w:hAnsi="CMTT10" w:cs="CMTT10"/>
-          <w:sz w:val="20"/>
-          <w:szCs w:val="20"/>
-          <w:lang w:val="pt-PT"/>
-        </w:rPr>
-        <w:t>medical_image_enhancement.m</w:t>
-      </w:r>
-      <w:proofErr w:type="spellEnd"/>
+          <w:sz w:val="20"/>
+          <w:szCs w:val="20"/>
+          <w:lang w:val="pt-PT"/>
+        </w:rPr>
+      </w:pPr>
     </w:p>
     <w:p>
       <w:pPr>
         <w:pStyle w:val="Corpodetexto"/>
         <w:rPr>
           <w:rFonts w:asciiTheme="minorHAnsi" w:eastAsiaTheme="minorHAnsi" w:hAnsiTheme="minorHAnsi" w:cs="Courier New"/>
-          <w:lang w:val="pt-PT"/>
-        </w:rPr>
-      </w:pPr>
-    </w:p>
-    <w:p>
-      <w:pPr>
-        <w:pStyle w:val="Corpodetexto"/>
-        <w:rPr>
-          <w:rFonts w:asciiTheme="minorHAnsi" w:eastAsiaTheme="minorHAnsi" w:hAnsiTheme="minorHAnsi" w:cs="Courier New"/>
+          <w:sz w:val="20"/>
+          <w:szCs w:val="20"/>
           <w:lang w:val="pt-PT"/>
         </w:rPr>
       </w:pPr>
@@ -3411,7 +3523,17 @@
           <w:szCs w:val="20"/>
           <w:lang w:val="pt-PT"/>
         </w:rPr>
-        <w:t>C</w:t>
+        <w:t xml:space="preserve">Converta uma imagem RGB na sua versão </w:t>
+      </w:r>
+      <w:r>
+        <w:rPr>
+          <w:rFonts w:ascii="NimbusRomNo9L-ReguItal" w:eastAsiaTheme="minorHAnsi" w:hAnsi="NimbusRomNo9L-ReguItal" w:cs="NimbusRomNo9L-ReguItal"/>
+          <w:b/>
+          <w:sz w:val="20"/>
+          <w:szCs w:val="20"/>
+          <w:lang w:val="pt-PT"/>
+        </w:rPr>
+        <w:t xml:space="preserve">web safe color </w:t>
       </w:r>
       <w:r>
         <w:rPr>
@@ -3421,7 +3543,39 @@
           <w:szCs w:val="20"/>
           <w:lang w:val="pt-PT"/>
         </w:rPr>
-        <w:t>onvert</w:t>
+        <w:t xml:space="preserve">ou </w:t>
+      </w:r>
+      <w:r>
+        <w:rPr>
+          <w:rFonts w:ascii="NimbusRomNo9L-ReguItal" w:eastAsiaTheme="minorHAnsi" w:hAnsi="NimbusRomNo9L-ReguItal" w:cs="NimbusRomNo9L-ReguItal"/>
+          <w:b/>
+          <w:sz w:val="20"/>
+          <w:szCs w:val="20"/>
+          <w:lang w:val="pt-PT"/>
+        </w:rPr>
+        <w:t xml:space="preserve">web </w:t>
+      </w:r>
+      <w:proofErr w:type="spellStart"/>
+      <w:r>
+        <w:rPr>
+          <w:rFonts w:ascii="NimbusRomNo9L-ReguItal" w:eastAsiaTheme="minorHAnsi" w:hAnsi="NimbusRomNo9L-ReguItal" w:cs="NimbusRomNo9L-ReguItal"/>
+          <w:b/>
+          <w:sz w:val="20"/>
+          <w:szCs w:val="20"/>
+          <w:lang w:val="pt-PT"/>
+        </w:rPr>
+        <w:t>safest</w:t>
+      </w:r>
+      <w:proofErr w:type="spellEnd"/>
+      <w:r>
+        <w:rPr>
+          <w:rFonts w:ascii="NimbusRomNo9L-ReguItal" w:eastAsiaTheme="minorHAnsi" w:hAnsi="NimbusRomNo9L-ReguItal" w:cs="NimbusRomNo9L-ReguItal"/>
+          <w:b/>
+          <w:sz w:val="20"/>
+          <w:szCs w:val="20"/>
+          <w:lang w:val="pt-PT"/>
+        </w:rPr>
+        <w:t xml:space="preserve"> color</w:t>
       </w:r>
       <w:r>
         <w:rPr>
@@ -3431,149 +3585,7 @@
           <w:szCs w:val="20"/>
           <w:lang w:val="pt-PT"/>
         </w:rPr>
-        <w:t>a</w:t>
-      </w:r>
-      <w:r>
-        <w:rPr>
-          <w:rFonts w:ascii="NimbusRomNo9L-Regu" w:eastAsiaTheme="minorHAnsi" w:hAnsi="NimbusRomNo9L-Regu" w:cs="NimbusRomNo9L-Regu"/>
-          <w:b/>
-          <w:sz w:val="20"/>
-          <w:szCs w:val="20"/>
-          <w:lang w:val="pt-PT"/>
-        </w:rPr>
-        <w:t xml:space="preserve"> uma imagem RGB na sua versão </w:t>
-      </w:r>
-      <w:r>
-        <w:rPr>
-          <w:rFonts w:ascii="NimbusRomNo9L-ReguItal" w:eastAsiaTheme="minorHAnsi" w:hAnsi="NimbusRomNo9L-ReguItal" w:cs="NimbusRomNo9L-ReguItal"/>
-          <w:b/>
-          <w:sz w:val="20"/>
-          <w:szCs w:val="20"/>
-          <w:lang w:val="pt-PT"/>
-        </w:rPr>
-        <w:t xml:space="preserve">web safe color </w:t>
-      </w:r>
-      <w:r>
-        <w:rPr>
-          <w:rFonts w:ascii="NimbusRomNo9L-Regu" w:eastAsiaTheme="minorHAnsi" w:hAnsi="NimbusRomNo9L-Regu" w:cs="NimbusRomNo9L-Regu"/>
-          <w:b/>
-          <w:sz w:val="20"/>
-          <w:szCs w:val="20"/>
-          <w:lang w:val="pt-PT"/>
-        </w:rPr>
-        <w:t xml:space="preserve">ou </w:t>
-      </w:r>
-      <w:r>
-        <w:rPr>
-          <w:rFonts w:ascii="NimbusRomNo9L-ReguItal" w:eastAsiaTheme="minorHAnsi" w:hAnsi="NimbusRomNo9L-ReguItal" w:cs="NimbusRomNo9L-ReguItal"/>
-          <w:b/>
-          <w:sz w:val="20"/>
-          <w:szCs w:val="20"/>
-          <w:lang w:val="pt-PT"/>
-        </w:rPr>
-        <w:t>web</w:t>
-      </w:r>
-      <w:r>
-        <w:rPr>
-          <w:rFonts w:ascii="NimbusRomNo9L-ReguItal" w:eastAsiaTheme="minorHAnsi" w:hAnsi="NimbusRomNo9L-ReguItal" w:cs="NimbusRomNo9L-ReguItal"/>
-          <w:b/>
-          <w:sz w:val="20"/>
-          <w:szCs w:val="20"/>
-          <w:lang w:val="pt-PT"/>
-        </w:rPr>
-        <w:t xml:space="preserve"> </w:t>
-      </w:r>
-      <w:proofErr w:type="spellStart"/>
-      <w:r>
-        <w:rPr>
-          <w:rFonts w:ascii="NimbusRomNo9L-ReguItal" w:eastAsiaTheme="minorHAnsi" w:hAnsi="NimbusRomNo9L-ReguItal" w:cs="NimbusRomNo9L-ReguItal"/>
-          <w:b/>
-          <w:sz w:val="20"/>
-          <w:szCs w:val="20"/>
-          <w:lang w:val="pt-PT"/>
-        </w:rPr>
-        <w:t>safest</w:t>
-      </w:r>
-      <w:proofErr w:type="spellEnd"/>
-      <w:r>
-        <w:rPr>
-          <w:rFonts w:ascii="NimbusRomNo9L-ReguItal" w:eastAsiaTheme="minorHAnsi" w:hAnsi="NimbusRomNo9L-ReguItal" w:cs="NimbusRomNo9L-ReguItal"/>
-          <w:b/>
-          <w:sz w:val="20"/>
-          <w:szCs w:val="20"/>
-          <w:lang w:val="pt-PT"/>
-        </w:rPr>
-        <w:t xml:space="preserve"> color</w:t>
-      </w:r>
-      <w:r>
-        <w:rPr>
-          <w:rFonts w:ascii="NimbusRomNo9L-Regu" w:eastAsiaTheme="minorHAnsi" w:hAnsi="NimbusRomNo9L-Regu" w:cs="NimbusRomNo9L-Regu"/>
-          <w:b/>
-          <w:sz w:val="20"/>
-          <w:szCs w:val="20"/>
-          <w:lang w:val="pt-PT"/>
-        </w:rPr>
-        <w:t>, m</w:t>
-      </w:r>
-      <w:r>
-        <w:rPr>
-          <w:rFonts w:ascii="NimbusRomNo9L-Regu" w:eastAsiaTheme="minorHAnsi" w:hAnsi="NimbusRomNo9L-Regu" w:cs="NimbusRomNo9L-Regu"/>
-          <w:b/>
-          <w:sz w:val="20"/>
-          <w:szCs w:val="20"/>
-          <w:lang w:val="pt-PT"/>
-        </w:rPr>
-        <w:t>ediante um parâmetro de entrada,</w:t>
-      </w:r>
-      <w:r>
-        <w:rPr>
-          <w:rFonts w:ascii="NimbusRomNo9L-Regu" w:eastAsiaTheme="minorHAnsi" w:hAnsi="NimbusRomNo9L-Regu" w:cs="NimbusRomNo9L-Regu"/>
-          <w:b/>
-          <w:sz w:val="20"/>
-          <w:szCs w:val="20"/>
-          <w:lang w:val="pt-PT"/>
-        </w:rPr>
-        <w:t xml:space="preserve"> retorna</w:t>
-      </w:r>
-      <w:r>
-        <w:rPr>
-          <w:rFonts w:ascii="NimbusRomNo9L-Regu" w:eastAsiaTheme="minorHAnsi" w:hAnsi="NimbusRomNo9L-Regu" w:cs="NimbusRomNo9L-Regu"/>
-          <w:b/>
-          <w:sz w:val="20"/>
-          <w:szCs w:val="20"/>
-          <w:lang w:val="pt-PT"/>
-        </w:rPr>
-        <w:t>ndo</w:t>
-      </w:r>
-      <w:r>
-        <w:rPr>
-          <w:rFonts w:ascii="NimbusRomNo9L-Regu" w:eastAsiaTheme="minorHAnsi" w:hAnsi="NimbusRomNo9L-Regu" w:cs="NimbusRomNo9L-Regu"/>
-          <w:b/>
-          <w:sz w:val="20"/>
-          <w:szCs w:val="20"/>
-          <w:lang w:val="pt-PT"/>
-        </w:rPr>
-        <w:t xml:space="preserve"> o número de cores distintas</w:t>
-      </w:r>
-      <w:r>
-        <w:rPr>
-          <w:rFonts w:ascii="NimbusRomNo9L-Regu" w:eastAsiaTheme="minorHAnsi" w:hAnsi="NimbusRomNo9L-Regu" w:cs="NimbusRomNo9L-Regu"/>
-          <w:b/>
-          <w:sz w:val="20"/>
-          <w:szCs w:val="20"/>
-          <w:lang w:val="pt-PT"/>
-        </w:rPr>
-        <w:t xml:space="preserve"> </w:t>
-      </w:r>
-      <w:r>
-        <w:rPr>
-          <w:rFonts w:ascii="NimbusRomNo9L-Regu" w:eastAsiaTheme="minorHAnsi" w:hAnsi="NimbusRomNo9L-Regu" w:cs="NimbusRomNo9L-Regu"/>
-          <w:b/>
-          <w:sz w:val="20"/>
-          <w:szCs w:val="20"/>
-          <w:lang w:val="pt-PT"/>
-        </w:rPr>
-        <w:t xml:space="preserve">da imagem resultante. </w:t>
+        <w:t xml:space="preserve">, mediante um parâmetro de entrada, retornando o número de cores distintas da imagem resultante. </w:t>
       </w:r>
     </w:p>
     <w:p>
@@ -3581,6 +3593,8 @@
         <w:pStyle w:val="Corpodetexto"/>
         <w:rPr>
           <w:rFonts w:asciiTheme="minorHAnsi" w:hAnsiTheme="minorHAnsi"/>
+          <w:sz w:val="20"/>
+          <w:szCs w:val="20"/>
           <w:lang w:val="pt-PT"/>
         </w:rPr>
       </w:pPr>
@@ -3590,67 +3604,30 @@
         <w:pStyle w:val="Corpodetexto"/>
         <w:rPr>
           <w:rFonts w:asciiTheme="minorHAnsi" w:hAnsiTheme="minorHAnsi"/>
-          <w:lang w:val="pt-PT"/>
-        </w:rPr>
-      </w:pPr>
-      <w:r>
-        <w:rPr>
-          <w:rFonts w:asciiTheme="minorHAnsi" w:hAnsiTheme="minorHAnsi"/>
-          <w:highlight w:val="yellow"/>
-          <w:lang w:val="pt-PT"/>
-        </w:rPr>
-        <w:t>O critério escolhido foi:</w:t>
-      </w:r>
-    </w:p>
-    <w:p>
-      <w:pPr>
-        <w:pStyle w:val="Corpodetexto"/>
-        <w:rPr>
-          <w:rFonts w:asciiTheme="minorHAnsi" w:hAnsiTheme="minorHAnsi"/>
-          <w:lang w:val="pt-PT"/>
-        </w:rPr>
-      </w:pPr>
-      <w:r>
-        <w:rPr>
-          <w:rFonts w:asciiTheme="minorHAnsi" w:hAnsiTheme="minorHAnsi"/>
-          <w:lang w:val="pt-PT"/>
-        </w:rPr>
-        <w:t xml:space="preserve">Para as safe </w:t>
-      </w:r>
-      <w:proofErr w:type="spellStart"/>
-      <w:r>
-        <w:rPr>
-          <w:rFonts w:asciiTheme="minorHAnsi" w:hAnsiTheme="minorHAnsi"/>
-          <w:lang w:val="pt-PT"/>
-        </w:rPr>
-        <w:t>colors</w:t>
-      </w:r>
-      <w:proofErr w:type="spellEnd"/>
-      <w:r>
-        <w:rPr>
-          <w:rFonts w:asciiTheme="minorHAnsi" w:hAnsiTheme="minorHAnsi"/>
-          <w:lang w:val="pt-PT"/>
-        </w:rPr>
-        <w:t xml:space="preserve"> </w:t>
-      </w:r>
-    </w:p>
-    <w:p>
-      <w:pPr>
-        <w:pStyle w:val="Corpodetexto"/>
-        <w:rPr>
-          <w:rFonts w:asciiTheme="minorHAnsi" w:hAnsiTheme="minorHAnsi"/>
+          <w:sz w:val="20"/>
+          <w:szCs w:val="20"/>
           <w:lang w:val="pt-PT"/>
         </w:rPr>
       </w:pPr>
       <w:r>
         <w:rPr>
           <w:noProof/>
+          <w:sz w:val="20"/>
+          <w:szCs w:val="20"/>
           <w:lang w:val="pt-PT" w:eastAsia="pt-PT"/>
         </w:rPr>
         <w:drawing>
-          <wp:inline distT="0" distB="0" distL="0" distR="0" wp14:anchorId="60F673F8" wp14:editId="69CBCD8E">
-            <wp:extent cx="1652114" cy="1214196"/>
+          <wp:anchor distT="0" distB="0" distL="114300" distR="114300" simplePos="0" relativeHeight="251655680" behindDoc="0" locked="0" layoutInCell="1" allowOverlap="1">
+            <wp:simplePos x="0" y="0"/>
+            <wp:positionH relativeFrom="column">
+              <wp:posOffset>4525901</wp:posOffset>
+            </wp:positionH>
+            <wp:positionV relativeFrom="paragraph">
+              <wp:posOffset>8899</wp:posOffset>
+            </wp:positionV>
+            <wp:extent cx="1473835" cy="1082675"/>
             <wp:effectExtent l="0" t="0" r="0" b="0"/>
+            <wp:wrapSquare wrapText="bothSides"/>
             <wp:docPr id="3" name="Imagem 3"/>
             <wp:cNvGraphicFramePr>
               <a:graphicFrameLocks xmlns:a="http://schemas.openxmlformats.org/drawingml/2006/main" noChangeAspect="1"/>
@@ -3663,14 +3640,20 @@
                     <pic:cNvPicPr/>
                   </pic:nvPicPr>
                   <pic:blipFill rotWithShape="1">
-                    <a:blip r:embed="rId34"/>
+                    <a:blip r:embed="rId34">
+                      <a:extLst>
+                        <a:ext uri="{28A0092B-C50C-407E-A947-70E740481C1C}">
+                          <a14:useLocalDpi xmlns:a14="http://schemas.microsoft.com/office/drawing/2010/main" val="0"/>
+                        </a:ext>
+                      </a:extLst>
+                    </a:blip>
                     <a:srcRect l="10329" t="39786" r="72872" b="38266"/>
                     <a:stretch/>
                   </pic:blipFill>
                   <pic:spPr bwMode="auto">
                     <a:xfrm>
                       <a:off x="0" y="0"/>
-                      <a:ext cx="1653394" cy="1215136"/>
+                      <a:ext cx="1473835" cy="1082675"/>
                     </a:xfrm>
                     <a:prstGeom prst="rect">
                       <a:avLst/>
@@ -3687,8 +3670,108 @@
                 </pic:pic>
               </a:graphicData>
             </a:graphic>
-          </wp:inline>
+            <wp14:sizeRelH relativeFrom="page">
+              <wp14:pctWidth>0</wp14:pctWidth>
+            </wp14:sizeRelH>
+            <wp14:sizeRelV relativeFrom="page">
+              <wp14:pctHeight>0</wp14:pctHeight>
+            </wp14:sizeRelV>
+          </wp:anchor>
         </w:drawing>
+      </w:r>
+      <w:r>
+        <w:rPr>
+          <w:rFonts w:asciiTheme="minorHAnsi" w:hAnsiTheme="minorHAnsi"/>
+          <w:sz w:val="20"/>
+          <w:szCs w:val="20"/>
+          <w:lang w:val="pt-PT"/>
+        </w:rPr>
+        <w:t xml:space="preserve">Para a comparação das </w:t>
+      </w:r>
+      <w:r>
+        <w:rPr>
+          <w:rFonts w:asciiTheme="minorHAnsi" w:hAnsiTheme="minorHAnsi"/>
+          <w:sz w:val="20"/>
+          <w:szCs w:val="20"/>
+          <w:lang w:val="pt-PT"/>
+        </w:rPr>
+        <w:t>competes</w:t>
+      </w:r>
+      <w:r>
+        <w:rPr>
+          <w:rFonts w:asciiTheme="minorHAnsi" w:hAnsiTheme="minorHAnsi"/>
+          <w:sz w:val="20"/>
+          <w:szCs w:val="20"/>
+          <w:lang w:val="pt-PT"/>
+        </w:rPr>
+        <w:t xml:space="preserve"> com as safe </w:t>
+      </w:r>
+      <w:proofErr w:type="spellStart"/>
+      <w:r>
+        <w:rPr>
+          <w:rFonts w:asciiTheme="minorHAnsi" w:hAnsiTheme="minorHAnsi"/>
+          <w:sz w:val="20"/>
+          <w:szCs w:val="20"/>
+          <w:lang w:val="pt-PT"/>
+        </w:rPr>
+        <w:t>colors</w:t>
+      </w:r>
+      <w:proofErr w:type="spellEnd"/>
+      <w:r>
+        <w:rPr>
+          <w:rFonts w:asciiTheme="minorHAnsi" w:hAnsiTheme="minorHAnsi"/>
+          <w:sz w:val="20"/>
+          <w:szCs w:val="20"/>
+          <w:lang w:val="pt-PT"/>
+        </w:rPr>
+        <w:t xml:space="preserve"> foi gerado um vetor com os valores possíveis de uma componente [0 , 51, 102, 153, 204, 255]. O valor de cada pixel de cada componente é comparado através </w:t>
+      </w:r>
+      <w:r>
+        <w:rPr>
+          <w:rFonts w:asciiTheme="minorHAnsi" w:hAnsiTheme="minorHAnsi"/>
+          <w:sz w:val="20"/>
+          <w:szCs w:val="20"/>
+          <w:lang w:val="pt-PT"/>
+        </w:rPr>
+        <w:t xml:space="preserve">da distancia </w:t>
+      </w:r>
+      <w:proofErr w:type="spellStart"/>
+      <w:r>
+        <w:rPr>
+          <w:rFonts w:asciiTheme="minorHAnsi" w:hAnsiTheme="minorHAnsi"/>
+          <w:sz w:val="20"/>
+          <w:szCs w:val="20"/>
+          <w:lang w:val="pt-PT"/>
+        </w:rPr>
+        <w:t>Eucliadiana</w:t>
+      </w:r>
+      <w:proofErr w:type="spellEnd"/>
+      <w:r>
+        <w:rPr>
+          <w:rFonts w:asciiTheme="minorHAnsi" w:hAnsiTheme="minorHAnsi"/>
+          <w:sz w:val="20"/>
+          <w:szCs w:val="20"/>
+          <w:lang w:val="pt-PT"/>
+        </w:rPr>
+        <w:t xml:space="preserve"> co</w:t>
+      </w:r>
+      <w:r>
+        <w:rPr>
+          <w:rFonts w:asciiTheme="minorHAnsi" w:hAnsiTheme="minorHAnsi"/>
+          <w:sz w:val="20"/>
+          <w:szCs w:val="20"/>
+          <w:lang w:val="pt-PT"/>
+        </w:rPr>
+        <w:t xml:space="preserve">m os possíveis </w:t>
+      </w:r>
+      <w:r>
+        <w:rPr>
+          <w:rFonts w:asciiTheme="minorHAnsi" w:hAnsiTheme="minorHAnsi"/>
+          <w:sz w:val="20"/>
+          <w:szCs w:val="20"/>
+          <w:lang w:val="pt-PT"/>
+        </w:rPr>
+        <w:t>valores do vetores, o que apresentar distancia menor é o novo valor do pixel da componente.</w:t>
       </w:r>
     </w:p>
     <w:p>
@@ -3696,59 +3779,63 @@
         <w:pStyle w:val="Corpodetexto"/>
         <w:rPr>
           <w:rFonts w:asciiTheme="minorHAnsi" w:hAnsiTheme="minorHAnsi"/>
-          <w:lang w:val="pt-PT"/>
-        </w:rPr>
-      </w:pPr>
-      <w:r>
-        <w:rPr>
-          <w:rFonts w:asciiTheme="minorHAnsi" w:hAnsiTheme="minorHAnsi"/>
-          <w:lang w:val="pt-PT"/>
-        </w:rPr>
-        <w:t xml:space="preserve">Para as </w:t>
-      </w:r>
-      <w:proofErr w:type="spellStart"/>
-      <w:r>
-        <w:rPr>
-          <w:rFonts w:asciiTheme="minorHAnsi" w:hAnsiTheme="minorHAnsi"/>
-          <w:lang w:val="pt-PT"/>
-        </w:rPr>
-        <w:t>safest</w:t>
-      </w:r>
-      <w:proofErr w:type="spellEnd"/>
-      <w:r>
-        <w:rPr>
-          <w:rFonts w:asciiTheme="minorHAnsi" w:hAnsiTheme="minorHAnsi"/>
-          <w:lang w:val="pt-PT"/>
-        </w:rPr>
-        <w:t xml:space="preserve"> </w:t>
-      </w:r>
-      <w:proofErr w:type="spellStart"/>
-      <w:r>
-        <w:rPr>
-          <w:rFonts w:asciiTheme="minorHAnsi" w:hAnsiTheme="minorHAnsi"/>
-          <w:lang w:val="pt-PT"/>
-        </w:rPr>
-        <w:t>colors</w:t>
-      </w:r>
-      <w:proofErr w:type="spellEnd"/>
+          <w:sz w:val="20"/>
+          <w:szCs w:val="20"/>
+          <w:lang w:val="pt-PT"/>
+        </w:rPr>
+      </w:pPr>
     </w:p>
     <w:p>
       <w:pPr>
         <w:pStyle w:val="Corpodetexto"/>
         <w:rPr>
           <w:rFonts w:asciiTheme="minorHAnsi" w:hAnsiTheme="minorHAnsi"/>
+          <w:sz w:val="20"/>
+          <w:szCs w:val="20"/>
+          <w:lang w:val="pt-PT"/>
+        </w:rPr>
+      </w:pPr>
+    </w:p>
+    <w:p>
+      <w:pPr>
+        <w:pStyle w:val="Corpodetexto"/>
+        <w:rPr>
+          <w:rFonts w:asciiTheme="minorHAnsi" w:hAnsiTheme="minorHAnsi"/>
+          <w:sz w:val="20"/>
+          <w:szCs w:val="20"/>
+          <w:lang w:val="pt-PT"/>
+        </w:rPr>
+      </w:pPr>
+    </w:p>
+    <w:p>
+      <w:pPr>
+        <w:pStyle w:val="Corpodetexto"/>
+        <w:rPr>
+          <w:rFonts w:asciiTheme="minorHAnsi" w:hAnsiTheme="minorHAnsi"/>
+          <w:sz w:val="20"/>
+          <w:szCs w:val="20"/>
           <w:lang w:val="pt-PT"/>
         </w:rPr>
       </w:pPr>
       <w:r>
         <w:rPr>
           <w:noProof/>
+          <w:sz w:val="20"/>
+          <w:szCs w:val="20"/>
           <w:lang w:val="pt-PT" w:eastAsia="pt-PT"/>
         </w:rPr>
         <w:drawing>
-          <wp:inline distT="0" distB="0" distL="0" distR="0" wp14:anchorId="081EE15E" wp14:editId="23B896BD">
-            <wp:extent cx="2874873" cy="1561510"/>
+          <wp:anchor distT="0" distB="0" distL="114300" distR="114300" simplePos="0" relativeHeight="251660800" behindDoc="0" locked="0" layoutInCell="1" allowOverlap="1">
+            <wp:simplePos x="0" y="0"/>
+            <wp:positionH relativeFrom="column">
+              <wp:posOffset>1905</wp:posOffset>
+            </wp:positionH>
+            <wp:positionV relativeFrom="paragraph">
+              <wp:posOffset>21116</wp:posOffset>
+            </wp:positionV>
+            <wp:extent cx="2776220" cy="1507490"/>
             <wp:effectExtent l="0" t="0" r="0" b="0"/>
+            <wp:wrapSquare wrapText="bothSides"/>
             <wp:docPr id="4" name="Imagem 4"/>
             <wp:cNvGraphicFramePr>
               <a:graphicFrameLocks xmlns:a="http://schemas.openxmlformats.org/drawingml/2006/main" noChangeAspect="1"/>
@@ -3761,14 +3848,20 @@
                     <pic:cNvPicPr/>
                   </pic:nvPicPr>
                   <pic:blipFill rotWithShape="1">
-                    <a:blip r:embed="rId35"/>
+                    <a:blip r:embed="rId35">
+                      <a:extLst>
+                        <a:ext uri="{28A0092B-C50C-407E-A947-70E740481C1C}">
+                          <a14:useLocalDpi xmlns:a14="http://schemas.microsoft.com/office/drawing/2010/main" val="0"/>
+                        </a:ext>
+                      </a:extLst>
+                    </a:blip>
                     <a:srcRect l="14389" t="26509" r="55605" b="44518"/>
                     <a:stretch/>
                   </pic:blipFill>
                   <pic:spPr bwMode="auto">
                     <a:xfrm>
                       <a:off x="0" y="0"/>
-                      <a:ext cx="2906821" cy="1578863"/>
+                      <a:ext cx="2776220" cy="1507490"/>
                     </a:xfrm>
                     <a:prstGeom prst="rect">
                       <a:avLst/>
@@ -3785,7 +3878,13 @@
                 </pic:pic>
               </a:graphicData>
             </a:graphic>
-          </wp:inline>
+            <wp14:sizeRelH relativeFrom="page">
+              <wp14:pctWidth>0</wp14:pctWidth>
+            </wp14:sizeRelH>
+            <wp14:sizeRelV relativeFrom="page">
+              <wp14:pctHeight>0</wp14:pctHeight>
+            </wp14:sizeRelV>
+          </wp:anchor>
         </w:drawing>
       </w:r>
     </w:p>
@@ -3794,9 +3893,232 @@
         <w:pStyle w:val="Corpodetexto"/>
         <w:rPr>
           <w:rFonts w:asciiTheme="minorHAnsi" w:hAnsiTheme="minorHAnsi"/>
-          <w:lang w:val="pt-PT"/>
-        </w:rPr>
-      </w:pPr>
+          <w:sz w:val="20"/>
+          <w:szCs w:val="20"/>
+          <w:lang w:val="pt-PT"/>
+        </w:rPr>
+      </w:pPr>
+      <w:r>
+        <w:rPr>
+          <w:rFonts w:asciiTheme="minorHAnsi" w:hAnsiTheme="minorHAnsi"/>
+          <w:sz w:val="20"/>
+          <w:szCs w:val="20"/>
+          <w:lang w:val="pt-PT"/>
+        </w:rPr>
+        <w:t xml:space="preserve">Para a comparação das competes com as </w:t>
+      </w:r>
+      <w:proofErr w:type="spellStart"/>
+      <w:r>
+        <w:rPr>
+          <w:rFonts w:asciiTheme="minorHAnsi" w:hAnsiTheme="minorHAnsi"/>
+          <w:sz w:val="20"/>
+          <w:szCs w:val="20"/>
+          <w:lang w:val="pt-PT"/>
+        </w:rPr>
+        <w:t>safe</w:t>
+      </w:r>
+      <w:r>
+        <w:rPr>
+          <w:rFonts w:asciiTheme="minorHAnsi" w:hAnsiTheme="minorHAnsi"/>
+          <w:sz w:val="20"/>
+          <w:szCs w:val="20"/>
+          <w:lang w:val="pt-PT"/>
+        </w:rPr>
+        <w:t>st</w:t>
+      </w:r>
+      <w:proofErr w:type="spellEnd"/>
+      <w:r>
+        <w:rPr>
+          <w:rFonts w:asciiTheme="minorHAnsi" w:hAnsiTheme="minorHAnsi"/>
+          <w:sz w:val="20"/>
+          <w:szCs w:val="20"/>
+          <w:lang w:val="pt-PT"/>
+        </w:rPr>
+        <w:t xml:space="preserve"> </w:t>
+      </w:r>
+      <w:proofErr w:type="spellStart"/>
+      <w:r>
+        <w:rPr>
+          <w:rFonts w:asciiTheme="minorHAnsi" w:hAnsiTheme="minorHAnsi"/>
+          <w:sz w:val="20"/>
+          <w:szCs w:val="20"/>
+          <w:lang w:val="pt-PT"/>
+        </w:rPr>
+        <w:t>colors</w:t>
+      </w:r>
+      <w:proofErr w:type="spellEnd"/>
+      <w:r>
+        <w:rPr>
+          <w:rFonts w:asciiTheme="minorHAnsi" w:hAnsiTheme="minorHAnsi"/>
+          <w:sz w:val="20"/>
+          <w:szCs w:val="20"/>
+          <w:lang w:val="pt-PT"/>
+        </w:rPr>
+        <w:t xml:space="preserve"> foi gerado um </w:t>
+      </w:r>
+      <w:r>
+        <w:rPr>
+          <w:rFonts w:asciiTheme="minorHAnsi" w:hAnsiTheme="minorHAnsi"/>
+          <w:sz w:val="20"/>
+          <w:szCs w:val="20"/>
+          <w:lang w:val="pt-PT"/>
+        </w:rPr>
+        <w:t>array</w:t>
+      </w:r>
+      <w:r>
+        <w:rPr>
+          <w:rFonts w:asciiTheme="minorHAnsi" w:hAnsiTheme="minorHAnsi"/>
+          <w:sz w:val="20"/>
+          <w:szCs w:val="20"/>
+          <w:lang w:val="pt-PT"/>
+        </w:rPr>
+        <w:t xml:space="preserve"> </w:t>
+      </w:r>
+      <w:r>
+        <w:rPr>
+          <w:rFonts w:asciiTheme="minorHAnsi" w:hAnsiTheme="minorHAnsi"/>
+          <w:sz w:val="20"/>
+          <w:szCs w:val="20"/>
+          <w:lang w:val="pt-PT"/>
+        </w:rPr>
+        <w:t xml:space="preserve">{22x3} </w:t>
+      </w:r>
+      <w:r>
+        <w:rPr>
+          <w:rFonts w:asciiTheme="minorHAnsi" w:hAnsiTheme="minorHAnsi"/>
+          <w:sz w:val="20"/>
+          <w:szCs w:val="20"/>
+          <w:lang w:val="pt-PT"/>
+        </w:rPr>
+        <w:t xml:space="preserve">com </w:t>
+      </w:r>
+      <w:r>
+        <w:rPr>
+          <w:rFonts w:asciiTheme="minorHAnsi" w:hAnsiTheme="minorHAnsi"/>
+          <w:sz w:val="20"/>
+          <w:szCs w:val="20"/>
+          <w:lang w:val="pt-PT"/>
+        </w:rPr>
+        <w:t xml:space="preserve">as combinações possíveis de cores. </w:t>
+      </w:r>
+      <w:r>
+        <w:rPr>
+          <w:rFonts w:asciiTheme="minorHAnsi" w:hAnsiTheme="minorHAnsi"/>
+          <w:sz w:val="20"/>
+          <w:szCs w:val="20"/>
+          <w:lang w:val="pt-PT"/>
+        </w:rPr>
+        <w:t xml:space="preserve">O valor de cada pixel de cada componente </w:t>
+      </w:r>
+      <w:r>
+        <w:rPr>
+          <w:rFonts w:asciiTheme="minorHAnsi" w:hAnsiTheme="minorHAnsi"/>
+          <w:sz w:val="20"/>
+          <w:szCs w:val="20"/>
+          <w:lang w:val="pt-PT"/>
+        </w:rPr>
+        <w:t xml:space="preserve">(no formato vetor [R,G,B]) </w:t>
+      </w:r>
+      <w:r>
+        <w:rPr>
+          <w:rFonts w:asciiTheme="minorHAnsi" w:hAnsiTheme="minorHAnsi"/>
+          <w:sz w:val="20"/>
+          <w:szCs w:val="20"/>
+          <w:lang w:val="pt-PT"/>
+        </w:rPr>
+        <w:t xml:space="preserve">é comparado através </w:t>
+      </w:r>
+      <w:r>
+        <w:rPr>
+          <w:rFonts w:asciiTheme="minorHAnsi" w:hAnsiTheme="minorHAnsi"/>
+          <w:sz w:val="20"/>
+          <w:szCs w:val="20"/>
+          <w:lang w:val="pt-PT"/>
+        </w:rPr>
+        <w:t xml:space="preserve">da distancia </w:t>
+      </w:r>
+      <w:proofErr w:type="spellStart"/>
+      <w:r>
+        <w:rPr>
+          <w:rFonts w:asciiTheme="minorHAnsi" w:hAnsiTheme="minorHAnsi"/>
+          <w:sz w:val="20"/>
+          <w:szCs w:val="20"/>
+          <w:lang w:val="pt-PT"/>
+        </w:rPr>
+        <w:t>Eucliadiana</w:t>
+      </w:r>
+      <w:proofErr w:type="spellEnd"/>
+      <w:r>
+        <w:rPr>
+          <w:rFonts w:asciiTheme="minorHAnsi" w:hAnsiTheme="minorHAnsi"/>
+          <w:sz w:val="20"/>
+          <w:szCs w:val="20"/>
+          <w:lang w:val="pt-PT"/>
+        </w:rPr>
+        <w:t xml:space="preserve"> com cada linha do array</w:t>
+      </w:r>
+      <w:r>
+        <w:rPr>
+          <w:rFonts w:asciiTheme="minorHAnsi" w:hAnsiTheme="minorHAnsi"/>
+          <w:sz w:val="20"/>
+          <w:szCs w:val="20"/>
+          <w:lang w:val="pt-PT"/>
+        </w:rPr>
+        <w:t>, o que apresentar distancia menor é o novo valor do pi</w:t>
+      </w:r>
+      <w:r>
+        <w:rPr>
+          <w:rFonts w:asciiTheme="minorHAnsi" w:hAnsiTheme="minorHAnsi"/>
+          <w:sz w:val="20"/>
+          <w:szCs w:val="20"/>
+          <w:lang w:val="pt-PT"/>
+        </w:rPr>
+        <w:t>xel de cada</w:t>
+      </w:r>
+      <w:r>
+        <w:rPr>
+          <w:rFonts w:asciiTheme="minorHAnsi" w:hAnsiTheme="minorHAnsi"/>
+          <w:sz w:val="20"/>
+          <w:szCs w:val="20"/>
+          <w:lang w:val="pt-PT"/>
+        </w:rPr>
+        <w:t xml:space="preserve"> componente.</w:t>
+      </w:r>
+    </w:p>
+    <w:p>
+      <w:pPr>
+        <w:pStyle w:val="Corpodetexto"/>
+        <w:rPr>
+          <w:rFonts w:asciiTheme="minorHAnsi" w:hAnsiTheme="minorHAnsi"/>
+          <w:sz w:val="20"/>
+          <w:szCs w:val="20"/>
+          <w:lang w:val="pt-PT"/>
+        </w:rPr>
+      </w:pPr>
+    </w:p>
+    <w:p>
+      <w:pPr>
+        <w:pStyle w:val="Corpodetexto"/>
+        <w:rPr>
+          <w:rFonts w:asciiTheme="minorHAnsi" w:hAnsiTheme="minorHAnsi"/>
+          <w:sz w:val="20"/>
+          <w:szCs w:val="20"/>
+          <w:lang w:val="pt-PT"/>
+        </w:rPr>
+      </w:pPr>
+    </w:p>
+    <w:p>
+      <w:pPr>
+        <w:pStyle w:val="Corpodetexto"/>
+        <w:rPr>
+          <w:rFonts w:asciiTheme="minorHAnsi" w:hAnsiTheme="minorHAnsi"/>
+          <w:sz w:val="20"/>
+          <w:szCs w:val="20"/>
+          <w:lang w:val="pt-PT"/>
+        </w:rPr>
+      </w:pPr>
+      <w:bookmarkStart w:id="3" w:name="_GoBack"/>
+      <w:bookmarkEnd w:id="3"/>
     </w:p>
     <w:p>
       <w:pPr>
@@ -3808,6 +4130,8 @@
         <w:rPr>
           <w:rFonts w:asciiTheme="minorHAnsi" w:hAnsiTheme="minorHAnsi"/>
           <w:b/>
+          <w:sz w:val="20"/>
+          <w:szCs w:val="20"/>
           <w:lang w:val="pt-PT"/>
         </w:rPr>
       </w:pPr>
@@ -3815,6 +4139,8 @@
         <w:rPr>
           <w:rFonts w:asciiTheme="minorHAnsi" w:hAnsiTheme="minorHAnsi"/>
           <w:b/>
+          <w:sz w:val="20"/>
+          <w:szCs w:val="20"/>
           <w:lang w:val="pt-PT"/>
         </w:rPr>
         <w:t>Apresentação de resultados</w:t>
@@ -3837,16 +4163,11 @@
       <w:r>
         <w:rPr>
           <w:rFonts w:asciiTheme="minorHAnsi" w:hAnsiTheme="minorHAnsi"/>
-          <w:lang w:val="pt-PT"/>
-        </w:rPr>
-        <w:t>Exemplo</w:t>
-      </w:r>
-      <w:r>
-        <w:rPr>
-          <w:rFonts w:asciiTheme="minorHAnsi" w:hAnsiTheme="minorHAnsi"/>
-          <w:lang w:val="pt-PT"/>
-        </w:rPr>
-        <w:t xml:space="preserve">: </w:t>
+          <w:sz w:val="20"/>
+          <w:szCs w:val="20"/>
+          <w:lang w:val="pt-PT"/>
+        </w:rPr>
+        <w:t xml:space="preserve">Exemplo: </w:t>
       </w:r>
       <w:r>
         <w:rPr>
@@ -3856,38 +4177,377 @@
           <w:szCs w:val="20"/>
           <w:lang w:val="pt-PT"/>
         </w:rPr>
-        <w:t>codeCard1</w:t>
-      </w:r>
-      <w:r>
-        <w:rPr>
-          <w:rFonts w:ascii="Courier New" w:eastAsiaTheme="minorHAnsi" w:hAnsi="Courier New" w:cs="Courier New"/>
-          <w:color w:val="A020F0"/>
-          <w:sz w:val="20"/>
-          <w:szCs w:val="20"/>
-          <w:lang w:val="pt-PT"/>
-        </w:rPr>
-        <w:t>.</w:t>
-      </w:r>
-      <w:r>
-        <w:rPr>
-          <w:rFonts w:ascii="Courier New" w:eastAsiaTheme="minorHAnsi" w:hAnsi="Courier New" w:cs="Courier New"/>
-          <w:color w:val="A020F0"/>
-          <w:sz w:val="20"/>
-          <w:szCs w:val="20"/>
-          <w:lang w:val="pt-PT"/>
-        </w:rPr>
-        <w:t>png</w:t>
+        <w:t>codeCard1.png</w:t>
       </w:r>
     </w:p>
-    <w:p>
-      <w:pPr>
-        <w:pStyle w:val="Corpodetexto"/>
-        <w:rPr>
-          <w:rFonts w:asciiTheme="minorHAnsi" w:eastAsiaTheme="minorHAnsi" w:hAnsiTheme="minorHAnsi" w:cs="Courier New"/>
-          <w:lang w:val="pt-PT"/>
-        </w:rPr>
-      </w:pPr>
-    </w:p>
+    <w:tbl>
+      <w:tblPr>
+        <w:tblStyle w:val="Tabelacomgrelha"/>
+        <w:tblW w:w="0" w:type="auto"/>
+        <w:jc w:val="center"/>
+        <w:tblLook w:val="04A0" w:firstRow="1" w:lastRow="0" w:firstColumn="1" w:lastColumn="0" w:noHBand="0" w:noVBand="1"/>
+      </w:tblPr>
+      <w:tblGrid>
+        <w:gridCol w:w="1587"/>
+        <w:gridCol w:w="1587"/>
+        <w:gridCol w:w="1659"/>
+      </w:tblGrid>
+      <w:tr>
+        <w:trPr>
+          <w:jc w:val="center"/>
+        </w:trPr>
+        <w:tc>
+          <w:tcPr>
+            <w:tcW w:w="0" w:type="auto"/>
+          </w:tcPr>
+          <w:p>
+            <w:pPr>
+              <w:pStyle w:val="Corpodetexto"/>
+              <w:rPr>
+                <w:rFonts w:asciiTheme="minorHAnsi" w:eastAsiaTheme="minorHAnsi" w:hAnsiTheme="minorHAnsi" w:cs="Courier New"/>
+                <w:sz w:val="20"/>
+                <w:szCs w:val="20"/>
+                <w:lang w:val="pt-PT"/>
+              </w:rPr>
+            </w:pPr>
+            <w:r>
+              <w:rPr>
+                <w:rFonts w:asciiTheme="minorHAnsi" w:eastAsiaTheme="minorHAnsi" w:hAnsiTheme="minorHAnsi" w:cs="Courier New"/>
+                <w:sz w:val="20"/>
+                <w:szCs w:val="20"/>
+                <w:lang w:val="pt-PT"/>
+              </w:rPr>
+              <w:t xml:space="preserve">Imagem original </w:t>
+            </w:r>
+          </w:p>
+        </w:tc>
+        <w:tc>
+          <w:tcPr>
+            <w:tcW w:w="0" w:type="auto"/>
+          </w:tcPr>
+          <w:p>
+            <w:pPr>
+              <w:pStyle w:val="Corpodetexto"/>
+              <w:rPr>
+                <w:rFonts w:asciiTheme="minorHAnsi" w:eastAsiaTheme="minorHAnsi" w:hAnsiTheme="minorHAnsi" w:cs="Courier New"/>
+                <w:sz w:val="20"/>
+                <w:szCs w:val="20"/>
+                <w:lang w:val="pt-PT"/>
+              </w:rPr>
+            </w:pPr>
+            <w:r>
+              <w:rPr>
+                <w:rFonts w:asciiTheme="minorHAnsi" w:eastAsiaTheme="minorHAnsi" w:hAnsiTheme="minorHAnsi" w:cs="Courier New"/>
+                <w:sz w:val="20"/>
+                <w:szCs w:val="20"/>
+                <w:lang w:val="pt-PT"/>
+              </w:rPr>
+              <w:t>Web s</w:t>
+            </w:r>
+            <w:r>
+              <w:rPr>
+                <w:rFonts w:asciiTheme="minorHAnsi" w:eastAsiaTheme="minorHAnsi" w:hAnsiTheme="minorHAnsi" w:cs="Courier New"/>
+                <w:sz w:val="20"/>
+                <w:szCs w:val="20"/>
+                <w:lang w:val="pt-PT"/>
+              </w:rPr>
+              <w:t xml:space="preserve">afe </w:t>
+            </w:r>
+            <w:proofErr w:type="spellStart"/>
+            <w:r>
+              <w:rPr>
+                <w:rFonts w:asciiTheme="minorHAnsi" w:eastAsiaTheme="minorHAnsi" w:hAnsiTheme="minorHAnsi" w:cs="Courier New"/>
+                <w:sz w:val="20"/>
+                <w:szCs w:val="20"/>
+                <w:lang w:val="pt-PT"/>
+              </w:rPr>
+              <w:t>colors</w:t>
+            </w:r>
+            <w:proofErr w:type="spellEnd"/>
+          </w:p>
+        </w:tc>
+        <w:tc>
+          <w:tcPr>
+            <w:tcW w:w="0" w:type="auto"/>
+          </w:tcPr>
+          <w:p>
+            <w:pPr>
+              <w:pStyle w:val="Corpodetexto"/>
+              <w:rPr>
+                <w:rFonts w:asciiTheme="minorHAnsi" w:eastAsiaTheme="minorHAnsi" w:hAnsiTheme="minorHAnsi" w:cs="Courier New"/>
+                <w:sz w:val="20"/>
+                <w:szCs w:val="20"/>
+                <w:lang w:val="pt-PT"/>
+              </w:rPr>
+            </w:pPr>
+            <w:r>
+              <w:rPr>
+                <w:rFonts w:asciiTheme="minorHAnsi" w:eastAsiaTheme="minorHAnsi" w:hAnsiTheme="minorHAnsi" w:cs="Courier New"/>
+                <w:sz w:val="20"/>
+                <w:szCs w:val="20"/>
+                <w:lang w:val="pt-PT"/>
+              </w:rPr>
+              <w:t xml:space="preserve">Web </w:t>
+            </w:r>
+            <w:proofErr w:type="spellStart"/>
+            <w:r>
+              <w:rPr>
+                <w:rFonts w:asciiTheme="minorHAnsi" w:eastAsiaTheme="minorHAnsi" w:hAnsiTheme="minorHAnsi" w:cs="Courier New"/>
+                <w:sz w:val="20"/>
+                <w:szCs w:val="20"/>
+                <w:lang w:val="pt-PT"/>
+              </w:rPr>
+              <w:t>s</w:t>
+            </w:r>
+            <w:r>
+              <w:rPr>
+                <w:rFonts w:asciiTheme="minorHAnsi" w:eastAsiaTheme="minorHAnsi" w:hAnsiTheme="minorHAnsi" w:cs="Courier New"/>
+                <w:sz w:val="20"/>
+                <w:szCs w:val="20"/>
+                <w:lang w:val="pt-PT"/>
+              </w:rPr>
+              <w:t>afest</w:t>
+            </w:r>
+            <w:proofErr w:type="spellEnd"/>
+            <w:r>
+              <w:rPr>
+                <w:rFonts w:asciiTheme="minorHAnsi" w:eastAsiaTheme="minorHAnsi" w:hAnsiTheme="minorHAnsi" w:cs="Courier New"/>
+                <w:sz w:val="20"/>
+                <w:szCs w:val="20"/>
+                <w:lang w:val="pt-PT"/>
+              </w:rPr>
+              <w:t xml:space="preserve"> </w:t>
+            </w:r>
+            <w:proofErr w:type="spellStart"/>
+            <w:r>
+              <w:rPr>
+                <w:rFonts w:asciiTheme="minorHAnsi" w:eastAsiaTheme="minorHAnsi" w:hAnsiTheme="minorHAnsi" w:cs="Courier New"/>
+                <w:sz w:val="20"/>
+                <w:szCs w:val="20"/>
+                <w:lang w:val="pt-PT"/>
+              </w:rPr>
+              <w:t>colors</w:t>
+            </w:r>
+            <w:proofErr w:type="spellEnd"/>
+          </w:p>
+        </w:tc>
+      </w:tr>
+      <w:tr>
+        <w:trPr>
+          <w:jc w:val="center"/>
+        </w:trPr>
+        <w:tc>
+          <w:tcPr>
+            <w:tcW w:w="0" w:type="auto"/>
+          </w:tcPr>
+          <w:p>
+            <w:pPr>
+              <w:pStyle w:val="Corpodetexto"/>
+              <w:rPr>
+                <w:rFonts w:asciiTheme="minorHAnsi" w:eastAsiaTheme="minorHAnsi" w:hAnsiTheme="minorHAnsi" w:cs="Courier New"/>
+                <w:sz w:val="20"/>
+                <w:szCs w:val="20"/>
+                <w:lang w:val="pt-PT"/>
+              </w:rPr>
+            </w:pPr>
+            <w:r>
+              <w:rPr>
+                <w:noProof/>
+                <w:lang w:val="pt-PT" w:eastAsia="pt-PT"/>
+              </w:rPr>
+              <w:drawing>
+                <wp:inline distT="0" distB="0" distL="0" distR="0" wp14:anchorId="412D1C70" wp14:editId="7AA8D51E">
+                  <wp:extent cx="870885" cy="1080000"/>
+                  <wp:effectExtent l="0" t="0" r="0" b="0"/>
+                  <wp:docPr id="8" name="Imagem 8" descr="C:\Users\Utilizador\AppData\Local\Microsoft\Windows\INetCache\Content.Word\codeCard2.png"/>
+                  <wp:cNvGraphicFramePr>
+                    <a:graphicFrameLocks xmlns:a="http://schemas.openxmlformats.org/drawingml/2006/main" noChangeAspect="1"/>
+                  </wp:cNvGraphicFramePr>
+                  <a:graphic xmlns:a="http://schemas.openxmlformats.org/drawingml/2006/main">
+                    <a:graphicData uri="http://schemas.openxmlformats.org/drawingml/2006/picture">
+                      <pic:pic xmlns:pic="http://schemas.openxmlformats.org/drawingml/2006/picture">
+                        <pic:nvPicPr>
+                          <pic:cNvPr id="0" name="Picture 9" descr="C:\Users\Utilizador\AppData\Local\Microsoft\Windows\INetCache\Content.Word\codeCard2.png"/>
+                          <pic:cNvPicPr>
+                            <a:picLocks noChangeAspect="1" noChangeArrowheads="1"/>
+                          </pic:cNvPicPr>
+                        </pic:nvPicPr>
+                        <pic:blipFill>
+                          <a:blip r:embed="rId36">
+                            <a:extLst>
+                              <a:ext uri="{28A0092B-C50C-407E-A947-70E740481C1C}">
+                                <a14:useLocalDpi xmlns:a14="http://schemas.microsoft.com/office/drawing/2010/main" val="0"/>
+                              </a:ext>
+                            </a:extLst>
+                          </a:blip>
+                          <a:srcRect/>
+                          <a:stretch>
+                            <a:fillRect/>
+                          </a:stretch>
+                        </pic:blipFill>
+                        <pic:spPr bwMode="auto">
+                          <a:xfrm>
+                            <a:off x="0" y="0"/>
+                            <a:ext cx="870885" cy="1080000"/>
+                          </a:xfrm>
+                          <a:prstGeom prst="rect">
+                            <a:avLst/>
+                          </a:prstGeom>
+                          <a:noFill/>
+                          <a:ln>
+                            <a:noFill/>
+                          </a:ln>
+                        </pic:spPr>
+                      </pic:pic>
+                    </a:graphicData>
+                  </a:graphic>
+                </wp:inline>
+              </w:drawing>
+            </w:r>
+          </w:p>
+        </w:tc>
+        <w:tc>
+          <w:tcPr>
+            <w:tcW w:w="0" w:type="auto"/>
+          </w:tcPr>
+          <w:p>
+            <w:pPr>
+              <w:pStyle w:val="Corpodetexto"/>
+              <w:rPr>
+                <w:rFonts w:asciiTheme="minorHAnsi" w:eastAsiaTheme="minorHAnsi" w:hAnsiTheme="minorHAnsi" w:cs="Courier New"/>
+                <w:sz w:val="20"/>
+                <w:szCs w:val="20"/>
+                <w:lang w:val="pt-PT"/>
+              </w:rPr>
+            </w:pPr>
+            <w:r>
+              <w:rPr>
+                <w:noProof/>
+                <w:lang w:val="pt-PT" w:eastAsia="pt-PT"/>
+              </w:rPr>
+              <w:drawing>
+                <wp:inline distT="0" distB="0" distL="0" distR="0" wp14:anchorId="189AD0C3" wp14:editId="064781F0">
+                  <wp:extent cx="870889" cy="1080000"/>
+                  <wp:effectExtent l="0" t="0" r="0" b="0"/>
+                  <wp:docPr id="9" name="Imagem 9" descr="C:\Users\Utilizador\AppData\Local\Microsoft\Windows\INetCache\Content.Word\codeCard2_safe.png"/>
+                  <wp:cNvGraphicFramePr>
+                    <a:graphicFrameLocks xmlns:a="http://schemas.openxmlformats.org/drawingml/2006/main" noChangeAspect="1"/>
+                  </wp:cNvGraphicFramePr>
+                  <a:graphic xmlns:a="http://schemas.openxmlformats.org/drawingml/2006/main">
+                    <a:graphicData uri="http://schemas.openxmlformats.org/drawingml/2006/picture">
+                      <pic:pic xmlns:pic="http://schemas.openxmlformats.org/drawingml/2006/picture">
+                        <pic:nvPicPr>
+                          <pic:cNvPr id="0" name="Picture 10" descr="C:\Users\Utilizador\AppData\Local\Microsoft\Windows\INetCache\Content.Word\codeCard2_safe.png"/>
+                          <pic:cNvPicPr>
+                            <a:picLocks noChangeAspect="1" noChangeArrowheads="1"/>
+                          </pic:cNvPicPr>
+                        </pic:nvPicPr>
+                        <pic:blipFill>
+                          <a:blip r:embed="rId37">
+                            <a:extLst>
+                              <a:ext uri="{28A0092B-C50C-407E-A947-70E740481C1C}">
+                                <a14:useLocalDpi xmlns:a14="http://schemas.microsoft.com/office/drawing/2010/main" val="0"/>
+                              </a:ext>
+                            </a:extLst>
+                          </a:blip>
+                          <a:srcRect/>
+                          <a:stretch>
+                            <a:fillRect/>
+                          </a:stretch>
+                        </pic:blipFill>
+                        <pic:spPr bwMode="auto">
+                          <a:xfrm>
+                            <a:off x="0" y="0"/>
+                            <a:ext cx="870889" cy="1080000"/>
+                          </a:xfrm>
+                          <a:prstGeom prst="rect">
+                            <a:avLst/>
+                          </a:prstGeom>
+                          <a:noFill/>
+                          <a:ln>
+                            <a:noFill/>
+                          </a:ln>
+                        </pic:spPr>
+                      </pic:pic>
+                    </a:graphicData>
+                  </a:graphic>
+                </wp:inline>
+              </w:drawing>
+            </w:r>
+          </w:p>
+        </w:tc>
+        <w:tc>
+          <w:tcPr>
+            <w:tcW w:w="0" w:type="auto"/>
+          </w:tcPr>
+          <w:p>
+            <w:pPr>
+              <w:pStyle w:val="Corpodetexto"/>
+              <w:rPr>
+                <w:rFonts w:asciiTheme="minorHAnsi" w:eastAsiaTheme="minorHAnsi" w:hAnsiTheme="minorHAnsi" w:cs="Courier New"/>
+                <w:sz w:val="20"/>
+                <w:szCs w:val="20"/>
+                <w:lang w:val="pt-PT"/>
+              </w:rPr>
+            </w:pPr>
+            <w:r>
+              <w:rPr>
+                <w:noProof/>
+                <w:lang w:val="pt-PT" w:eastAsia="pt-PT"/>
+              </w:rPr>
+              <w:drawing>
+                <wp:inline distT="0" distB="0" distL="0" distR="0" wp14:anchorId="23DDB1C6" wp14:editId="0AF9CA9B">
+                  <wp:extent cx="870889" cy="1080000"/>
+                  <wp:effectExtent l="0" t="0" r="0" b="0"/>
+                  <wp:docPr id="10" name="Imagem 10" descr="C:\Users\Utilizador\AppData\Local\Microsoft\Windows\INetCache\Content.Word\codeCard2_safest.png"/>
+                  <wp:cNvGraphicFramePr>
+                    <a:graphicFrameLocks xmlns:a="http://schemas.openxmlformats.org/drawingml/2006/main" noChangeAspect="1"/>
+                  </wp:cNvGraphicFramePr>
+                  <a:graphic xmlns:a="http://schemas.openxmlformats.org/drawingml/2006/main">
+                    <a:graphicData uri="http://schemas.openxmlformats.org/drawingml/2006/picture">
+                      <pic:pic xmlns:pic="http://schemas.openxmlformats.org/drawingml/2006/picture">
+                        <pic:nvPicPr>
+                          <pic:cNvPr id="0" name="Picture 11" descr="C:\Users\Utilizador\AppData\Local\Microsoft\Windows\INetCache\Content.Word\codeCard2_safest.png"/>
+                          <pic:cNvPicPr>
+                            <a:picLocks noChangeAspect="1" noChangeArrowheads="1"/>
+                          </pic:cNvPicPr>
+                        </pic:nvPicPr>
+                        <pic:blipFill>
+                          <a:blip r:embed="rId38">
+                            <a:extLst>
+                              <a:ext uri="{28A0092B-C50C-407E-A947-70E740481C1C}">
+                                <a14:useLocalDpi xmlns:a14="http://schemas.microsoft.com/office/drawing/2010/main" val="0"/>
+                              </a:ext>
+                            </a:extLst>
+                          </a:blip>
+                          <a:srcRect/>
+                          <a:stretch>
+                            <a:fillRect/>
+                          </a:stretch>
+                        </pic:blipFill>
+                        <pic:spPr bwMode="auto">
+                          <a:xfrm>
+                            <a:off x="0" y="0"/>
+                            <a:ext cx="870889" cy="1080000"/>
+                          </a:xfrm>
+                          <a:prstGeom prst="rect">
+                            <a:avLst/>
+                          </a:prstGeom>
+                          <a:noFill/>
+                          <a:ln>
+                            <a:noFill/>
+                          </a:ln>
+                        </pic:spPr>
+                      </pic:pic>
+                    </a:graphicData>
+                  </a:graphic>
+                </wp:inline>
+              </w:drawing>
+            </w:r>
+          </w:p>
+        </w:tc>
+      </w:tr>
+    </w:tbl>
     <w:p>
       <w:pPr>
         <w:widowControl/>
@@ -3905,16 +4565,12 @@
       <w:r>
         <w:rPr>
           <w:rFonts w:asciiTheme="minorHAnsi" w:hAnsiTheme="minorHAnsi"/>
-          <w:lang w:val="pt-PT"/>
-        </w:rPr>
-        <w:t>Exemplo</w:t>
-      </w:r>
-      <w:r>
-        <w:rPr>
-          <w:rFonts w:asciiTheme="minorHAnsi" w:hAnsiTheme="minorHAnsi"/>
-          <w:lang w:val="pt-PT"/>
-        </w:rPr>
-        <w:t xml:space="preserve">: </w:t>
+          <w:sz w:val="20"/>
+          <w:szCs w:val="20"/>
+          <w:lang w:val="pt-PT"/>
+        </w:rPr>
+        <w:lastRenderedPageBreak/>
+        <w:t xml:space="preserve">Exemplo: </w:t>
       </w:r>
       <w:r>
         <w:rPr>
@@ -3924,38 +4580,377 @@
           <w:szCs w:val="20"/>
           <w:lang w:val="pt-PT"/>
         </w:rPr>
-        <w:t>codeCard2</w:t>
-      </w:r>
-      <w:r>
-        <w:rPr>
-          <w:rFonts w:ascii="Courier New" w:eastAsiaTheme="minorHAnsi" w:hAnsi="Courier New" w:cs="Courier New"/>
-          <w:color w:val="A020F0"/>
-          <w:sz w:val="20"/>
-          <w:szCs w:val="20"/>
-          <w:lang w:val="pt-PT"/>
-        </w:rPr>
-        <w:t>.</w:t>
-      </w:r>
-      <w:r>
-        <w:rPr>
-          <w:rFonts w:ascii="Courier New" w:eastAsiaTheme="minorHAnsi" w:hAnsi="Courier New" w:cs="Courier New"/>
-          <w:color w:val="A020F0"/>
-          <w:sz w:val="20"/>
-          <w:szCs w:val="20"/>
-          <w:lang w:val="pt-PT"/>
-        </w:rPr>
-        <w:t>png</w:t>
+        <w:t>codeCard2.png</w:t>
       </w:r>
     </w:p>
-    <w:p>
-      <w:pPr>
-        <w:pStyle w:val="Corpodetexto"/>
-        <w:rPr>
-          <w:rFonts w:asciiTheme="minorHAnsi" w:eastAsiaTheme="minorHAnsi" w:hAnsiTheme="minorHAnsi" w:cs="Courier New"/>
-          <w:lang w:val="pt-PT"/>
-        </w:rPr>
-      </w:pPr>
-    </w:p>
+    <w:tbl>
+      <w:tblPr>
+        <w:tblStyle w:val="Tabelacomgrelha"/>
+        <w:tblW w:w="0" w:type="auto"/>
+        <w:jc w:val="center"/>
+        <w:tblLook w:val="04A0" w:firstRow="1" w:lastRow="0" w:firstColumn="1" w:lastColumn="0" w:noHBand="0" w:noVBand="1"/>
+      </w:tblPr>
+      <w:tblGrid>
+        <w:gridCol w:w="3072"/>
+        <w:gridCol w:w="3072"/>
+        <w:gridCol w:w="3072"/>
+      </w:tblGrid>
+      <w:tr>
+        <w:trPr>
+          <w:jc w:val="center"/>
+        </w:trPr>
+        <w:tc>
+          <w:tcPr>
+            <w:tcW w:w="0" w:type="auto"/>
+          </w:tcPr>
+          <w:p>
+            <w:pPr>
+              <w:pStyle w:val="Corpodetexto"/>
+              <w:rPr>
+                <w:rFonts w:asciiTheme="minorHAnsi" w:eastAsiaTheme="minorHAnsi" w:hAnsiTheme="minorHAnsi" w:cs="Courier New"/>
+                <w:sz w:val="20"/>
+                <w:szCs w:val="20"/>
+                <w:lang w:val="pt-PT"/>
+              </w:rPr>
+            </w:pPr>
+            <w:r>
+              <w:rPr>
+                <w:rFonts w:asciiTheme="minorHAnsi" w:eastAsiaTheme="minorHAnsi" w:hAnsiTheme="minorHAnsi" w:cs="Courier New"/>
+                <w:sz w:val="20"/>
+                <w:szCs w:val="20"/>
+                <w:lang w:val="pt-PT"/>
+              </w:rPr>
+              <w:t xml:space="preserve">Imagem original </w:t>
+            </w:r>
+          </w:p>
+        </w:tc>
+        <w:tc>
+          <w:tcPr>
+            <w:tcW w:w="0" w:type="auto"/>
+          </w:tcPr>
+          <w:p>
+            <w:pPr>
+              <w:pStyle w:val="Corpodetexto"/>
+              <w:rPr>
+                <w:rFonts w:asciiTheme="minorHAnsi" w:eastAsiaTheme="minorHAnsi" w:hAnsiTheme="minorHAnsi" w:cs="Courier New"/>
+                <w:sz w:val="20"/>
+                <w:szCs w:val="20"/>
+                <w:lang w:val="pt-PT"/>
+              </w:rPr>
+            </w:pPr>
+            <w:r>
+              <w:rPr>
+                <w:rFonts w:asciiTheme="minorHAnsi" w:eastAsiaTheme="minorHAnsi" w:hAnsiTheme="minorHAnsi" w:cs="Courier New"/>
+                <w:sz w:val="20"/>
+                <w:szCs w:val="20"/>
+                <w:lang w:val="pt-PT"/>
+              </w:rPr>
+              <w:t>Web s</w:t>
+            </w:r>
+            <w:r>
+              <w:rPr>
+                <w:rFonts w:asciiTheme="minorHAnsi" w:eastAsiaTheme="minorHAnsi" w:hAnsiTheme="minorHAnsi" w:cs="Courier New"/>
+                <w:sz w:val="20"/>
+                <w:szCs w:val="20"/>
+                <w:lang w:val="pt-PT"/>
+              </w:rPr>
+              <w:t xml:space="preserve">afe </w:t>
+            </w:r>
+            <w:proofErr w:type="spellStart"/>
+            <w:r>
+              <w:rPr>
+                <w:rFonts w:asciiTheme="minorHAnsi" w:eastAsiaTheme="minorHAnsi" w:hAnsiTheme="minorHAnsi" w:cs="Courier New"/>
+                <w:sz w:val="20"/>
+                <w:szCs w:val="20"/>
+                <w:lang w:val="pt-PT"/>
+              </w:rPr>
+              <w:t>colors</w:t>
+            </w:r>
+            <w:proofErr w:type="spellEnd"/>
+          </w:p>
+        </w:tc>
+        <w:tc>
+          <w:tcPr>
+            <w:tcW w:w="0" w:type="auto"/>
+          </w:tcPr>
+          <w:p>
+            <w:pPr>
+              <w:pStyle w:val="Corpodetexto"/>
+              <w:rPr>
+                <w:rFonts w:asciiTheme="minorHAnsi" w:eastAsiaTheme="minorHAnsi" w:hAnsiTheme="minorHAnsi" w:cs="Courier New"/>
+                <w:sz w:val="20"/>
+                <w:szCs w:val="20"/>
+                <w:lang w:val="pt-PT"/>
+              </w:rPr>
+            </w:pPr>
+            <w:r>
+              <w:rPr>
+                <w:rFonts w:asciiTheme="minorHAnsi" w:eastAsiaTheme="minorHAnsi" w:hAnsiTheme="minorHAnsi" w:cs="Courier New"/>
+                <w:sz w:val="20"/>
+                <w:szCs w:val="20"/>
+                <w:lang w:val="pt-PT"/>
+              </w:rPr>
+              <w:t xml:space="preserve">Web </w:t>
+            </w:r>
+            <w:proofErr w:type="spellStart"/>
+            <w:r>
+              <w:rPr>
+                <w:rFonts w:asciiTheme="minorHAnsi" w:eastAsiaTheme="minorHAnsi" w:hAnsiTheme="minorHAnsi" w:cs="Courier New"/>
+                <w:sz w:val="20"/>
+                <w:szCs w:val="20"/>
+                <w:lang w:val="pt-PT"/>
+              </w:rPr>
+              <w:t>s</w:t>
+            </w:r>
+            <w:r>
+              <w:rPr>
+                <w:rFonts w:asciiTheme="minorHAnsi" w:eastAsiaTheme="minorHAnsi" w:hAnsiTheme="minorHAnsi" w:cs="Courier New"/>
+                <w:sz w:val="20"/>
+                <w:szCs w:val="20"/>
+                <w:lang w:val="pt-PT"/>
+              </w:rPr>
+              <w:t>afest</w:t>
+            </w:r>
+            <w:proofErr w:type="spellEnd"/>
+            <w:r>
+              <w:rPr>
+                <w:rFonts w:asciiTheme="minorHAnsi" w:eastAsiaTheme="minorHAnsi" w:hAnsiTheme="minorHAnsi" w:cs="Courier New"/>
+                <w:sz w:val="20"/>
+                <w:szCs w:val="20"/>
+                <w:lang w:val="pt-PT"/>
+              </w:rPr>
+              <w:t xml:space="preserve"> </w:t>
+            </w:r>
+            <w:proofErr w:type="spellStart"/>
+            <w:r>
+              <w:rPr>
+                <w:rFonts w:asciiTheme="minorHAnsi" w:eastAsiaTheme="minorHAnsi" w:hAnsiTheme="minorHAnsi" w:cs="Courier New"/>
+                <w:sz w:val="20"/>
+                <w:szCs w:val="20"/>
+                <w:lang w:val="pt-PT"/>
+              </w:rPr>
+              <w:t>colors</w:t>
+            </w:r>
+            <w:proofErr w:type="spellEnd"/>
+          </w:p>
+        </w:tc>
+      </w:tr>
+      <w:tr>
+        <w:trPr>
+          <w:jc w:val="center"/>
+        </w:trPr>
+        <w:tc>
+          <w:tcPr>
+            <w:tcW w:w="0" w:type="auto"/>
+          </w:tcPr>
+          <w:p>
+            <w:pPr>
+              <w:pStyle w:val="Corpodetexto"/>
+              <w:rPr>
+                <w:rFonts w:asciiTheme="minorHAnsi" w:eastAsiaTheme="minorHAnsi" w:hAnsiTheme="minorHAnsi" w:cs="Courier New"/>
+                <w:sz w:val="20"/>
+                <w:szCs w:val="20"/>
+                <w:lang w:val="pt-PT"/>
+              </w:rPr>
+            </w:pPr>
+            <w:r>
+              <w:rPr>
+                <w:noProof/>
+                <w:lang w:val="pt-PT" w:eastAsia="pt-PT"/>
+              </w:rPr>
+              <w:drawing>
+                <wp:inline distT="0" distB="0" distL="0" distR="0" wp14:anchorId="45F1A2EB" wp14:editId="6203FA32">
+                  <wp:extent cx="1813717" cy="432000"/>
+                  <wp:effectExtent l="0" t="0" r="0" b="0"/>
+                  <wp:docPr id="5" name="Imagem 5" descr="C:\Users\Utilizador\AppData\Local\Microsoft\Windows\INetCache\Content.Word\codeCard1.png"/>
+                  <wp:cNvGraphicFramePr>
+                    <a:graphicFrameLocks xmlns:a="http://schemas.openxmlformats.org/drawingml/2006/main" noChangeAspect="1"/>
+                  </wp:cNvGraphicFramePr>
+                  <a:graphic xmlns:a="http://schemas.openxmlformats.org/drawingml/2006/main">
+                    <a:graphicData uri="http://schemas.openxmlformats.org/drawingml/2006/picture">
+                      <pic:pic xmlns:pic="http://schemas.openxmlformats.org/drawingml/2006/picture">
+                        <pic:nvPicPr>
+                          <pic:cNvPr id="0" name="Picture 6" descr="C:\Users\Utilizador\AppData\Local\Microsoft\Windows\INetCache\Content.Word\codeCard1.png"/>
+                          <pic:cNvPicPr>
+                            <a:picLocks noChangeAspect="1" noChangeArrowheads="1"/>
+                          </pic:cNvPicPr>
+                        </pic:nvPicPr>
+                        <pic:blipFill>
+                          <a:blip r:embed="rId39">
+                            <a:extLst>
+                              <a:ext uri="{28A0092B-C50C-407E-A947-70E740481C1C}">
+                                <a14:useLocalDpi xmlns:a14="http://schemas.microsoft.com/office/drawing/2010/main" val="0"/>
+                              </a:ext>
+                            </a:extLst>
+                          </a:blip>
+                          <a:srcRect/>
+                          <a:stretch>
+                            <a:fillRect/>
+                          </a:stretch>
+                        </pic:blipFill>
+                        <pic:spPr bwMode="auto">
+                          <a:xfrm>
+                            <a:off x="0" y="0"/>
+                            <a:ext cx="1813717" cy="432000"/>
+                          </a:xfrm>
+                          <a:prstGeom prst="rect">
+                            <a:avLst/>
+                          </a:prstGeom>
+                          <a:noFill/>
+                          <a:ln>
+                            <a:noFill/>
+                          </a:ln>
+                        </pic:spPr>
+                      </pic:pic>
+                    </a:graphicData>
+                  </a:graphic>
+                </wp:inline>
+              </w:drawing>
+            </w:r>
+          </w:p>
+        </w:tc>
+        <w:tc>
+          <w:tcPr>
+            <w:tcW w:w="0" w:type="auto"/>
+          </w:tcPr>
+          <w:p>
+            <w:pPr>
+              <w:pStyle w:val="Corpodetexto"/>
+              <w:rPr>
+                <w:rFonts w:asciiTheme="minorHAnsi" w:eastAsiaTheme="minorHAnsi" w:hAnsiTheme="minorHAnsi" w:cs="Courier New"/>
+                <w:sz w:val="20"/>
+                <w:szCs w:val="20"/>
+                <w:lang w:val="pt-PT"/>
+              </w:rPr>
+            </w:pPr>
+            <w:r>
+              <w:rPr>
+                <w:noProof/>
+                <w:lang w:val="pt-PT" w:eastAsia="pt-PT"/>
+              </w:rPr>
+              <w:drawing>
+                <wp:inline distT="0" distB="0" distL="0" distR="0" wp14:anchorId="7F1CFB32" wp14:editId="15DD9CBC">
+                  <wp:extent cx="1813717" cy="432000"/>
+                  <wp:effectExtent l="0" t="0" r="0" b="0"/>
+                  <wp:docPr id="6" name="Imagem 6" descr="C:\Users\Utilizador\AppData\Local\Microsoft\Windows\INetCache\Content.Word\codeCard1_safe.png"/>
+                  <wp:cNvGraphicFramePr>
+                    <a:graphicFrameLocks xmlns:a="http://schemas.openxmlformats.org/drawingml/2006/main" noChangeAspect="1"/>
+                  </wp:cNvGraphicFramePr>
+                  <a:graphic xmlns:a="http://schemas.openxmlformats.org/drawingml/2006/main">
+                    <a:graphicData uri="http://schemas.openxmlformats.org/drawingml/2006/picture">
+                      <pic:pic xmlns:pic="http://schemas.openxmlformats.org/drawingml/2006/picture">
+                        <pic:nvPicPr>
+                          <pic:cNvPr id="0" name="Picture 7" descr="C:\Users\Utilizador\AppData\Local\Microsoft\Windows\INetCache\Content.Word\codeCard1_safe.png"/>
+                          <pic:cNvPicPr>
+                            <a:picLocks noChangeAspect="1" noChangeArrowheads="1"/>
+                          </pic:cNvPicPr>
+                        </pic:nvPicPr>
+                        <pic:blipFill>
+                          <a:blip r:embed="rId40">
+                            <a:extLst>
+                              <a:ext uri="{28A0092B-C50C-407E-A947-70E740481C1C}">
+                                <a14:useLocalDpi xmlns:a14="http://schemas.microsoft.com/office/drawing/2010/main" val="0"/>
+                              </a:ext>
+                            </a:extLst>
+                          </a:blip>
+                          <a:srcRect/>
+                          <a:stretch>
+                            <a:fillRect/>
+                          </a:stretch>
+                        </pic:blipFill>
+                        <pic:spPr bwMode="auto">
+                          <a:xfrm>
+                            <a:off x="0" y="0"/>
+                            <a:ext cx="1813717" cy="432000"/>
+                          </a:xfrm>
+                          <a:prstGeom prst="rect">
+                            <a:avLst/>
+                          </a:prstGeom>
+                          <a:noFill/>
+                          <a:ln>
+                            <a:noFill/>
+                          </a:ln>
+                        </pic:spPr>
+                      </pic:pic>
+                    </a:graphicData>
+                  </a:graphic>
+                </wp:inline>
+              </w:drawing>
+            </w:r>
+          </w:p>
+        </w:tc>
+        <w:tc>
+          <w:tcPr>
+            <w:tcW w:w="0" w:type="auto"/>
+          </w:tcPr>
+          <w:p>
+            <w:pPr>
+              <w:pStyle w:val="Corpodetexto"/>
+              <w:rPr>
+                <w:rFonts w:asciiTheme="minorHAnsi" w:eastAsiaTheme="minorHAnsi" w:hAnsiTheme="minorHAnsi" w:cs="Courier New"/>
+                <w:sz w:val="20"/>
+                <w:szCs w:val="20"/>
+                <w:lang w:val="pt-PT"/>
+              </w:rPr>
+            </w:pPr>
+            <w:r>
+              <w:rPr>
+                <w:noProof/>
+                <w:lang w:val="pt-PT" w:eastAsia="pt-PT"/>
+              </w:rPr>
+              <w:drawing>
+                <wp:inline distT="0" distB="0" distL="0" distR="0" wp14:anchorId="4923AC35" wp14:editId="78925194">
+                  <wp:extent cx="1813717" cy="432000"/>
+                  <wp:effectExtent l="0" t="0" r="0" b="0"/>
+                  <wp:docPr id="7" name="Imagem 7" descr="C:\Users\Utilizador\AppData\Local\Microsoft\Windows\INetCache\Content.Word\codeCard1_safest.png"/>
+                  <wp:cNvGraphicFramePr>
+                    <a:graphicFrameLocks xmlns:a="http://schemas.openxmlformats.org/drawingml/2006/main" noChangeAspect="1"/>
+                  </wp:cNvGraphicFramePr>
+                  <a:graphic xmlns:a="http://schemas.openxmlformats.org/drawingml/2006/main">
+                    <a:graphicData uri="http://schemas.openxmlformats.org/drawingml/2006/picture">
+                      <pic:pic xmlns:pic="http://schemas.openxmlformats.org/drawingml/2006/picture">
+                        <pic:nvPicPr>
+                          <pic:cNvPr id="0" name="Picture 8" descr="C:\Users\Utilizador\AppData\Local\Microsoft\Windows\INetCache\Content.Word\codeCard1_safest.png"/>
+                          <pic:cNvPicPr>
+                            <a:picLocks noChangeAspect="1" noChangeArrowheads="1"/>
+                          </pic:cNvPicPr>
+                        </pic:nvPicPr>
+                        <pic:blipFill>
+                          <a:blip r:embed="rId41">
+                            <a:extLst>
+                              <a:ext uri="{28A0092B-C50C-407E-A947-70E740481C1C}">
+                                <a14:useLocalDpi xmlns:a14="http://schemas.microsoft.com/office/drawing/2010/main" val="0"/>
+                              </a:ext>
+                            </a:extLst>
+                          </a:blip>
+                          <a:srcRect/>
+                          <a:stretch>
+                            <a:fillRect/>
+                          </a:stretch>
+                        </pic:blipFill>
+                        <pic:spPr bwMode="auto">
+                          <a:xfrm>
+                            <a:off x="0" y="0"/>
+                            <a:ext cx="1813717" cy="432000"/>
+                          </a:xfrm>
+                          <a:prstGeom prst="rect">
+                            <a:avLst/>
+                          </a:prstGeom>
+                          <a:noFill/>
+                          <a:ln>
+                            <a:noFill/>
+                          </a:ln>
+                        </pic:spPr>
+                      </pic:pic>
+                    </a:graphicData>
+                  </a:graphic>
+                </wp:inline>
+              </w:drawing>
+            </w:r>
+          </w:p>
+        </w:tc>
+      </w:tr>
+    </w:tbl>
     <w:p>
       <w:pPr>
         <w:widowControl/>
@@ -3987,7 +4982,27 @@
           <w:szCs w:val="20"/>
           <w:lang w:val="pt-PT"/>
         </w:rPr>
-        <w:t>Comente relativamente à qualidade visual de cada imagem.</w:t>
+        <w:t xml:space="preserve">Visualmente as imagens mudam mais com as web </w:t>
+      </w:r>
+      <w:proofErr w:type="spellStart"/>
+      <w:r>
+        <w:rPr>
+          <w:rFonts w:ascii="NimbusRomNo9L-Regu" w:eastAsiaTheme="minorHAnsi" w:hAnsi="NimbusRomNo9L-Regu" w:cs="NimbusRomNo9L-Regu"/>
+          <w:sz w:val="20"/>
+          <w:szCs w:val="20"/>
+          <w:lang w:val="pt-PT"/>
+        </w:rPr>
+        <w:t>safest</w:t>
+      </w:r>
+      <w:proofErr w:type="spellEnd"/>
+      <w:r>
+        <w:rPr>
+          <w:rFonts w:ascii="NimbusRomNo9L-Regu" w:eastAsiaTheme="minorHAnsi" w:hAnsi="NimbusRomNo9L-Regu" w:cs="NimbusRomNo9L-Regu"/>
+          <w:sz w:val="20"/>
+          <w:szCs w:val="20"/>
+          <w:lang w:val="pt-PT"/>
+        </w:rPr>
+        <w:t xml:space="preserve"> color.</w:t>
       </w:r>
     </w:p>
     <w:p>
@@ -4003,84 +5018,364 @@
     </w:p>
     <w:p>
       <w:pPr>
-        <w:pStyle w:val="Cabealho2"/>
-        <w:rPr>
-          <w:lang w:val="pt-PT"/>
-        </w:rPr>
-      </w:pPr>
-      <w:r>
-        <w:rPr>
-          <w:lang w:val="pt-PT"/>
-        </w:rPr>
-        <w:t>Exercício 3</w:t>
-      </w:r>
+        <w:pStyle w:val="Corpodetexto"/>
+        <w:rPr>
+          <w:rFonts w:ascii="NimbusRomNo9L-Regu" w:eastAsiaTheme="minorHAnsi" w:hAnsi="NimbusRomNo9L-Regu" w:cs="NimbusRomNo9L-Regu"/>
+          <w:sz w:val="20"/>
+          <w:szCs w:val="20"/>
+          <w:lang w:val="pt-PT"/>
+        </w:rPr>
+      </w:pPr>
     </w:p>
     <w:p>
       <w:pPr>
-        <w:pStyle w:val="Corpodetexto"/>
-        <w:rPr>
-          <w:rFonts w:asciiTheme="minorHAnsi" w:eastAsiaTheme="minorHAnsi" w:hAnsiTheme="minorHAnsi" w:cs="Courier New"/>
-          <w:lang w:val="pt-PT"/>
-        </w:rPr>
-      </w:pPr>
+        <w:pStyle w:val="Cabealho2"/>
+        <w:rPr>
+          <w:lang w:val="pt-PT"/>
+        </w:rPr>
+      </w:pPr>
+      <w:r>
+        <w:rPr>
+          <w:lang w:val="pt-PT"/>
+        </w:rPr>
+        <w:t>Exercício 3</w:t>
+      </w:r>
     </w:p>
     <w:p>
       <w:pPr>
-        <w:pStyle w:val="Corpodetexto"/>
-        <w:rPr>
-          <w:rFonts w:asciiTheme="minorHAnsi" w:eastAsiaTheme="minorHAnsi" w:hAnsiTheme="minorHAnsi" w:cs="Courier New"/>
-          <w:lang w:val="pt-PT"/>
-        </w:rPr>
-      </w:pPr>
+        <w:pStyle w:val="Cabealho3"/>
+        <w:rPr>
+          <w:rFonts w:asciiTheme="minorHAnsi" w:hAnsiTheme="minorHAnsi" w:cs="Courier New"/>
+          <w:lang w:val="pt-PT"/>
+        </w:rPr>
+      </w:pPr>
+      <w:r>
+        <w:rPr>
+          <w:lang w:val="pt-PT"/>
+        </w:rPr>
+        <w:t xml:space="preserve">Função </w:t>
+      </w:r>
+      <w:proofErr w:type="spellStart"/>
+      <w:r>
+        <w:rPr>
+          <w:lang w:val="pt-PT"/>
+        </w:rPr>
+        <w:t>fingerprint_enhancement_morph.m</w:t>
+      </w:r>
+      <w:proofErr w:type="spellEnd"/>
     </w:p>
     <w:p>
       <w:pPr>
         <w:pStyle w:val="Corpodetexto"/>
         <w:rPr>
           <w:rFonts w:asciiTheme="minorHAnsi" w:eastAsiaTheme="minorHAnsi" w:hAnsiTheme="minorHAnsi" w:cs="Courier New"/>
+          <w:sz w:val="20"/>
+          <w:szCs w:val="20"/>
           <w:lang w:val="pt-PT"/>
         </w:rPr>
       </w:pPr>
     </w:p>
     <w:p>
       <w:pPr>
-        <w:pStyle w:val="Cabealho2"/>
-        <w:rPr>
-          <w:lang w:val="pt-PT"/>
-        </w:rPr>
-      </w:pPr>
-      <w:r>
-        <w:rPr>
-          <w:lang w:val="pt-PT"/>
-        </w:rPr>
-        <w:t xml:space="preserve">Exercício </w:t>
-      </w:r>
-      <w:r>
-        <w:rPr>
-          <w:lang w:val="pt-PT"/>
-        </w:rPr>
-        <w:t>4</w:t>
-      </w:r>
-      <w:bookmarkStart w:id="3" w:name="_GoBack"/>
-      <w:bookmarkEnd w:id="3"/>
+        <w:pStyle w:val="Corpodetexto"/>
+        <w:numPr>
+          <w:ilvl w:val="0"/>
+          <w:numId w:val="16"/>
+        </w:numPr>
+        <w:rPr>
+          <w:rFonts w:asciiTheme="minorHAnsi" w:hAnsiTheme="minorHAnsi"/>
+          <w:b/>
+          <w:sz w:val="20"/>
+          <w:szCs w:val="20"/>
+          <w:lang w:val="pt-PT"/>
+        </w:rPr>
+      </w:pPr>
+      <w:r>
+        <w:rPr>
+          <w:rFonts w:asciiTheme="minorHAnsi" w:hAnsiTheme="minorHAnsi"/>
+          <w:b/>
+          <w:sz w:val="20"/>
+          <w:szCs w:val="20"/>
+          <w:lang w:val="pt-PT"/>
+        </w:rPr>
+        <w:t>Apresentação de resultados</w:t>
+      </w:r>
     </w:p>
     <w:p>
       <w:pPr>
         <w:pStyle w:val="Corpodetexto"/>
         <w:rPr>
           <w:rFonts w:asciiTheme="minorHAnsi" w:eastAsiaTheme="minorHAnsi" w:hAnsiTheme="minorHAnsi" w:cs="Courier New"/>
+          <w:sz w:val="20"/>
+          <w:szCs w:val="20"/>
           <w:lang w:val="pt-PT"/>
         </w:rPr>
       </w:pPr>
     </w:p>
     <w:p>
       <w:pPr>
+        <w:pStyle w:val="Cabealho3"/>
+        <w:rPr>
+          <w:rFonts w:asciiTheme="minorHAnsi" w:hAnsiTheme="minorHAnsi" w:cs="Courier New"/>
+          <w:lang w:val="pt-PT"/>
+        </w:rPr>
+      </w:pPr>
+      <w:r>
+        <w:rPr>
+          <w:lang w:val="pt-PT"/>
+        </w:rPr>
+        <w:t xml:space="preserve">Função </w:t>
+      </w:r>
+      <w:proofErr w:type="spellStart"/>
+      <w:r>
+        <w:rPr>
+          <w:lang w:val="pt-PT"/>
+        </w:rPr>
+        <w:t>minutiae_detection.m</w:t>
+      </w:r>
+      <w:proofErr w:type="spellEnd"/>
+    </w:p>
+    <w:p>
+      <w:pPr>
         <w:pStyle w:val="Corpodetexto"/>
         <w:rPr>
           <w:rFonts w:asciiTheme="minorHAnsi" w:eastAsiaTheme="minorHAnsi" w:hAnsiTheme="minorHAnsi" w:cs="Courier New"/>
-          <w:lang w:val="pt-PT"/>
-        </w:rPr>
-      </w:pPr>
+          <w:sz w:val="20"/>
+          <w:szCs w:val="20"/>
+          <w:lang w:val="pt-PT"/>
+        </w:rPr>
+      </w:pPr>
+    </w:p>
+    <w:p>
+      <w:pPr>
+        <w:pStyle w:val="Corpodetexto"/>
+        <w:rPr>
+          <w:rFonts w:asciiTheme="minorHAnsi" w:eastAsiaTheme="minorHAnsi" w:hAnsiTheme="minorHAnsi" w:cs="Courier New"/>
+          <w:sz w:val="20"/>
+          <w:szCs w:val="20"/>
+          <w:lang w:val="pt-PT"/>
+        </w:rPr>
+      </w:pPr>
+    </w:p>
+    <w:p>
+      <w:pPr>
+        <w:pStyle w:val="Cabealho2"/>
+        <w:rPr>
+          <w:lang w:val="pt-PT"/>
+        </w:rPr>
+      </w:pPr>
+      <w:r>
+        <w:rPr>
+          <w:lang w:val="pt-PT"/>
+        </w:rPr>
+        <w:t xml:space="preserve">Exercício </w:t>
+      </w:r>
+      <w:r>
+        <w:rPr>
+          <w:lang w:val="pt-PT"/>
+        </w:rPr>
+        <w:t>4</w:t>
+      </w:r>
+    </w:p>
+    <w:p>
+      <w:pPr>
+        <w:pStyle w:val="Cabealho3"/>
+        <w:rPr>
+          <w:lang w:val="pt-PT"/>
+        </w:rPr>
+      </w:pPr>
+      <w:r>
+        <w:rPr>
+          <w:lang w:val="pt-PT"/>
+        </w:rPr>
+        <w:t>Projete, realize e avalie um módulo de deteção e reconhecimento facial, para um número reduzido de utilizadores</w:t>
+      </w:r>
+    </w:p>
+    <w:p>
+      <w:pPr>
+        <w:pStyle w:val="PargrafodaLista"/>
+        <w:widowControl/>
+        <w:numPr>
+          <w:ilvl w:val="0"/>
+          <w:numId w:val="23"/>
+        </w:numPr>
+        <w:autoSpaceDE w:val="0"/>
+        <w:autoSpaceDN w:val="0"/>
+        <w:adjustRightInd w:val="0"/>
+        <w:rPr>
+          <w:rFonts w:ascii="NimbusRomNo9L-Regu" w:eastAsiaTheme="minorHAnsi" w:hAnsi="NimbusRomNo9L-Regu" w:cs="NimbusRomNo9L-Regu"/>
+          <w:b/>
+          <w:sz w:val="20"/>
+          <w:szCs w:val="20"/>
+          <w:lang w:val="pt-PT"/>
+        </w:rPr>
+      </w:pPr>
+      <w:r>
+        <w:rPr>
+          <w:rFonts w:ascii="NimbusRomNo9L-Regu" w:eastAsiaTheme="minorHAnsi" w:hAnsi="NimbusRomNo9L-Regu" w:cs="NimbusRomNo9L-Regu"/>
+          <w:b/>
+          <w:sz w:val="20"/>
+          <w:szCs w:val="20"/>
+          <w:lang w:val="pt-PT"/>
+        </w:rPr>
+        <w:t xml:space="preserve">Descrição da </w:t>
+      </w:r>
+      <w:r>
+        <w:rPr>
+          <w:rFonts w:ascii="NimbusRomNo9L-Regu" w:eastAsiaTheme="minorHAnsi" w:hAnsi="NimbusRomNo9L-Regu" w:cs="NimbusRomNo9L-Regu"/>
+          <w:b/>
+          <w:sz w:val="20"/>
+          <w:szCs w:val="20"/>
+          <w:lang w:val="pt-PT"/>
+        </w:rPr>
+        <w:t>realiza</w:t>
+      </w:r>
+      <w:r>
+        <w:rPr>
+          <w:rFonts w:ascii="NimbusRomNo9L-Regu" w:eastAsiaTheme="minorHAnsi" w:hAnsi="NimbusRomNo9L-Regu" w:cs="NimbusRomNo9L-Regu"/>
+          <w:b/>
+          <w:sz w:val="20"/>
+          <w:szCs w:val="20"/>
+          <w:lang w:val="pt-PT"/>
+        </w:rPr>
+        <w:t>ção d</w:t>
+      </w:r>
+      <w:r>
+        <w:rPr>
+          <w:rFonts w:ascii="NimbusRomNo9L-Regu" w:eastAsiaTheme="minorHAnsi" w:hAnsi="NimbusRomNo9L-Regu" w:cs="NimbusRomNo9L-Regu"/>
+          <w:b/>
+          <w:sz w:val="20"/>
+          <w:szCs w:val="20"/>
+          <w:lang w:val="pt-PT"/>
+        </w:rPr>
+        <w:t>as funcionalidades de deteção e de reconhecimento.</w:t>
+      </w:r>
+    </w:p>
+    <w:p>
+      <w:pPr>
+        <w:rPr>
+          <w:sz w:val="20"/>
+          <w:szCs w:val="20"/>
+          <w:lang w:val="pt-PT"/>
+        </w:rPr>
+      </w:pPr>
+      <w:r>
+        <w:rPr>
+          <w:sz w:val="20"/>
+          <w:szCs w:val="20"/>
+          <w:lang w:val="pt-PT"/>
+        </w:rPr>
+        <w:t>A chave é encontrar áreas de contrastes. O algoritmo de deteção é conhecido por Viola-Jones</w:t>
+      </w:r>
+      <w:r>
+        <w:rPr>
+          <w:sz w:val="20"/>
+          <w:szCs w:val="20"/>
+          <w:lang w:val="pt-PT"/>
+        </w:rPr>
+        <w:t>, f</w:t>
+      </w:r>
+      <w:r>
+        <w:rPr>
+          <w:sz w:val="20"/>
+          <w:szCs w:val="20"/>
+          <w:lang w:val="pt-PT"/>
+        </w:rPr>
+        <w:t>unciona por repetidamente analisar as diferenças do</w:t>
+      </w:r>
+      <w:r>
+        <w:rPr>
+          <w:sz w:val="20"/>
+          <w:szCs w:val="20"/>
+          <w:lang w:val="pt-PT"/>
+        </w:rPr>
+        <w:t>s</w:t>
+      </w:r>
+      <w:r>
+        <w:rPr>
+          <w:sz w:val="20"/>
+          <w:szCs w:val="20"/>
+          <w:lang w:val="pt-PT"/>
+        </w:rPr>
+        <w:t xml:space="preserve"> valor</w:t>
+      </w:r>
+      <w:r>
+        <w:rPr>
+          <w:sz w:val="20"/>
+          <w:szCs w:val="20"/>
+          <w:lang w:val="pt-PT"/>
+        </w:rPr>
+        <w:t xml:space="preserve">es dos pixéis numa escala. </w:t>
+      </w:r>
+      <w:r>
+        <w:rPr>
+          <w:sz w:val="20"/>
+          <w:szCs w:val="20"/>
+          <w:lang w:val="pt-PT"/>
+        </w:rPr>
+        <w:t xml:space="preserve">Por exemplo a cana do nariz é mais clara do que a zona que a rodeia. Se forem encontradas suficientes compatibilidades chega-se à conclusão que está ali uma cara. </w:t>
+      </w:r>
+    </w:p>
+    <w:p>
+      <w:pPr>
+        <w:rPr>
+          <w:sz w:val="20"/>
+          <w:szCs w:val="20"/>
+          <w:lang w:val="pt-PT"/>
+        </w:rPr>
+      </w:pPr>
+      <w:r>
+        <w:rPr>
+          <w:sz w:val="20"/>
+          <w:szCs w:val="20"/>
+          <w:lang w:val="pt-PT"/>
+        </w:rPr>
+        <w:t xml:space="preserve">Para detetar características faciais é usado um modelo baseado em amostras de coordenadas, as coordenadas são usadas para criar uma mascara </w:t>
+      </w:r>
+      <w:r>
+        <w:rPr>
+          <w:sz w:val="20"/>
+          <w:szCs w:val="20"/>
+          <w:lang w:val="pt-PT"/>
+        </w:rPr>
+        <w:t>que ajusta de acordo com a imagem. Estas características são organizadas em vetores.</w:t>
+      </w:r>
+    </w:p>
+    <w:p>
+      <w:pPr>
+        <w:rPr>
+          <w:sz w:val="20"/>
+          <w:szCs w:val="20"/>
+          <w:lang w:val="pt-PT"/>
+        </w:rPr>
+      </w:pPr>
+      <w:r>
+        <w:rPr>
+          <w:sz w:val="20"/>
+          <w:szCs w:val="20"/>
+          <w:lang w:val="pt-PT"/>
+        </w:rPr>
+        <w:t xml:space="preserve">API usada: </w:t>
+      </w:r>
+      <w:hyperlink r:id="rId42" w:history="1">
+        <w:r>
+          <w:rPr>
+            <w:rStyle w:val="Hiperligao"/>
+            <w:sz w:val="20"/>
+            <w:szCs w:val="20"/>
+            <w:lang w:val="pt-PT"/>
+          </w:rPr>
+          <w:t>https://docs.microsoft.com/pt-pt/azure/cognitive-services/face/quickstarts/csharp</w:t>
+        </w:r>
+      </w:hyperlink>
+      <w:r>
+        <w:rPr>
+          <w:sz w:val="20"/>
+          <w:szCs w:val="20"/>
+          <w:lang w:val="pt-PT"/>
+        </w:rPr>
+        <w:t xml:space="preserve"> </w:t>
+      </w:r>
     </w:p>
     <w:p>
       <w:pPr>
@@ -4098,6 +5393,358 @@
     </w:p>
     <w:p>
       <w:pPr>
+        <w:pStyle w:val="PargrafodaLista"/>
+        <w:widowControl/>
+        <w:numPr>
+          <w:ilvl w:val="0"/>
+          <w:numId w:val="25"/>
+        </w:numPr>
+        <w:autoSpaceDE w:val="0"/>
+        <w:autoSpaceDN w:val="0"/>
+        <w:adjustRightInd w:val="0"/>
+        <w:rPr>
+          <w:rFonts w:ascii="NimbusRomNo9L-Regu" w:eastAsiaTheme="minorHAnsi" w:hAnsi="NimbusRomNo9L-Regu" w:cs="NimbusRomNo9L-Regu"/>
+          <w:b/>
+          <w:sz w:val="20"/>
+          <w:szCs w:val="20"/>
+          <w:lang w:val="pt-PT"/>
+        </w:rPr>
+      </w:pPr>
+      <w:r>
+        <w:rPr>
+          <w:rFonts w:ascii="NimbusRomNo9L-Regu" w:eastAsiaTheme="minorHAnsi" w:hAnsi="NimbusRomNo9L-Regu" w:cs="NimbusRomNo9L-Regu"/>
+          <w:b/>
+          <w:sz w:val="20"/>
+          <w:szCs w:val="20"/>
+          <w:lang w:val="pt-PT"/>
+        </w:rPr>
+        <w:t>Apresentação de</w:t>
+      </w:r>
+      <w:r>
+        <w:rPr>
+          <w:rFonts w:ascii="NimbusRomNo9L-Regu" w:eastAsiaTheme="minorHAnsi" w:hAnsi="NimbusRomNo9L-Regu" w:cs="NimbusRomNo9L-Regu"/>
+          <w:b/>
+          <w:sz w:val="20"/>
+          <w:szCs w:val="20"/>
+          <w:lang w:val="pt-PT"/>
+        </w:rPr>
+        <w:t xml:space="preserve"> resultados experimentais de deteção e reconhecimento, usando imagens de uma base de dados específica para este efeito ou do conjunto </w:t>
+      </w:r>
+      <w:r>
+        <w:rPr>
+          <w:rFonts w:ascii="CMTT10" w:eastAsiaTheme="minorHAnsi" w:hAnsi="CMTT10" w:cs="CMTT10"/>
+          <w:b/>
+          <w:sz w:val="20"/>
+          <w:szCs w:val="20"/>
+          <w:lang w:val="pt-PT"/>
+        </w:rPr>
+        <w:t>FaceImages.zip</w:t>
+      </w:r>
+      <w:r>
+        <w:rPr>
+          <w:rFonts w:ascii="NimbusRomNo9L-Regu" w:eastAsiaTheme="minorHAnsi" w:hAnsi="NimbusRomNo9L-Regu" w:cs="NimbusRomNo9L-Regu"/>
+          <w:b/>
+          <w:sz w:val="20"/>
+          <w:szCs w:val="20"/>
+          <w:lang w:val="pt-PT"/>
+        </w:rPr>
+        <w:t>.</w:t>
+      </w:r>
+    </w:p>
+    <w:tbl>
+      <w:tblPr>
+        <w:tblStyle w:val="Tabelacomgrelha"/>
+        <w:tblW w:w="0" w:type="auto"/>
+        <w:tblLook w:val="04A0" w:firstRow="1" w:lastRow="0" w:firstColumn="1" w:lastColumn="0" w:noHBand="0" w:noVBand="1"/>
+      </w:tblPr>
+      <w:tblGrid>
+        <w:gridCol w:w="1079"/>
+      </w:tblGrid>
+      <w:tr>
+        <w:tc>
+          <w:tcPr>
+            <w:tcW w:w="0" w:type="auto"/>
+          </w:tcPr>
+          <w:p>
+            <w:pPr>
+              <w:widowControl/>
+              <w:autoSpaceDE w:val="0"/>
+              <w:autoSpaceDN w:val="0"/>
+              <w:adjustRightInd w:val="0"/>
+              <w:rPr>
+                <w:rFonts w:ascii="NimbusRomNo9L-Regu" w:eastAsiaTheme="minorHAnsi" w:hAnsi="NimbusRomNo9L-Regu" w:cs="NimbusRomNo9L-Regu"/>
+                <w:sz w:val="20"/>
+                <w:szCs w:val="16"/>
+                <w:lang w:val="pt-PT"/>
+              </w:rPr>
+            </w:pPr>
+            <w:r>
+              <w:rPr>
+                <w:rFonts w:ascii="NimbusRomNo9L-Regu" w:eastAsiaTheme="minorHAnsi" w:hAnsi="NimbusRomNo9L-Regu" w:cs="NimbusRomNo9L-Regu"/>
+                <w:sz w:val="20"/>
+                <w:szCs w:val="16"/>
+                <w:lang w:val="pt-PT"/>
+              </w:rPr>
+              <w:t>face1.bmp</w:t>
+            </w:r>
+          </w:p>
+        </w:tc>
+      </w:tr>
+      <w:tr>
+        <w:tc>
+          <w:tcPr>
+            <w:tcW w:w="0" w:type="auto"/>
+          </w:tcPr>
+          <w:p>
+            <w:pPr>
+              <w:widowControl/>
+              <w:autoSpaceDE w:val="0"/>
+              <w:autoSpaceDN w:val="0"/>
+              <w:adjustRightInd w:val="0"/>
+              <w:rPr>
+                <w:rFonts w:ascii="NimbusRomNo9L-Regu" w:eastAsiaTheme="minorHAnsi" w:hAnsi="NimbusRomNo9L-Regu" w:cs="NimbusRomNo9L-Regu"/>
+                <w:sz w:val="20"/>
+                <w:szCs w:val="16"/>
+                <w:lang w:val="pt-PT"/>
+              </w:rPr>
+            </w:pPr>
+          </w:p>
+        </w:tc>
+      </w:tr>
+      <w:tr>
+        <w:tc>
+          <w:tcPr>
+            <w:tcW w:w="0" w:type="auto"/>
+          </w:tcPr>
+          <w:p>
+            <w:pPr>
+              <w:widowControl/>
+              <w:autoSpaceDE w:val="0"/>
+              <w:autoSpaceDN w:val="0"/>
+              <w:adjustRightInd w:val="0"/>
+              <w:rPr>
+                <w:rFonts w:ascii="NimbusRomNo9L-Regu" w:eastAsiaTheme="minorHAnsi" w:hAnsi="NimbusRomNo9L-Regu" w:cs="NimbusRomNo9L-Regu"/>
+                <w:sz w:val="20"/>
+                <w:szCs w:val="16"/>
+                <w:lang w:val="pt-PT"/>
+              </w:rPr>
+            </w:pPr>
+            <w:r>
+              <w:rPr>
+                <w:rFonts w:ascii="NimbusRomNo9L-Regu" w:eastAsiaTheme="minorHAnsi" w:hAnsi="NimbusRomNo9L-Regu" w:cs="NimbusRomNo9L-Regu"/>
+                <w:sz w:val="20"/>
+                <w:szCs w:val="16"/>
+                <w:lang w:val="pt-PT"/>
+              </w:rPr>
+              <w:t>face2.bmp</w:t>
+            </w:r>
+          </w:p>
+        </w:tc>
+      </w:tr>
+      <w:tr>
+        <w:tc>
+          <w:tcPr>
+            <w:tcW w:w="0" w:type="auto"/>
+          </w:tcPr>
+          <w:p>
+            <w:pPr>
+              <w:widowControl/>
+              <w:autoSpaceDE w:val="0"/>
+              <w:autoSpaceDN w:val="0"/>
+              <w:adjustRightInd w:val="0"/>
+              <w:rPr>
+                <w:rFonts w:ascii="NimbusRomNo9L-Regu" w:eastAsiaTheme="minorHAnsi" w:hAnsi="NimbusRomNo9L-Regu" w:cs="NimbusRomNo9L-Regu"/>
+                <w:sz w:val="20"/>
+                <w:szCs w:val="16"/>
+                <w:lang w:val="pt-PT"/>
+              </w:rPr>
+            </w:pPr>
+          </w:p>
+        </w:tc>
+      </w:tr>
+      <w:tr>
+        <w:tc>
+          <w:tcPr>
+            <w:tcW w:w="0" w:type="auto"/>
+          </w:tcPr>
+          <w:p>
+            <w:pPr>
+              <w:widowControl/>
+              <w:autoSpaceDE w:val="0"/>
+              <w:autoSpaceDN w:val="0"/>
+              <w:adjustRightInd w:val="0"/>
+              <w:rPr>
+                <w:rFonts w:ascii="NimbusRomNo9L-Regu" w:eastAsiaTheme="minorHAnsi" w:hAnsi="NimbusRomNo9L-Regu" w:cs="NimbusRomNo9L-Regu"/>
+                <w:sz w:val="20"/>
+                <w:szCs w:val="16"/>
+                <w:lang w:val="pt-PT"/>
+              </w:rPr>
+            </w:pPr>
+            <w:r>
+              <w:rPr>
+                <w:rFonts w:ascii="NimbusRomNo9L-Regu" w:eastAsiaTheme="minorHAnsi" w:hAnsi="NimbusRomNo9L-Regu" w:cs="NimbusRomNo9L-Regu"/>
+                <w:sz w:val="20"/>
+                <w:szCs w:val="16"/>
+                <w:lang w:val="pt-PT"/>
+              </w:rPr>
+              <w:t>face3</w:t>
+            </w:r>
+            <w:r>
+              <w:rPr>
+                <w:rFonts w:ascii="NimbusRomNo9L-Regu" w:eastAsiaTheme="minorHAnsi" w:hAnsi="NimbusRomNo9L-Regu" w:cs="NimbusRomNo9L-Regu"/>
+                <w:sz w:val="20"/>
+                <w:szCs w:val="16"/>
+                <w:lang w:val="pt-PT"/>
+              </w:rPr>
+              <w:t>.bmp</w:t>
+            </w:r>
+          </w:p>
+        </w:tc>
+      </w:tr>
+      <w:tr>
+        <w:tc>
+          <w:tcPr>
+            <w:tcW w:w="0" w:type="auto"/>
+          </w:tcPr>
+          <w:p>
+            <w:pPr>
+              <w:widowControl/>
+              <w:autoSpaceDE w:val="0"/>
+              <w:autoSpaceDN w:val="0"/>
+              <w:adjustRightInd w:val="0"/>
+              <w:rPr>
+                <w:rFonts w:ascii="NimbusRomNo9L-Regu" w:eastAsiaTheme="minorHAnsi" w:hAnsi="NimbusRomNo9L-Regu" w:cs="NimbusRomNo9L-Regu"/>
+                <w:sz w:val="20"/>
+                <w:szCs w:val="16"/>
+                <w:lang w:val="pt-PT"/>
+              </w:rPr>
+            </w:pPr>
+          </w:p>
+        </w:tc>
+      </w:tr>
+      <w:tr>
+        <w:tc>
+          <w:tcPr>
+            <w:tcW w:w="0" w:type="auto"/>
+          </w:tcPr>
+          <w:p>
+            <w:pPr>
+              <w:widowControl/>
+              <w:autoSpaceDE w:val="0"/>
+              <w:autoSpaceDN w:val="0"/>
+              <w:adjustRightInd w:val="0"/>
+              <w:rPr>
+                <w:rFonts w:ascii="NimbusRomNo9L-Regu" w:eastAsiaTheme="minorHAnsi" w:hAnsi="NimbusRomNo9L-Regu" w:cs="NimbusRomNo9L-Regu"/>
+                <w:sz w:val="20"/>
+                <w:szCs w:val="16"/>
+                <w:lang w:val="pt-PT"/>
+              </w:rPr>
+            </w:pPr>
+            <w:r>
+              <w:rPr>
+                <w:rFonts w:ascii="NimbusRomNo9L-Regu" w:eastAsiaTheme="minorHAnsi" w:hAnsi="NimbusRomNo9L-Regu" w:cs="NimbusRomNo9L-Regu"/>
+                <w:sz w:val="20"/>
+                <w:szCs w:val="16"/>
+                <w:lang w:val="pt-PT"/>
+              </w:rPr>
+              <w:t>face4</w:t>
+            </w:r>
+            <w:r>
+              <w:rPr>
+                <w:rFonts w:ascii="NimbusRomNo9L-Regu" w:eastAsiaTheme="minorHAnsi" w:hAnsi="NimbusRomNo9L-Regu" w:cs="NimbusRomNo9L-Regu"/>
+                <w:sz w:val="20"/>
+                <w:szCs w:val="16"/>
+                <w:lang w:val="pt-PT"/>
+              </w:rPr>
+              <w:t>.bmp</w:t>
+            </w:r>
+          </w:p>
+        </w:tc>
+      </w:tr>
+      <w:tr>
+        <w:tc>
+          <w:tcPr>
+            <w:tcW w:w="0" w:type="auto"/>
+          </w:tcPr>
+          <w:p>
+            <w:pPr>
+              <w:widowControl/>
+              <w:autoSpaceDE w:val="0"/>
+              <w:autoSpaceDN w:val="0"/>
+              <w:adjustRightInd w:val="0"/>
+              <w:rPr>
+                <w:rFonts w:ascii="NimbusRomNo9L-Regu" w:eastAsiaTheme="minorHAnsi" w:hAnsi="NimbusRomNo9L-Regu" w:cs="NimbusRomNo9L-Regu"/>
+                <w:sz w:val="20"/>
+                <w:szCs w:val="16"/>
+                <w:lang w:val="pt-PT"/>
+              </w:rPr>
+            </w:pPr>
+          </w:p>
+        </w:tc>
+      </w:tr>
+      <w:tr>
+        <w:tc>
+          <w:tcPr>
+            <w:tcW w:w="0" w:type="auto"/>
+          </w:tcPr>
+          <w:p>
+            <w:pPr>
+              <w:widowControl/>
+              <w:autoSpaceDE w:val="0"/>
+              <w:autoSpaceDN w:val="0"/>
+              <w:adjustRightInd w:val="0"/>
+              <w:rPr>
+                <w:rFonts w:ascii="NimbusRomNo9L-Regu" w:eastAsiaTheme="minorHAnsi" w:hAnsi="NimbusRomNo9L-Regu" w:cs="NimbusRomNo9L-Regu"/>
+                <w:sz w:val="20"/>
+                <w:szCs w:val="16"/>
+                <w:lang w:val="pt-PT"/>
+              </w:rPr>
+            </w:pPr>
+            <w:r>
+              <w:rPr>
+                <w:rFonts w:ascii="NimbusRomNo9L-Regu" w:eastAsiaTheme="minorHAnsi" w:hAnsi="NimbusRomNo9L-Regu" w:cs="NimbusRomNo9L-Regu"/>
+                <w:sz w:val="20"/>
+                <w:szCs w:val="16"/>
+                <w:lang w:val="pt-PT"/>
+              </w:rPr>
+              <w:t>face5</w:t>
+            </w:r>
+            <w:r>
+              <w:rPr>
+                <w:rFonts w:ascii="NimbusRomNo9L-Regu" w:eastAsiaTheme="minorHAnsi" w:hAnsi="NimbusRomNo9L-Regu" w:cs="NimbusRomNo9L-Regu"/>
+                <w:sz w:val="20"/>
+                <w:szCs w:val="16"/>
+                <w:lang w:val="pt-PT"/>
+              </w:rPr>
+              <w:t>.bmp</w:t>
+            </w:r>
+          </w:p>
+        </w:tc>
+      </w:tr>
+      <w:tr>
+        <w:tc>
+          <w:tcPr>
+            <w:tcW w:w="0" w:type="auto"/>
+          </w:tcPr>
+          <w:p>
+            <w:pPr>
+              <w:widowControl/>
+              <w:autoSpaceDE w:val="0"/>
+              <w:autoSpaceDN w:val="0"/>
+              <w:adjustRightInd w:val="0"/>
+              <w:rPr>
+                <w:rFonts w:ascii="NimbusRomNo9L-Regu" w:eastAsiaTheme="minorHAnsi" w:hAnsi="NimbusRomNo9L-Regu" w:cs="NimbusRomNo9L-Regu"/>
+                <w:sz w:val="20"/>
+                <w:szCs w:val="16"/>
+                <w:lang w:val="pt-PT"/>
+              </w:rPr>
+            </w:pPr>
+          </w:p>
+        </w:tc>
+      </w:tr>
+    </w:tbl>
+    <w:p>
+      <w:pPr>
         <w:widowControl/>
         <w:autoSpaceDE w:val="0"/>
         <w:autoSpaceDN w:val="0"/>
@@ -4124,8 +5771,535 @@
         </w:rPr>
       </w:pPr>
     </w:p>
+    <w:p>
+      <w:pPr>
+        <w:pStyle w:val="PargrafodaLista"/>
+        <w:widowControl/>
+        <w:numPr>
+          <w:ilvl w:val="0"/>
+          <w:numId w:val="25"/>
+        </w:numPr>
+        <w:autoSpaceDE w:val="0"/>
+        <w:autoSpaceDN w:val="0"/>
+        <w:adjustRightInd w:val="0"/>
+        <w:rPr>
+          <w:rFonts w:ascii="NimbusRomNo9L-Regu" w:eastAsiaTheme="minorHAnsi" w:hAnsi="NimbusRomNo9L-Regu" w:cs="NimbusRomNo9L-Regu"/>
+          <w:b/>
+          <w:sz w:val="20"/>
+          <w:szCs w:val="20"/>
+          <w:lang w:val="pt-PT"/>
+        </w:rPr>
+      </w:pPr>
+      <w:r>
+        <w:rPr>
+          <w:rFonts w:ascii="NimbusRomNo9L-ReguItal" w:eastAsiaTheme="minorHAnsi" w:hAnsi="NimbusRomNo9L-ReguItal" w:cs="NimbusRomNo9L-ReguItal"/>
+          <w:b/>
+          <w:sz w:val="20"/>
+          <w:szCs w:val="20"/>
+          <w:lang w:val="pt-PT"/>
+        </w:rPr>
+        <w:t>Apresent</w:t>
+      </w:r>
+      <w:r>
+        <w:rPr>
+          <w:rFonts w:ascii="NimbusRomNo9L-ReguItal" w:eastAsiaTheme="minorHAnsi" w:hAnsi="NimbusRomNo9L-ReguItal" w:cs="NimbusRomNo9L-ReguItal"/>
+          <w:b/>
+          <w:sz w:val="20"/>
+          <w:szCs w:val="20"/>
+          <w:lang w:val="pt-PT"/>
+        </w:rPr>
+        <w:t xml:space="preserve">ação de </w:t>
+      </w:r>
+      <w:r>
+        <w:rPr>
+          <w:rFonts w:ascii="NimbusRomNo9L-ReguItal" w:eastAsiaTheme="minorHAnsi" w:hAnsi="NimbusRomNo9L-ReguItal" w:cs="NimbusRomNo9L-ReguItal"/>
+          <w:b/>
+          <w:sz w:val="20"/>
+          <w:szCs w:val="20"/>
+          <w:lang w:val="pt-PT"/>
+        </w:rPr>
+        <w:t>resultados experimentais, usando imagens dos elementos do grupo de trabalho (ou de outras pessoas à sua escolha).</w:t>
+      </w:r>
+    </w:p>
+    <w:tbl>
+      <w:tblPr>
+        <w:tblStyle w:val="Tabelacomgrelha"/>
+        <w:tblW w:w="0" w:type="auto"/>
+        <w:tblLook w:val="04A0" w:firstRow="1" w:lastRow="0" w:firstColumn="1" w:lastColumn="0" w:noHBand="0" w:noVBand="1"/>
+      </w:tblPr>
+      <w:tblGrid>
+        <w:gridCol w:w="1098"/>
+      </w:tblGrid>
+      <w:tr>
+        <w:tc>
+          <w:tcPr>
+            <w:tcW w:w="0" w:type="auto"/>
+          </w:tcPr>
+          <w:p>
+            <w:pPr>
+              <w:widowControl/>
+              <w:autoSpaceDE w:val="0"/>
+              <w:autoSpaceDN w:val="0"/>
+              <w:adjustRightInd w:val="0"/>
+              <w:rPr>
+                <w:rFonts w:ascii="NimbusRomNo9L-Regu" w:eastAsiaTheme="minorHAnsi" w:hAnsi="NimbusRomNo9L-Regu" w:cs="NimbusRomNo9L-Regu"/>
+                <w:sz w:val="20"/>
+                <w:szCs w:val="16"/>
+                <w:lang w:val="pt-PT"/>
+              </w:rPr>
+            </w:pPr>
+            <w:r>
+              <w:rPr>
+                <w:rFonts w:ascii="NimbusRomNo9L-Regu" w:eastAsiaTheme="minorHAnsi" w:hAnsi="NimbusRomNo9L-Regu" w:cs="NimbusRomNo9L-Regu"/>
+                <w:sz w:val="20"/>
+                <w:szCs w:val="16"/>
+                <w:lang w:val="pt-PT"/>
+              </w:rPr>
+              <w:t>bebe</w:t>
+            </w:r>
+            <w:r>
+              <w:rPr>
+                <w:rFonts w:ascii="NimbusRomNo9L-Regu" w:eastAsiaTheme="minorHAnsi" w:hAnsi="NimbusRomNo9L-Regu" w:cs="NimbusRomNo9L-Regu"/>
+                <w:sz w:val="20"/>
+                <w:szCs w:val="16"/>
+                <w:lang w:val="pt-PT"/>
+              </w:rPr>
+              <w:t>.jpg</w:t>
+            </w:r>
+          </w:p>
+        </w:tc>
+      </w:tr>
+      <w:tr>
+        <w:tc>
+          <w:tcPr>
+            <w:tcW w:w="0" w:type="auto"/>
+          </w:tcPr>
+          <w:p>
+            <w:pPr>
+              <w:widowControl/>
+              <w:autoSpaceDE w:val="0"/>
+              <w:autoSpaceDN w:val="0"/>
+              <w:adjustRightInd w:val="0"/>
+              <w:rPr>
+                <w:rFonts w:ascii="NimbusRomNo9L-Regu" w:eastAsiaTheme="minorHAnsi" w:hAnsi="NimbusRomNo9L-Regu" w:cs="NimbusRomNo9L-Regu"/>
+                <w:sz w:val="20"/>
+                <w:szCs w:val="16"/>
+                <w:lang w:val="pt-PT"/>
+              </w:rPr>
+            </w:pPr>
+          </w:p>
+        </w:tc>
+      </w:tr>
+      <w:tr>
+        <w:tc>
+          <w:tcPr>
+            <w:tcW w:w="0" w:type="auto"/>
+          </w:tcPr>
+          <w:p>
+            <w:pPr>
+              <w:widowControl/>
+              <w:autoSpaceDE w:val="0"/>
+              <w:autoSpaceDN w:val="0"/>
+              <w:adjustRightInd w:val="0"/>
+              <w:rPr>
+                <w:rFonts w:ascii="NimbusRomNo9L-Regu" w:eastAsiaTheme="minorHAnsi" w:hAnsi="NimbusRomNo9L-Regu" w:cs="NimbusRomNo9L-Regu"/>
+                <w:sz w:val="20"/>
+                <w:szCs w:val="16"/>
+                <w:lang w:val="pt-PT"/>
+              </w:rPr>
+            </w:pPr>
+            <w:r>
+              <w:rPr>
+                <w:rFonts w:ascii="NimbusRomNo9L-Regu" w:eastAsiaTheme="minorHAnsi" w:hAnsi="NimbusRomNo9L-Regu" w:cs="NimbusRomNo9L-Regu"/>
+                <w:sz w:val="20"/>
+                <w:szCs w:val="16"/>
+                <w:lang w:val="pt-PT"/>
+              </w:rPr>
+              <w:t>george.jpg</w:t>
+            </w:r>
+          </w:p>
+        </w:tc>
+      </w:tr>
+      <w:tr>
+        <w:tc>
+          <w:tcPr>
+            <w:tcW w:w="0" w:type="auto"/>
+          </w:tcPr>
+          <w:p>
+            <w:pPr>
+              <w:widowControl/>
+              <w:autoSpaceDE w:val="0"/>
+              <w:autoSpaceDN w:val="0"/>
+              <w:adjustRightInd w:val="0"/>
+              <w:rPr>
+                <w:rFonts w:ascii="NimbusRomNo9L-Regu" w:eastAsiaTheme="minorHAnsi" w:hAnsi="NimbusRomNo9L-Regu" w:cs="NimbusRomNo9L-Regu"/>
+                <w:sz w:val="20"/>
+                <w:szCs w:val="16"/>
+                <w:lang w:val="pt-PT"/>
+              </w:rPr>
+            </w:pPr>
+          </w:p>
+        </w:tc>
+      </w:tr>
+      <w:tr>
+        <w:tc>
+          <w:tcPr>
+            <w:tcW w:w="0" w:type="auto"/>
+          </w:tcPr>
+          <w:p>
+            <w:pPr>
+              <w:widowControl/>
+              <w:autoSpaceDE w:val="0"/>
+              <w:autoSpaceDN w:val="0"/>
+              <w:adjustRightInd w:val="0"/>
+              <w:rPr>
+                <w:rFonts w:ascii="NimbusRomNo9L-Regu" w:eastAsiaTheme="minorHAnsi" w:hAnsi="NimbusRomNo9L-Regu" w:cs="NimbusRomNo9L-Regu"/>
+                <w:sz w:val="20"/>
+                <w:szCs w:val="16"/>
+                <w:lang w:val="pt-PT"/>
+              </w:rPr>
+            </w:pPr>
+            <w:r>
+              <w:rPr>
+                <w:rFonts w:ascii="NimbusRomNo9L-Regu" w:eastAsiaTheme="minorHAnsi" w:hAnsi="NimbusRomNo9L-Regu" w:cs="NimbusRomNo9L-Regu"/>
+                <w:sz w:val="20"/>
+                <w:szCs w:val="16"/>
+                <w:lang w:val="pt-PT"/>
+              </w:rPr>
+              <w:t>helena.jpg</w:t>
+            </w:r>
+          </w:p>
+        </w:tc>
+      </w:tr>
+      <w:tr>
+        <w:tc>
+          <w:tcPr>
+            <w:tcW w:w="0" w:type="auto"/>
+          </w:tcPr>
+          <w:p>
+            <w:pPr>
+              <w:widowControl/>
+              <w:autoSpaceDE w:val="0"/>
+              <w:autoSpaceDN w:val="0"/>
+              <w:adjustRightInd w:val="0"/>
+              <w:rPr>
+                <w:rFonts w:ascii="NimbusRomNo9L-Regu" w:eastAsiaTheme="minorHAnsi" w:hAnsi="NimbusRomNo9L-Regu" w:cs="NimbusRomNo9L-Regu"/>
+                <w:sz w:val="20"/>
+                <w:szCs w:val="16"/>
+                <w:lang w:val="pt-PT"/>
+              </w:rPr>
+            </w:pPr>
+          </w:p>
+        </w:tc>
+      </w:tr>
+      <w:tr>
+        <w:tc>
+          <w:tcPr>
+            <w:tcW w:w="0" w:type="auto"/>
+          </w:tcPr>
+          <w:p>
+            <w:pPr>
+              <w:widowControl/>
+              <w:autoSpaceDE w:val="0"/>
+              <w:autoSpaceDN w:val="0"/>
+              <w:adjustRightInd w:val="0"/>
+              <w:rPr>
+                <w:rFonts w:ascii="NimbusRomNo9L-Regu" w:eastAsiaTheme="minorHAnsi" w:hAnsi="NimbusRomNo9L-Regu" w:cs="NimbusRomNo9L-Regu"/>
+                <w:sz w:val="20"/>
+                <w:szCs w:val="16"/>
+                <w:lang w:val="pt-PT"/>
+              </w:rPr>
+            </w:pPr>
+            <w:r>
+              <w:rPr>
+                <w:rFonts w:ascii="NimbusRomNo9L-Regu" w:eastAsiaTheme="minorHAnsi" w:hAnsi="NimbusRomNo9L-Regu" w:cs="NimbusRomNo9L-Regu"/>
+                <w:sz w:val="20"/>
+                <w:szCs w:val="16"/>
+                <w:lang w:val="pt-PT"/>
+              </w:rPr>
+              <w:t>ines</w:t>
+            </w:r>
+            <w:r>
+              <w:rPr>
+                <w:rFonts w:ascii="NimbusRomNo9L-Regu" w:eastAsiaTheme="minorHAnsi" w:hAnsi="NimbusRomNo9L-Regu" w:cs="NimbusRomNo9L-Regu"/>
+                <w:sz w:val="20"/>
+                <w:szCs w:val="16"/>
+                <w:lang w:val="pt-PT"/>
+              </w:rPr>
+              <w:t>.jpg</w:t>
+            </w:r>
+          </w:p>
+        </w:tc>
+      </w:tr>
+      <w:tr>
+        <w:tc>
+          <w:tcPr>
+            <w:tcW w:w="0" w:type="auto"/>
+          </w:tcPr>
+          <w:p>
+            <w:pPr>
+              <w:widowControl/>
+              <w:autoSpaceDE w:val="0"/>
+              <w:autoSpaceDN w:val="0"/>
+              <w:adjustRightInd w:val="0"/>
+              <w:rPr>
+                <w:rFonts w:ascii="NimbusRomNo9L-Regu" w:eastAsiaTheme="minorHAnsi" w:hAnsi="NimbusRomNo9L-Regu" w:cs="NimbusRomNo9L-Regu"/>
+                <w:sz w:val="20"/>
+                <w:szCs w:val="16"/>
+                <w:lang w:val="pt-PT"/>
+              </w:rPr>
+            </w:pPr>
+          </w:p>
+        </w:tc>
+      </w:tr>
+      <w:tr>
+        <w:tc>
+          <w:tcPr>
+            <w:tcW w:w="0" w:type="auto"/>
+          </w:tcPr>
+          <w:p>
+            <w:pPr>
+              <w:widowControl/>
+              <w:autoSpaceDE w:val="0"/>
+              <w:autoSpaceDN w:val="0"/>
+              <w:adjustRightInd w:val="0"/>
+              <w:rPr>
+                <w:rFonts w:ascii="NimbusRomNo9L-Regu" w:eastAsiaTheme="minorHAnsi" w:hAnsi="NimbusRomNo9L-Regu" w:cs="NimbusRomNo9L-Regu"/>
+                <w:sz w:val="20"/>
+                <w:szCs w:val="16"/>
+                <w:lang w:val="pt-PT"/>
+              </w:rPr>
+            </w:pPr>
+            <w:r>
+              <w:rPr>
+                <w:rFonts w:ascii="NimbusRomNo9L-Regu" w:eastAsiaTheme="minorHAnsi" w:hAnsi="NimbusRomNo9L-Regu" w:cs="NimbusRomNo9L-Regu"/>
+                <w:sz w:val="20"/>
+                <w:szCs w:val="16"/>
+                <w:lang w:val="pt-PT"/>
+              </w:rPr>
+              <w:t>samuel</w:t>
+            </w:r>
+            <w:r>
+              <w:rPr>
+                <w:rFonts w:ascii="NimbusRomNo9L-Regu" w:eastAsiaTheme="minorHAnsi" w:hAnsi="NimbusRomNo9L-Regu" w:cs="NimbusRomNo9L-Regu"/>
+                <w:sz w:val="20"/>
+                <w:szCs w:val="16"/>
+                <w:lang w:val="pt-PT"/>
+              </w:rPr>
+              <w:t>.jpg</w:t>
+            </w:r>
+          </w:p>
+        </w:tc>
+      </w:tr>
+      <w:tr>
+        <w:tc>
+          <w:tcPr>
+            <w:tcW w:w="0" w:type="auto"/>
+          </w:tcPr>
+          <w:p>
+            <w:pPr>
+              <w:widowControl/>
+              <w:autoSpaceDE w:val="0"/>
+              <w:autoSpaceDN w:val="0"/>
+              <w:adjustRightInd w:val="0"/>
+              <w:rPr>
+                <w:rFonts w:ascii="NimbusRomNo9L-Regu" w:eastAsiaTheme="minorHAnsi" w:hAnsi="NimbusRomNo9L-Regu" w:cs="NimbusRomNo9L-Regu"/>
+                <w:sz w:val="20"/>
+                <w:szCs w:val="16"/>
+                <w:lang w:val="pt-PT"/>
+              </w:rPr>
+            </w:pPr>
+          </w:p>
+        </w:tc>
+      </w:tr>
+      <w:tr>
+        <w:tc>
+          <w:tcPr>
+            <w:tcW w:w="0" w:type="auto"/>
+          </w:tcPr>
+          <w:p>
+            <w:pPr>
+              <w:widowControl/>
+              <w:autoSpaceDE w:val="0"/>
+              <w:autoSpaceDN w:val="0"/>
+              <w:adjustRightInd w:val="0"/>
+              <w:rPr>
+                <w:rFonts w:ascii="NimbusRomNo9L-Regu" w:eastAsiaTheme="minorHAnsi" w:hAnsi="NimbusRomNo9L-Regu" w:cs="NimbusRomNo9L-Regu"/>
+                <w:sz w:val="20"/>
+                <w:szCs w:val="16"/>
+                <w:lang w:val="pt-PT"/>
+              </w:rPr>
+            </w:pPr>
+            <w:r>
+              <w:rPr>
+                <w:rFonts w:ascii="NimbusRomNo9L-Regu" w:eastAsiaTheme="minorHAnsi" w:hAnsi="NimbusRomNo9L-Regu" w:cs="NimbusRomNo9L-Regu"/>
+                <w:sz w:val="20"/>
+                <w:szCs w:val="16"/>
+                <w:lang w:val="pt-PT"/>
+              </w:rPr>
+              <w:t>sara.jpg</w:t>
+            </w:r>
+          </w:p>
+        </w:tc>
+      </w:tr>
+      <w:tr>
+        <w:tc>
+          <w:tcPr>
+            <w:tcW w:w="0" w:type="auto"/>
+          </w:tcPr>
+          <w:p>
+            <w:pPr>
+              <w:widowControl/>
+              <w:autoSpaceDE w:val="0"/>
+              <w:autoSpaceDN w:val="0"/>
+              <w:adjustRightInd w:val="0"/>
+              <w:rPr>
+                <w:rFonts w:ascii="NimbusRomNo9L-Regu" w:eastAsiaTheme="minorHAnsi" w:hAnsi="NimbusRomNo9L-Regu" w:cs="NimbusRomNo9L-Regu"/>
+                <w:sz w:val="20"/>
+                <w:szCs w:val="16"/>
+                <w:lang w:val="pt-PT"/>
+              </w:rPr>
+            </w:pPr>
+          </w:p>
+        </w:tc>
+      </w:tr>
+      <w:tr>
+        <w:tc>
+          <w:tcPr>
+            <w:tcW w:w="0" w:type="auto"/>
+          </w:tcPr>
+          <w:p>
+            <w:pPr>
+              <w:widowControl/>
+              <w:autoSpaceDE w:val="0"/>
+              <w:autoSpaceDN w:val="0"/>
+              <w:adjustRightInd w:val="0"/>
+              <w:rPr>
+                <w:rFonts w:ascii="NimbusRomNo9L-Regu" w:eastAsiaTheme="minorHAnsi" w:hAnsi="NimbusRomNo9L-Regu" w:cs="NimbusRomNo9L-Regu"/>
+                <w:sz w:val="20"/>
+                <w:szCs w:val="16"/>
+                <w:lang w:val="pt-PT"/>
+              </w:rPr>
+            </w:pPr>
+            <w:r>
+              <w:rPr>
+                <w:rFonts w:ascii="NimbusRomNo9L-Regu" w:eastAsiaTheme="minorHAnsi" w:hAnsi="NimbusRomNo9L-Regu" w:cs="NimbusRomNo9L-Regu"/>
+                <w:sz w:val="20"/>
+                <w:szCs w:val="16"/>
+                <w:lang w:val="pt-PT"/>
+              </w:rPr>
+              <w:t>selena</w:t>
+            </w:r>
+            <w:r>
+              <w:rPr>
+                <w:rFonts w:ascii="NimbusRomNo9L-Regu" w:eastAsiaTheme="minorHAnsi" w:hAnsi="NimbusRomNo9L-Regu" w:cs="NimbusRomNo9L-Regu"/>
+                <w:sz w:val="20"/>
+                <w:szCs w:val="16"/>
+                <w:lang w:val="pt-PT"/>
+              </w:rPr>
+              <w:t>.jpg</w:t>
+            </w:r>
+          </w:p>
+        </w:tc>
+      </w:tr>
+      <w:tr>
+        <w:tc>
+          <w:tcPr>
+            <w:tcW w:w="0" w:type="auto"/>
+          </w:tcPr>
+          <w:p>
+            <w:pPr>
+              <w:widowControl/>
+              <w:autoSpaceDE w:val="0"/>
+              <w:autoSpaceDN w:val="0"/>
+              <w:adjustRightInd w:val="0"/>
+              <w:rPr>
+                <w:rFonts w:ascii="NimbusRomNo9L-Regu" w:eastAsiaTheme="minorHAnsi" w:hAnsi="NimbusRomNo9L-Regu" w:cs="NimbusRomNo9L-Regu"/>
+                <w:sz w:val="20"/>
+                <w:szCs w:val="16"/>
+                <w:lang w:val="pt-PT"/>
+              </w:rPr>
+            </w:pPr>
+          </w:p>
+        </w:tc>
+      </w:tr>
+      <w:tr>
+        <w:tc>
+          <w:tcPr>
+            <w:tcW w:w="0" w:type="auto"/>
+          </w:tcPr>
+          <w:p>
+            <w:pPr>
+              <w:widowControl/>
+              <w:autoSpaceDE w:val="0"/>
+              <w:autoSpaceDN w:val="0"/>
+              <w:adjustRightInd w:val="0"/>
+              <w:rPr>
+                <w:rFonts w:ascii="NimbusRomNo9L-Regu" w:eastAsiaTheme="minorHAnsi" w:hAnsi="NimbusRomNo9L-Regu" w:cs="NimbusRomNo9L-Regu"/>
+                <w:sz w:val="20"/>
+                <w:szCs w:val="16"/>
+                <w:lang w:val="pt-PT"/>
+              </w:rPr>
+            </w:pPr>
+            <w:r>
+              <w:rPr>
+                <w:rFonts w:ascii="NimbusRomNo9L-Regu" w:eastAsiaTheme="minorHAnsi" w:hAnsi="NimbusRomNo9L-Regu" w:cs="NimbusRomNo9L-Regu"/>
+                <w:sz w:val="20"/>
+                <w:szCs w:val="16"/>
+                <w:lang w:val="pt-PT"/>
+              </w:rPr>
+              <w:t>velho</w:t>
+            </w:r>
+            <w:r>
+              <w:rPr>
+                <w:rFonts w:ascii="NimbusRomNo9L-Regu" w:eastAsiaTheme="minorHAnsi" w:hAnsi="NimbusRomNo9L-Regu" w:cs="NimbusRomNo9L-Regu"/>
+                <w:sz w:val="20"/>
+                <w:szCs w:val="16"/>
+                <w:lang w:val="pt-PT"/>
+              </w:rPr>
+              <w:t>.jpg</w:t>
+            </w:r>
+          </w:p>
+        </w:tc>
+      </w:tr>
+      <w:tr>
+        <w:tc>
+          <w:tcPr>
+            <w:tcW w:w="0" w:type="auto"/>
+          </w:tcPr>
+          <w:p>
+            <w:pPr>
+              <w:widowControl/>
+              <w:autoSpaceDE w:val="0"/>
+              <w:autoSpaceDN w:val="0"/>
+              <w:adjustRightInd w:val="0"/>
+              <w:rPr>
+                <w:rFonts w:ascii="NimbusRomNo9L-Regu" w:eastAsiaTheme="minorHAnsi" w:hAnsi="NimbusRomNo9L-Regu" w:cs="NimbusRomNo9L-Regu"/>
+                <w:sz w:val="20"/>
+                <w:szCs w:val="16"/>
+                <w:lang w:val="pt-PT"/>
+              </w:rPr>
+            </w:pPr>
+          </w:p>
+        </w:tc>
+      </w:tr>
+    </w:tbl>
+    <w:p>
+      <w:pPr>
+        <w:widowControl/>
+        <w:autoSpaceDE w:val="0"/>
+        <w:autoSpaceDN w:val="0"/>
+        <w:adjustRightInd w:val="0"/>
+        <w:rPr>
+          <w:rFonts w:ascii="NimbusRomNo9L-Regu" w:eastAsiaTheme="minorHAnsi" w:hAnsi="NimbusRomNo9L-Regu" w:cs="NimbusRomNo9L-Regu"/>
+          <w:sz w:val="20"/>
+          <w:szCs w:val="20"/>
+          <w:lang w:val="pt-PT"/>
+        </w:rPr>
+      </w:pPr>
+    </w:p>
     <w:sectPr>
-      <w:footerReference w:type="default" r:id="rId36"/>
+      <w:footerReference w:type="default" r:id="rId43"/>
       <w:pgSz w:w="11910" w:h="16840"/>
       <w:pgMar w:top="1220" w:right="1260" w:bottom="1220" w:left="1200" w:header="0" w:footer="1029" w:gutter="0"/>
       <w:cols w:space="720"/>
@@ -4286,6 +6460,119 @@
 <file path=word/numbering.xml><?xml version="1.0" encoding="utf-8"?>
 <w:numbering xmlns:wpc="http://schemas.microsoft.com/office/word/2010/wordprocessingCanvas" xmlns:cx="http://schemas.microsoft.com/office/drawing/2014/chartex" xmlns:cx1="http://schemas.microsoft.com/office/drawing/2015/9/8/chartex" xmlns:cx2="http://schemas.microsoft.com/office/drawing/2015/10/21/chartex" xmlns:cx3="http://schemas.microsoft.com/office/drawing/2016/5/9/chartex" xmlns:cx4="http://schemas.microsoft.com/office/drawing/2016/5/10/chartex" xmlns:cx5="http://schemas.microsoft.com/office/drawing/2016/5/11/chartex" xmlns:mc="http://schemas.openxmlformats.org/markup-compatibility/2006" xmlns:o="urn:schemas-microsoft-com:office:office" xmlns:r="http://schemas.openxmlformats.org/officeDocument/2006/relationships" xmlns:m="http://schemas.openxmlformats.org/officeDocument/2006/math" xmlns:v="urn:schemas-microsoft-com:vml" xmlns:wp14="http://schemas.microsoft.com/office/word/2010/wordprocessingDrawing" xmlns:wp="http://schemas.openxmlformats.org/drawingml/2006/wordprocessingDrawing" xmlns:w10="urn:schemas-microsoft-com:office:word" xmlns:w="http://schemas.openxmlformats.org/wordprocessingml/2006/main" xmlns:w14="http://schemas.microsoft.com/office/word/2010/wordml" xmlns:w15="http://schemas.microsoft.com/office/word/2012/wordml" xmlns:w16se="http://schemas.microsoft.com/office/word/2015/wordml/symex" xmlns:wpg="http://schemas.microsoft.com/office/word/2010/wordprocessingGroup" xmlns:wpi="http://schemas.microsoft.com/office/word/2010/wordprocessingInk" xmlns:wne="http://schemas.microsoft.com/office/word/2006/wordml" xmlns:wps="http://schemas.microsoft.com/office/word/2010/wordprocessingShape" mc:Ignorable="w14 w15 w16se wp14">
   <w:abstractNum w:abstractNumId="0" w15:restartNumberingAfterBreak="0">
+    <w:nsid w:val="048220C2"/>
+    <w:multiLevelType w:val="hybridMultilevel"/>
+    <w:tmpl w:val="863E7BF0"/>
+    <w:lvl w:ilvl="0" w:tplc="0816000B">
+      <w:start w:val="1"/>
+      <w:numFmt w:val="bullet"/>
+      <w:lvlText w:val=""/>
+      <w:lvlJc w:val="left"/>
+      <w:pPr>
+        <w:ind w:left="720" w:hanging="360"/>
+      </w:pPr>
+      <w:rPr>
+        <w:rFonts w:ascii="Wingdings" w:hAnsi="Wingdings" w:hint="default"/>
+      </w:rPr>
+    </w:lvl>
+    <w:lvl w:ilvl="1" w:tplc="08160003" w:tentative="1">
+      <w:start w:val="1"/>
+      <w:numFmt w:val="bullet"/>
+      <w:lvlText w:val="o"/>
+      <w:lvlJc w:val="left"/>
+      <w:pPr>
+        <w:ind w:left="1440" w:hanging="360"/>
+      </w:pPr>
+      <w:rPr>
+        <w:rFonts w:ascii="Courier New" w:hAnsi="Courier New" w:cs="Courier New" w:hint="default"/>
+      </w:rPr>
+    </w:lvl>
+    <w:lvl w:ilvl="2" w:tplc="08160005" w:tentative="1">
+      <w:start w:val="1"/>
+      <w:numFmt w:val="bullet"/>
+      <w:lvlText w:val=""/>
+      <w:lvlJc w:val="left"/>
+      <w:pPr>
+        <w:ind w:left="2160" w:hanging="360"/>
+      </w:pPr>
+      <w:rPr>
+        <w:rFonts w:ascii="Wingdings" w:hAnsi="Wingdings" w:hint="default"/>
+      </w:rPr>
+    </w:lvl>
+    <w:lvl w:ilvl="3" w:tplc="08160001" w:tentative="1">
+      <w:start w:val="1"/>
+      <w:numFmt w:val="bullet"/>
+      <w:lvlText w:val=""/>
+      <w:lvlJc w:val="left"/>
+      <w:pPr>
+        <w:ind w:left="2880" w:hanging="360"/>
+      </w:pPr>
+      <w:rPr>
+        <w:rFonts w:ascii="Symbol" w:hAnsi="Symbol" w:hint="default"/>
+      </w:rPr>
+    </w:lvl>
+    <w:lvl w:ilvl="4" w:tplc="08160003" w:tentative="1">
+      <w:start w:val="1"/>
+      <w:numFmt w:val="bullet"/>
+      <w:lvlText w:val="o"/>
+      <w:lvlJc w:val="left"/>
+      <w:pPr>
+        <w:ind w:left="3600" w:hanging="360"/>
+      </w:pPr>
+      <w:rPr>
+        <w:rFonts w:ascii="Courier New" w:hAnsi="Courier New" w:cs="Courier New" w:hint="default"/>
+      </w:rPr>
+    </w:lvl>
+    <w:lvl w:ilvl="5" w:tplc="08160005" w:tentative="1">
+      <w:start w:val="1"/>
+      <w:numFmt w:val="bullet"/>
+      <w:lvlText w:val=""/>
+      <w:lvlJc w:val="left"/>
+      <w:pPr>
+        <w:ind w:left="4320" w:hanging="360"/>
+      </w:pPr>
+      <w:rPr>
+        <w:rFonts w:ascii="Wingdings" w:hAnsi="Wingdings" w:hint="default"/>
+      </w:rPr>
+    </w:lvl>
+    <w:lvl w:ilvl="6" w:tplc="08160001" w:tentative="1">
+      <w:start w:val="1"/>
+      <w:numFmt w:val="bullet"/>
+      <w:lvlText w:val=""/>
+      <w:lvlJc w:val="left"/>
+      <w:pPr>
+        <w:ind w:left="5040" w:hanging="360"/>
+      </w:pPr>
+      <w:rPr>
+        <w:rFonts w:ascii="Symbol" w:hAnsi="Symbol" w:hint="default"/>
+      </w:rPr>
+    </w:lvl>
+    <w:lvl w:ilvl="7" w:tplc="08160003" w:tentative="1">
+      <w:start w:val="1"/>
+      <w:numFmt w:val="bullet"/>
+      <w:lvlText w:val="o"/>
+      <w:lvlJc w:val="left"/>
+      <w:pPr>
+        <w:ind w:left="5760" w:hanging="360"/>
+      </w:pPr>
+      <w:rPr>
+        <w:rFonts w:ascii="Courier New" w:hAnsi="Courier New" w:cs="Courier New" w:hint="default"/>
+      </w:rPr>
+    </w:lvl>
+    <w:lvl w:ilvl="8" w:tplc="08160005" w:tentative="1">
+      <w:start w:val="1"/>
+      <w:numFmt w:val="bullet"/>
+      <w:lvlText w:val=""/>
+      <w:lvlJc w:val="left"/>
+      <w:pPr>
+        <w:ind w:left="6480" w:hanging="360"/>
+      </w:pPr>
+      <w:rPr>
+        <w:rFonts w:ascii="Wingdings" w:hAnsi="Wingdings" w:hint="default"/>
+      </w:rPr>
+    </w:lvl>
+  </w:abstractNum>
+  <w:abstractNum w:abstractNumId="1" w15:restartNumberingAfterBreak="0">
     <w:nsid w:val="096D42BD"/>
     <w:multiLevelType w:val="hybridMultilevel"/>
     <w:tmpl w:val="3DEC0EAC"/>
@@ -4395,7 +6682,7 @@
       </w:rPr>
     </w:lvl>
   </w:abstractNum>
-  <w:abstractNum w:abstractNumId="1" w15:restartNumberingAfterBreak="0">
+  <w:abstractNum w:abstractNumId="2" w15:restartNumberingAfterBreak="0">
     <w:nsid w:val="0B184C6B"/>
     <w:multiLevelType w:val="multilevel"/>
     <w:tmpl w:val="F62A4CBC"/>
@@ -4508,7 +6795,7 @@
       </w:rPr>
     </w:lvl>
   </w:abstractNum>
-  <w:abstractNum w:abstractNumId="2" w15:restartNumberingAfterBreak="0">
+  <w:abstractNum w:abstractNumId="3" w15:restartNumberingAfterBreak="0">
     <w:nsid w:val="0BA14286"/>
     <w:multiLevelType w:val="hybridMultilevel"/>
     <w:tmpl w:val="B9DE0FA0"/>
@@ -4618,7 +6905,7 @@
       </w:rPr>
     </w:lvl>
   </w:abstractNum>
-  <w:abstractNum w:abstractNumId="3" w15:restartNumberingAfterBreak="0">
+  <w:abstractNum w:abstractNumId="4" w15:restartNumberingAfterBreak="0">
     <w:nsid w:val="0E8A6738"/>
     <w:multiLevelType w:val="hybridMultilevel"/>
     <w:tmpl w:val="593829D2"/>
@@ -4733,7 +7020,7 @@
       </w:rPr>
     </w:lvl>
   </w:abstractNum>
-  <w:abstractNum w:abstractNumId="4" w15:restartNumberingAfterBreak="0">
+  <w:abstractNum w:abstractNumId="5" w15:restartNumberingAfterBreak="0">
     <w:nsid w:val="1B6D5E6B"/>
     <w:multiLevelType w:val="hybridMultilevel"/>
     <w:tmpl w:val="FC6EB86A"/>
@@ -4846,7 +7133,7 @@
       </w:rPr>
     </w:lvl>
   </w:abstractNum>
-  <w:abstractNum w:abstractNumId="5" w15:restartNumberingAfterBreak="0">
+  <w:abstractNum w:abstractNumId="6" w15:restartNumberingAfterBreak="0">
     <w:nsid w:val="1C354405"/>
     <w:multiLevelType w:val="hybridMultilevel"/>
     <w:tmpl w:val="7BB693D6"/>
@@ -4953,7 +7240,7 @@
       </w:rPr>
     </w:lvl>
   </w:abstractNum>
-  <w:abstractNum w:abstractNumId="6" w15:restartNumberingAfterBreak="0">
+  <w:abstractNum w:abstractNumId="7" w15:restartNumberingAfterBreak="0">
     <w:nsid w:val="29F259D3"/>
     <w:multiLevelType w:val="hybridMultilevel"/>
     <w:tmpl w:val="F616707A"/>
@@ -5042,7 +7329,7 @@
       </w:pPr>
     </w:lvl>
   </w:abstractNum>
-  <w:abstractNum w:abstractNumId="7" w15:restartNumberingAfterBreak="0">
+  <w:abstractNum w:abstractNumId="8" w15:restartNumberingAfterBreak="0">
     <w:nsid w:val="30601BF5"/>
     <w:multiLevelType w:val="hybridMultilevel"/>
     <w:tmpl w:val="2C1CA956"/>
@@ -5155,7 +7442,7 @@
       </w:rPr>
     </w:lvl>
   </w:abstractNum>
-  <w:abstractNum w:abstractNumId="8" w15:restartNumberingAfterBreak="0">
+  <w:abstractNum w:abstractNumId="9" w15:restartNumberingAfterBreak="0">
     <w:nsid w:val="328729DC"/>
     <w:multiLevelType w:val="hybridMultilevel"/>
     <w:tmpl w:val="318E747E"/>
@@ -5268,7 +7555,7 @@
       </w:rPr>
     </w:lvl>
   </w:abstractNum>
-  <w:abstractNum w:abstractNumId="9" w15:restartNumberingAfterBreak="0">
+  <w:abstractNum w:abstractNumId="10" w15:restartNumberingAfterBreak="0">
     <w:nsid w:val="32F632C2"/>
     <w:multiLevelType w:val="hybridMultilevel"/>
     <w:tmpl w:val="F056AD84"/>
@@ -5375,7 +7662,7 @@
       </w:rPr>
     </w:lvl>
   </w:abstractNum>
-  <w:abstractNum w:abstractNumId="10" w15:restartNumberingAfterBreak="0">
+  <w:abstractNum w:abstractNumId="11" w15:restartNumberingAfterBreak="0">
     <w:nsid w:val="3C3F7CAF"/>
     <w:multiLevelType w:val="hybridMultilevel"/>
     <w:tmpl w:val="574EC858"/>
@@ -5461,7 +7748,7 @@
       </w:pPr>
     </w:lvl>
   </w:abstractNum>
-  <w:abstractNum w:abstractNumId="11" w15:restartNumberingAfterBreak="0">
+  <w:abstractNum w:abstractNumId="12" w15:restartNumberingAfterBreak="0">
     <w:nsid w:val="44937841"/>
     <w:multiLevelType w:val="hybridMultilevel"/>
     <w:tmpl w:val="5F8C0930"/>
@@ -5568,7 +7855,7 @@
       </w:rPr>
     </w:lvl>
   </w:abstractNum>
-  <w:abstractNum w:abstractNumId="12" w15:restartNumberingAfterBreak="0">
+  <w:abstractNum w:abstractNumId="13" w15:restartNumberingAfterBreak="0">
     <w:nsid w:val="49092A20"/>
     <w:multiLevelType w:val="hybridMultilevel"/>
     <w:tmpl w:val="B9383800"/>
@@ -5657,7 +7944,7 @@
       </w:pPr>
     </w:lvl>
   </w:abstractNum>
-  <w:abstractNum w:abstractNumId="13" w15:restartNumberingAfterBreak="0">
+  <w:abstractNum w:abstractNumId="14" w15:restartNumberingAfterBreak="0">
     <w:nsid w:val="492430B0"/>
     <w:multiLevelType w:val="hybridMultilevel"/>
     <w:tmpl w:val="2CDC7712"/>
@@ -5770,7 +8057,7 @@
       </w:rPr>
     </w:lvl>
   </w:abstractNum>
-  <w:abstractNum w:abstractNumId="14" w15:restartNumberingAfterBreak="0">
+  <w:abstractNum w:abstractNumId="15" w15:restartNumberingAfterBreak="0">
     <w:nsid w:val="4AEB4CAC"/>
     <w:multiLevelType w:val="hybridMultilevel"/>
     <w:tmpl w:val="79787BCC"/>
@@ -5883,7 +8170,96 @@
       </w:rPr>
     </w:lvl>
   </w:abstractNum>
-  <w:abstractNum w:abstractNumId="15" w15:restartNumberingAfterBreak="0">
+  <w:abstractNum w:abstractNumId="16" w15:restartNumberingAfterBreak="0">
+    <w:nsid w:val="54161368"/>
+    <w:multiLevelType w:val="hybridMultilevel"/>
+    <w:tmpl w:val="ABB61056"/>
+    <w:lvl w:ilvl="0" w:tplc="08160017">
+      <w:start w:val="1"/>
+      <w:numFmt w:val="lowerLetter"/>
+      <w:lvlText w:val="%1)"/>
+      <w:lvlJc w:val="left"/>
+      <w:pPr>
+        <w:ind w:left="720" w:hanging="360"/>
+      </w:pPr>
+      <w:rPr>
+        <w:rFonts w:hint="default"/>
+      </w:rPr>
+    </w:lvl>
+    <w:lvl w:ilvl="1" w:tplc="08160019" w:tentative="1">
+      <w:start w:val="1"/>
+      <w:numFmt w:val="lowerLetter"/>
+      <w:lvlText w:val="%2."/>
+      <w:lvlJc w:val="left"/>
+      <w:pPr>
+        <w:ind w:left="1440" w:hanging="360"/>
+      </w:pPr>
+    </w:lvl>
+    <w:lvl w:ilvl="2" w:tplc="0816001B" w:tentative="1">
+      <w:start w:val="1"/>
+      <w:numFmt w:val="lowerRoman"/>
+      <w:lvlText w:val="%3."/>
+      <w:lvlJc w:val="right"/>
+      <w:pPr>
+        <w:ind w:left="2160" w:hanging="180"/>
+      </w:pPr>
+    </w:lvl>
+    <w:lvl w:ilvl="3" w:tplc="0816000F" w:tentative="1">
+      <w:start w:val="1"/>
+      <w:numFmt w:val="decimal"/>
+      <w:lvlText w:val="%4."/>
+      <w:lvlJc w:val="left"/>
+      <w:pPr>
+        <w:ind w:left="2880" w:hanging="360"/>
+      </w:pPr>
+    </w:lvl>
+    <w:lvl w:ilvl="4" w:tplc="08160019" w:tentative="1">
+      <w:start w:val="1"/>
+      <w:numFmt w:val="lowerLetter"/>
+      <w:lvlText w:val="%5."/>
+      <w:lvlJc w:val="left"/>
+      <w:pPr>
+        <w:ind w:left="3600" w:hanging="360"/>
+      </w:pPr>
+    </w:lvl>
+    <w:lvl w:ilvl="5" w:tplc="0816001B" w:tentative="1">
+      <w:start w:val="1"/>
+      <w:numFmt w:val="lowerRoman"/>
+      <w:lvlText w:val="%6."/>
+      <w:lvlJc w:val="right"/>
+      <w:pPr>
+        <w:ind w:left="4320" w:hanging="180"/>
+      </w:pPr>
+    </w:lvl>
+    <w:lvl w:ilvl="6" w:tplc="0816000F" w:tentative="1">
+      <w:start w:val="1"/>
+      <w:numFmt w:val="decimal"/>
+      <w:lvlText w:val="%7."/>
+      <w:lvlJc w:val="left"/>
+      <w:pPr>
+        <w:ind w:left="5040" w:hanging="360"/>
+      </w:pPr>
+    </w:lvl>
+    <w:lvl w:ilvl="7" w:tplc="08160019" w:tentative="1">
+      <w:start w:val="1"/>
+      <w:numFmt w:val="lowerLetter"/>
+      <w:lvlText w:val="%8."/>
+      <w:lvlJc w:val="left"/>
+      <w:pPr>
+        <w:ind w:left="5760" w:hanging="360"/>
+      </w:pPr>
+    </w:lvl>
+    <w:lvl w:ilvl="8" w:tplc="0816001B" w:tentative="1">
+      <w:start w:val="1"/>
+      <w:numFmt w:val="lowerRoman"/>
+      <w:lvlText w:val="%9."/>
+      <w:lvlJc w:val="right"/>
+      <w:pPr>
+        <w:ind w:left="6480" w:hanging="180"/>
+      </w:pPr>
+    </w:lvl>
+  </w:abstractNum>
+  <w:abstractNum w:abstractNumId="17" w15:restartNumberingAfterBreak="0">
     <w:nsid w:val="561A5FED"/>
     <w:multiLevelType w:val="hybridMultilevel"/>
     <w:tmpl w:val="6A5CB3CE"/>
@@ -5996,7 +8372,7 @@
       </w:rPr>
     </w:lvl>
   </w:abstractNum>
-  <w:abstractNum w:abstractNumId="16" w15:restartNumberingAfterBreak="0">
+  <w:abstractNum w:abstractNumId="18" w15:restartNumberingAfterBreak="0">
     <w:nsid w:val="57650EB5"/>
     <w:multiLevelType w:val="hybridMultilevel"/>
     <w:tmpl w:val="DE8069F0"/>
@@ -6109,7 +8485,7 @@
       </w:rPr>
     </w:lvl>
   </w:abstractNum>
-  <w:abstractNum w:abstractNumId="17" w15:restartNumberingAfterBreak="0">
+  <w:abstractNum w:abstractNumId="19" w15:restartNumberingAfterBreak="0">
     <w:nsid w:val="60527F37"/>
     <w:multiLevelType w:val="hybridMultilevel"/>
     <w:tmpl w:val="8DF093BA"/>
@@ -6222,7 +8598,7 @@
       </w:rPr>
     </w:lvl>
   </w:abstractNum>
-  <w:abstractNum w:abstractNumId="18" w15:restartNumberingAfterBreak="0">
+  <w:abstractNum w:abstractNumId="20" w15:restartNumberingAfterBreak="0">
     <w:nsid w:val="61542849"/>
     <w:multiLevelType w:val="hybridMultilevel"/>
     <w:tmpl w:val="6ED42182"/>
@@ -6335,7 +8711,120 @@
       </w:rPr>
     </w:lvl>
   </w:abstractNum>
-  <w:abstractNum w:abstractNumId="19" w15:restartNumberingAfterBreak="0">
+  <w:abstractNum w:abstractNumId="21" w15:restartNumberingAfterBreak="0">
+    <w:nsid w:val="61FE29BD"/>
+    <w:multiLevelType w:val="hybridMultilevel"/>
+    <w:tmpl w:val="D318E480"/>
+    <w:lvl w:ilvl="0" w:tplc="0816000B">
+      <w:start w:val="1"/>
+      <w:numFmt w:val="bullet"/>
+      <w:lvlText w:val=""/>
+      <w:lvlJc w:val="left"/>
+      <w:pPr>
+        <w:ind w:left="720" w:hanging="360"/>
+      </w:pPr>
+      <w:rPr>
+        <w:rFonts w:ascii="Wingdings" w:hAnsi="Wingdings" w:hint="default"/>
+      </w:rPr>
+    </w:lvl>
+    <w:lvl w:ilvl="1" w:tplc="08160003" w:tentative="1">
+      <w:start w:val="1"/>
+      <w:numFmt w:val="bullet"/>
+      <w:lvlText w:val="o"/>
+      <w:lvlJc w:val="left"/>
+      <w:pPr>
+        <w:ind w:left="1440" w:hanging="360"/>
+      </w:pPr>
+      <w:rPr>
+        <w:rFonts w:ascii="Courier New" w:hAnsi="Courier New" w:cs="Courier New" w:hint="default"/>
+      </w:rPr>
+    </w:lvl>
+    <w:lvl w:ilvl="2" w:tplc="08160005" w:tentative="1">
+      <w:start w:val="1"/>
+      <w:numFmt w:val="bullet"/>
+      <w:lvlText w:val=""/>
+      <w:lvlJc w:val="left"/>
+      <w:pPr>
+        <w:ind w:left="2160" w:hanging="360"/>
+      </w:pPr>
+      <w:rPr>
+        <w:rFonts w:ascii="Wingdings" w:hAnsi="Wingdings" w:hint="default"/>
+      </w:rPr>
+    </w:lvl>
+    <w:lvl w:ilvl="3" w:tplc="08160001" w:tentative="1">
+      <w:start w:val="1"/>
+      <w:numFmt w:val="bullet"/>
+      <w:lvlText w:val=""/>
+      <w:lvlJc w:val="left"/>
+      <w:pPr>
+        <w:ind w:left="2880" w:hanging="360"/>
+      </w:pPr>
+      <w:rPr>
+        <w:rFonts w:ascii="Symbol" w:hAnsi="Symbol" w:hint="default"/>
+      </w:rPr>
+    </w:lvl>
+    <w:lvl w:ilvl="4" w:tplc="08160003" w:tentative="1">
+      <w:start w:val="1"/>
+      <w:numFmt w:val="bullet"/>
+      <w:lvlText w:val="o"/>
+      <w:lvlJc w:val="left"/>
+      <w:pPr>
+        <w:ind w:left="3600" w:hanging="360"/>
+      </w:pPr>
+      <w:rPr>
+        <w:rFonts w:ascii="Courier New" w:hAnsi="Courier New" w:cs="Courier New" w:hint="default"/>
+      </w:rPr>
+    </w:lvl>
+    <w:lvl w:ilvl="5" w:tplc="08160005" w:tentative="1">
+      <w:start w:val="1"/>
+      <w:numFmt w:val="bullet"/>
+      <w:lvlText w:val=""/>
+      <w:lvlJc w:val="left"/>
+      <w:pPr>
+        <w:ind w:left="4320" w:hanging="360"/>
+      </w:pPr>
+      <w:rPr>
+        <w:rFonts w:ascii="Wingdings" w:hAnsi="Wingdings" w:hint="default"/>
+      </w:rPr>
+    </w:lvl>
+    <w:lvl w:ilvl="6" w:tplc="08160001" w:tentative="1">
+      <w:start w:val="1"/>
+      <w:numFmt w:val="bullet"/>
+      <w:lvlText w:val=""/>
+      <w:lvlJc w:val="left"/>
+      <w:pPr>
+        <w:ind w:left="5040" w:hanging="360"/>
+      </w:pPr>
+      <w:rPr>
+        <w:rFonts w:ascii="Symbol" w:hAnsi="Symbol" w:hint="default"/>
+      </w:rPr>
+    </w:lvl>
+    <w:lvl w:ilvl="7" w:tplc="08160003" w:tentative="1">
+      <w:start w:val="1"/>
+      <w:numFmt w:val="bullet"/>
+      <w:lvlText w:val="o"/>
+      <w:lvlJc w:val="left"/>
+      <w:pPr>
+        <w:ind w:left="5760" w:hanging="360"/>
+      </w:pPr>
+      <w:rPr>
+        <w:rFonts w:ascii="Courier New" w:hAnsi="Courier New" w:cs="Courier New" w:hint="default"/>
+      </w:rPr>
+    </w:lvl>
+    <w:lvl w:ilvl="8" w:tplc="08160005" w:tentative="1">
+      <w:start w:val="1"/>
+      <w:numFmt w:val="bullet"/>
+      <w:lvlText w:val=""/>
+      <w:lvlJc w:val="left"/>
+      <w:pPr>
+        <w:ind w:left="6480" w:hanging="360"/>
+      </w:pPr>
+      <w:rPr>
+        <w:rFonts w:ascii="Wingdings" w:hAnsi="Wingdings" w:hint="default"/>
+      </w:rPr>
+    </w:lvl>
+  </w:abstractNum>
+  <w:abstractNum w:abstractNumId="22" w15:restartNumberingAfterBreak="0">
     <w:nsid w:val="76A977F7"/>
     <w:multiLevelType w:val="hybridMultilevel"/>
     <w:tmpl w:val="1518A6D6"/>
@@ -6448,7 +8937,7 @@
       </w:rPr>
     </w:lvl>
   </w:abstractNum>
-  <w:abstractNum w:abstractNumId="20" w15:restartNumberingAfterBreak="0">
+  <w:abstractNum w:abstractNumId="23" w15:restartNumberingAfterBreak="0">
     <w:nsid w:val="78193B37"/>
     <w:multiLevelType w:val="hybridMultilevel"/>
     <w:tmpl w:val="F6A606DA"/>
@@ -6534,7 +9023,7 @@
       </w:pPr>
     </w:lvl>
   </w:abstractNum>
-  <w:abstractNum w:abstractNumId="21" w15:restartNumberingAfterBreak="0">
+  <w:abstractNum w:abstractNumId="24" w15:restartNumberingAfterBreak="0">
     <w:nsid w:val="78D968FE"/>
     <w:multiLevelType w:val="hybridMultilevel"/>
     <w:tmpl w:val="8A1E3C16"/>
@@ -6624,70 +9113,79 @@
     </w:lvl>
   </w:abstractNum>
   <w:num w:numId="1">
+    <w:abstractNumId w:val="2"/>
+  </w:num>
+  <w:num w:numId="2">
+    <w:abstractNumId w:val="20"/>
+  </w:num>
+  <w:num w:numId="3">
+    <w:abstractNumId w:val="12"/>
+  </w:num>
+  <w:num w:numId="4">
+    <w:abstractNumId w:val="3"/>
+  </w:num>
+  <w:num w:numId="5">
+    <w:abstractNumId w:val="10"/>
+  </w:num>
+  <w:num w:numId="6">
     <w:abstractNumId w:val="1"/>
   </w:num>
-  <w:num w:numId="2">
+  <w:num w:numId="7">
+    <w:abstractNumId w:val="6"/>
+  </w:num>
+  <w:num w:numId="8">
+    <w:abstractNumId w:val="8"/>
+  </w:num>
+  <w:num w:numId="9">
+    <w:abstractNumId w:val="4"/>
+  </w:num>
+  <w:num w:numId="10">
+    <w:abstractNumId w:val="9"/>
+  </w:num>
+  <w:num w:numId="11">
     <w:abstractNumId w:val="18"/>
   </w:num>
-  <w:num w:numId="3">
+  <w:num w:numId="12">
+    <w:abstractNumId w:val="7"/>
+  </w:num>
+  <w:num w:numId="13">
+    <w:abstractNumId w:val="19"/>
+  </w:num>
+  <w:num w:numId="14">
+    <w:abstractNumId w:val="24"/>
+  </w:num>
+  <w:num w:numId="15">
+    <w:abstractNumId w:val="14"/>
+  </w:num>
+  <w:num w:numId="16">
+    <w:abstractNumId w:val="15"/>
+  </w:num>
+  <w:num w:numId="17">
+    <w:abstractNumId w:val="22"/>
+  </w:num>
+  <w:num w:numId="18">
+    <w:abstractNumId w:val="23"/>
+  </w:num>
+  <w:num w:numId="19">
+    <w:abstractNumId w:val="17"/>
+  </w:num>
+  <w:num w:numId="20">
     <w:abstractNumId w:val="11"/>
   </w:num>
-  <w:num w:numId="4">
-    <w:abstractNumId w:val="2"/>
+  <w:num w:numId="21">
+    <w:abstractNumId w:val="13"/>
   </w:num>
-  <w:num w:numId="5">
-    <w:abstractNumId w:val="9"/>
-  </w:num>
-  <w:num w:numId="6">
-    <w:abstractNumId w:val="0"/>
-  </w:num>
-  <w:num w:numId="7">
+  <w:num w:numId="22">
     <w:abstractNumId w:val="5"/>
   </w:num>
-  <w:num w:numId="8">
-    <w:abstractNumId w:val="7"/>
+  <w:num w:numId="23">
+    <w:abstractNumId w:val="21"/>
   </w:num>
-  <w:num w:numId="9">
-    <w:abstractNumId w:val="3"/>
-  </w:num>
-  <w:num w:numId="10">
-    <w:abstractNumId w:val="8"/>
-  </w:num>
-  <w:num w:numId="11">
+  <w:num w:numId="24">
     <w:abstractNumId w:val="16"/>
   </w:num>
-  <w:num w:numId="12">
-    <w:abstractNumId w:val="6"/>
-  </w:num>
-  <w:num w:numId="13">
-    <w:abstractNumId w:val="17"/>
-  </w:num>
-  <w:num w:numId="14">
-    <w:abstractNumId w:val="21"/>
-  </w:num>
-  <w:num w:numId="15">
-    <w:abstractNumId w:val="13"/>
-  </w:num>
-  <w:num w:numId="16">
-    <w:abstractNumId w:val="14"/>
-  </w:num>
-  <w:num w:numId="17">
-    <w:abstractNumId w:val="19"/>
-  </w:num>
-  <w:num w:numId="18">
-    <w:abstractNumId w:val="20"/>
-  </w:num>
-  <w:num w:numId="19">
-    <w:abstractNumId w:val="15"/>
-  </w:num>
-  <w:num w:numId="20">
-    <w:abstractNumId w:val="10"/>
-  </w:num>
-  <w:num w:numId="21">
-    <w:abstractNumId w:val="12"/>
-  </w:num>
-  <w:num w:numId="22">
-    <w:abstractNumId w:val="4"/>
+  <w:num w:numId="25">
+    <w:abstractNumId w:val="0"/>
   </w:num>
 </w:numbering>
 </file>
@@ -7094,7 +9592,7 @@
       <w:rFonts w:ascii="Calibri" w:eastAsia="Calibri" w:hAnsi="Calibri" w:cs="Calibri"/>
     </w:rPr>
   </w:style>
-  <w:style w:type="paragraph" w:styleId="Cabealho1">
+  <w:style w:type="paragraph" w:styleId="Ttulo1">
     <w:name w:val="heading 1"/>
     <w:basedOn w:val="Normal"/>
     <w:uiPriority w:val="1"/>
@@ -7862,6 +10360,45 @@
       <w:color w:val="808080"/>
     </w:rPr>
   </w:style>
+  <w:style w:type="character" w:customStyle="1" w:styleId="hljs-attr">
+    <w:name w:val="hljs-attr"/>
+    <w:basedOn w:val="Tipodeletrapredefinidodopargrafo"/>
+    <w:rsid w:val="00E948BE"/>
+  </w:style>
+  <w:style w:type="character" w:customStyle="1" w:styleId="hljs-string">
+    <w:name w:val="hljs-string"/>
+    <w:basedOn w:val="Tipodeletrapredefinidodopargrafo"/>
+    <w:rsid w:val="00E948BE"/>
+  </w:style>
+  <w:style w:type="character" w:customStyle="1" w:styleId="hljs-number">
+    <w:name w:val="hljs-number"/>
+    <w:basedOn w:val="Tipodeletrapredefinidodopargrafo"/>
+    <w:rsid w:val="00E948BE"/>
+  </w:style>
+  <w:style w:type="character" w:styleId="Mencionar">
+    <w:name w:val="Mention"/>
+    <w:basedOn w:val="Tipodeletrapredefinidodopargrafo"/>
+    <w:uiPriority w:val="99"/>
+    <w:semiHidden/>
+    <w:unhideWhenUsed/>
+    <w:rsid w:val="00623F05"/>
+    <w:rPr>
+      <w:color w:val="2B579A"/>
+      <w:shd w:val="clear" w:color="auto" w:fill="E6E6E6"/>
+    </w:rPr>
+  </w:style>
+  <w:style w:type="character" w:styleId="Hiperligaovisitada">
+    <w:name w:val="FollowedHyperlink"/>
+    <w:basedOn w:val="Tipodeletrapredefinidodopargrafo"/>
+    <w:uiPriority w:val="99"/>
+    <w:semiHidden/>
+    <w:unhideWhenUsed/>
+    <w:rsid w:val="00027C94"/>
+    <w:rPr>
+      <w:color w:val="800080" w:themeColor="followedHyperlink"/>
+      <w:u w:val="single"/>
+    </w:rPr>
+  </w:style>
 </w:styles>
 </file>
 
@@ -8153,7 +10690,7 @@
 </file>
 
 <file path=customXml/itemProps1.xml><?xml version="1.0" encoding="utf-8"?>
-<ds:datastoreItem xmlns:ds="http://schemas.openxmlformats.org/officeDocument/2006/customXml" ds:itemID="{FBEB2D62-AE5D-4A1E-AC04-CA9588CEE553}">
+<ds:datastoreItem xmlns:ds="http://schemas.openxmlformats.org/officeDocument/2006/customXml" ds:itemID="{4657EDF5-DE07-4F96-887F-AAD2E112BDE6}">
   <ds:schemaRefs>
     <ds:schemaRef ds:uri="http://schemas.openxmlformats.org/officeDocument/2006/bibliography"/>
   </ds:schemaRefs>

</xml_diff>